<commit_message>
Added various data things such as Dto
</commit_message>
<xml_diff>
--- a/Toilet Clicker.docx
+++ b/Toilet Clicker.docx
@@ -280,29 +280,6 @@
         <w:rPr>
           <w:rFonts w:ascii="Times New Roman" w:hAnsi="Times New Roman" w:cs="Times New Roman"/>
         </w:rPr>
-        <w:t>Uuendused</w:t>
-      </w:r>
-      <w:proofErr w:type="spellEnd"/>
-    </w:p>
-    <w:p>
-      <w:pPr>
-        <w:pStyle w:val="ListParagraph"/>
-        <w:numPr>
-          <w:ilvl w:val="0"/>
-          <w:numId w:val="1"/>
-        </w:numPr>
-        <w:tabs>
-          <w:tab w:val="left" w:pos="1776"/>
-        </w:tabs>
-        <w:rPr>
-          <w:rFonts w:ascii="Times New Roman" w:hAnsi="Times New Roman" w:cs="Times New Roman"/>
-        </w:rPr>
-      </w:pPr>
-      <w:proofErr w:type="spellStart"/>
-      <w:r>
-        <w:rPr>
-          <w:rFonts w:ascii="Times New Roman" w:hAnsi="Times New Roman" w:cs="Times New Roman"/>
-        </w:rPr>
         <w:t>Tualett</w:t>
       </w:r>
       <w:proofErr w:type="spellEnd"/>
@@ -399,7 +376,7 @@
         <w:rPr>
           <w:rFonts w:ascii="Times New Roman" w:hAnsi="Times New Roman" w:cs="Times New Roman"/>
         </w:rPr>
-        <w:t xml:space="preserve"> (</w:t>
+        <w:t xml:space="preserve"> </w:t>
       </w:r>
       <w:proofErr w:type="spellStart"/>
       <w:r>
@@ -409,26 +386,6 @@
         <w:t>tualetti</w:t>
       </w:r>
       <w:proofErr w:type="spellEnd"/>
-      <w:r>
-        <w:rPr>
-          <w:rFonts w:ascii="Times New Roman" w:hAnsi="Times New Roman" w:cs="Times New Roman"/>
-        </w:rPr>
-        <w:t xml:space="preserve">, </w:t>
-      </w:r>
-      <w:proofErr w:type="spellStart"/>
-      <w:r>
-        <w:rPr>
-          <w:rFonts w:ascii="Times New Roman" w:hAnsi="Times New Roman" w:cs="Times New Roman"/>
-        </w:rPr>
-        <w:t>uuendusi</w:t>
-      </w:r>
-      <w:proofErr w:type="spellEnd"/>
-      <w:r>
-        <w:rPr>
-          <w:rFonts w:ascii="Times New Roman" w:hAnsi="Times New Roman" w:cs="Times New Roman"/>
-        </w:rPr>
-        <w:t>)</w:t>
-      </w:r>
     </w:p>
     <w:p>
       <w:pPr>
@@ -540,6 +497,148 @@
         <w:t>registreerimine</w:t>
       </w:r>
       <w:proofErr w:type="spellEnd"/>
+    </w:p>
+    <w:p>
+      <w:pPr>
+        <w:tabs>
+          <w:tab w:val="left" w:pos="1776"/>
+        </w:tabs>
+        <w:rPr>
+          <w:rFonts w:ascii="Times New Roman" w:hAnsi="Times New Roman" w:cs="Times New Roman"/>
+        </w:rPr>
+      </w:pPr>
+      <w:r>
+        <w:rPr>
+          <w:rFonts w:ascii="Times New Roman" w:hAnsi="Times New Roman" w:cs="Times New Roman"/>
+        </w:rPr>
+        <w:t xml:space="preserve">Toilet </w:t>
+      </w:r>
+      <w:proofErr w:type="spellStart"/>
+      <w:r>
+        <w:rPr>
+          <w:rFonts w:ascii="Times New Roman" w:hAnsi="Times New Roman" w:cs="Times New Roman"/>
+        </w:rPr>
+        <w:t>indeks</w:t>
+      </w:r>
+      <w:proofErr w:type="spellEnd"/>
+      <w:r>
+        <w:rPr>
+          <w:rFonts w:ascii="Times New Roman" w:hAnsi="Times New Roman" w:cs="Times New Roman"/>
+        </w:rPr>
+        <w:t xml:space="preserve"> </w:t>
+      </w:r>
+      <w:proofErr w:type="spellStart"/>
+      <w:r>
+        <w:rPr>
+          <w:rFonts w:ascii="Times New Roman" w:hAnsi="Times New Roman" w:cs="Times New Roman"/>
+        </w:rPr>
+        <w:t>vaates</w:t>
+      </w:r>
+      <w:proofErr w:type="spellEnd"/>
+      <w:r>
+        <w:rPr>
+          <w:rFonts w:ascii="Times New Roman" w:hAnsi="Times New Roman" w:cs="Times New Roman"/>
+        </w:rPr>
+        <w:t xml:space="preserve"> on </w:t>
+      </w:r>
+      <w:proofErr w:type="spellStart"/>
+      <w:r>
+        <w:rPr>
+          <w:rFonts w:ascii="Times New Roman" w:hAnsi="Times New Roman" w:cs="Times New Roman"/>
+        </w:rPr>
+        <w:t>nupp</w:t>
+      </w:r>
+      <w:proofErr w:type="spellEnd"/>
+      <w:r>
+        <w:rPr>
+          <w:rFonts w:ascii="Times New Roman" w:hAnsi="Times New Roman" w:cs="Times New Roman"/>
+        </w:rPr>
+        <w:t xml:space="preserve">, </w:t>
+      </w:r>
+      <w:proofErr w:type="spellStart"/>
+      <w:r>
+        <w:rPr>
+          <w:rFonts w:ascii="Times New Roman" w:hAnsi="Times New Roman" w:cs="Times New Roman"/>
+        </w:rPr>
+        <w:t>mille</w:t>
+      </w:r>
+      <w:proofErr w:type="spellEnd"/>
+      <w:r>
+        <w:rPr>
+          <w:rFonts w:ascii="Times New Roman" w:hAnsi="Times New Roman" w:cs="Times New Roman"/>
+        </w:rPr>
+        <w:t xml:space="preserve"> </w:t>
+      </w:r>
+      <w:proofErr w:type="spellStart"/>
+      <w:r>
+        <w:rPr>
+          <w:rFonts w:ascii="Times New Roman" w:hAnsi="Times New Roman" w:cs="Times New Roman"/>
+        </w:rPr>
+        <w:t>abil</w:t>
+      </w:r>
+      <w:proofErr w:type="spellEnd"/>
+      <w:r>
+        <w:rPr>
+          <w:rFonts w:ascii="Times New Roman" w:hAnsi="Times New Roman" w:cs="Times New Roman"/>
+        </w:rPr>
+        <w:t xml:space="preserve"> </w:t>
+      </w:r>
+      <w:proofErr w:type="spellStart"/>
+      <w:r>
+        <w:rPr>
+          <w:rFonts w:ascii="Times New Roman" w:hAnsi="Times New Roman" w:cs="Times New Roman"/>
+        </w:rPr>
+        <w:t>kasutaja</w:t>
+      </w:r>
+      <w:proofErr w:type="spellEnd"/>
+      <w:r>
+        <w:rPr>
+          <w:rFonts w:ascii="Times New Roman" w:hAnsi="Times New Roman" w:cs="Times New Roman"/>
+        </w:rPr>
+        <w:t xml:space="preserve"> </w:t>
+      </w:r>
+      <w:proofErr w:type="spellStart"/>
+      <w:r>
+        <w:rPr>
+          <w:rFonts w:ascii="Times New Roman" w:hAnsi="Times New Roman" w:cs="Times New Roman"/>
+        </w:rPr>
+        <w:t>saab</w:t>
+      </w:r>
+      <w:proofErr w:type="spellEnd"/>
+      <w:r>
+        <w:rPr>
+          <w:rFonts w:ascii="Times New Roman" w:hAnsi="Times New Roman" w:cs="Times New Roman"/>
+        </w:rPr>
+        <w:t xml:space="preserve"> </w:t>
+      </w:r>
+      <w:proofErr w:type="spellStart"/>
+      <w:r>
+        <w:rPr>
+          <w:rFonts w:ascii="Times New Roman" w:hAnsi="Times New Roman" w:cs="Times New Roman"/>
+        </w:rPr>
+        <w:t>uusi</w:t>
+      </w:r>
+      <w:proofErr w:type="spellEnd"/>
+      <w:r>
+        <w:rPr>
+          <w:rFonts w:ascii="Times New Roman" w:hAnsi="Times New Roman" w:cs="Times New Roman"/>
+        </w:rPr>
+        <w:t xml:space="preserve"> </w:t>
+      </w:r>
+      <w:proofErr w:type="spellStart"/>
+      <w:r>
+        <w:rPr>
+          <w:rFonts w:ascii="Times New Roman" w:hAnsi="Times New Roman" w:cs="Times New Roman"/>
+        </w:rPr>
+        <w:t>tualette</w:t>
+      </w:r>
+      <w:proofErr w:type="spellEnd"/>
+      <w:r>
+        <w:rPr>
+          <w:rFonts w:ascii="Times New Roman" w:hAnsi="Times New Roman" w:cs="Times New Roman"/>
+        </w:rPr>
+        <w:t>.</w:t>
+      </w:r>
     </w:p>
     <w:sectPr>
       <w:pgSz w:w="12240" w:h="15840"/>

</xml_diff>

<commit_message>
Added locations, but upating is broken and also fixed index was created
</commit_message>
<xml_diff>
--- a/Toilet Clicker.docx
+++ b/Toilet Clicker.docx
@@ -11,62 +11,64 @@
           <w:rFonts w:ascii="Times New Roman" w:hAnsi="Times New Roman" w:cs="Times New Roman"/>
         </w:rPr>
       </w:pPr>
-      <w:r>
-        <w:rPr>
-          <w:rFonts w:ascii="Times New Roman" w:hAnsi="Times New Roman" w:cs="Times New Roman"/>
-        </w:rPr>
-        <w:t>Toilet clicker.</w:t>
-      </w:r>
-    </w:p>
-    <w:p>
-      <w:pPr>
-        <w:tabs>
-          <w:tab w:val="left" w:pos="1776"/>
-        </w:tabs>
-        <w:rPr>
-          <w:rFonts w:ascii="Times New Roman" w:hAnsi="Times New Roman" w:cs="Times New Roman"/>
-        </w:rPr>
-      </w:pPr>
-      <w:r>
-        <w:rPr>
-          <w:rFonts w:ascii="Times New Roman" w:hAnsi="Times New Roman" w:cs="Times New Roman"/>
-        </w:rPr>
-        <w:t xml:space="preserve">See on </w:t>
-      </w:r>
       <w:proofErr w:type="spellStart"/>
       <w:r>
         <w:rPr>
           <w:rFonts w:ascii="Times New Roman" w:hAnsi="Times New Roman" w:cs="Times New Roman"/>
         </w:rPr>
-        <w:t>mäng</w:t>
+        <w:t>Toilet</w:t>
       </w:r>
       <w:proofErr w:type="spellEnd"/>
       <w:r>
         <w:rPr>
           <w:rFonts w:ascii="Times New Roman" w:hAnsi="Times New Roman" w:cs="Times New Roman"/>
         </w:rPr>
-        <w:t xml:space="preserve">, mis </w:t>
+        <w:t xml:space="preserve"> </w:t>
       </w:r>
       <w:proofErr w:type="spellStart"/>
       <w:r>
         <w:rPr>
           <w:rFonts w:ascii="Times New Roman" w:hAnsi="Times New Roman" w:cs="Times New Roman"/>
         </w:rPr>
-        <w:t>sarnaneb</w:t>
+        <w:t>clicker</w:t>
       </w:r>
       <w:proofErr w:type="spellEnd"/>
       <w:r>
         <w:rPr>
           <w:rFonts w:ascii="Times New Roman" w:hAnsi="Times New Roman" w:cs="Times New Roman"/>
         </w:rPr>
+        <w:t>.</w:t>
+      </w:r>
+    </w:p>
+    <w:p>
+      <w:pPr>
+        <w:tabs>
+          <w:tab w:val="left" w:pos="1776"/>
+        </w:tabs>
+        <w:rPr>
+          <w:rFonts w:ascii="Times New Roman" w:hAnsi="Times New Roman" w:cs="Times New Roman"/>
+        </w:rPr>
+      </w:pPr>
+      <w:r>
+        <w:rPr>
+          <w:rFonts w:ascii="Times New Roman" w:hAnsi="Times New Roman" w:cs="Times New Roman"/>
+        </w:rPr>
+        <w:t xml:space="preserve">See on mäng, mis sarnaneb </w:t>
+      </w:r>
+      <w:proofErr w:type="spellStart"/>
+      <w:r>
+        <w:rPr>
+          <w:rFonts w:ascii="Times New Roman" w:hAnsi="Times New Roman" w:cs="Times New Roman"/>
+        </w:rPr>
+        <w:t>Cookie</w:t>
+      </w:r>
+      <w:proofErr w:type="spellEnd"/>
+      <w:r>
+        <w:rPr>
+          <w:rFonts w:ascii="Times New Roman" w:hAnsi="Times New Roman" w:cs="Times New Roman"/>
+        </w:rPr>
         <w:t xml:space="preserve"> </w:t>
       </w:r>
-      <w:r>
-        <w:rPr>
-          <w:rFonts w:ascii="Times New Roman" w:hAnsi="Times New Roman" w:cs="Times New Roman"/>
-        </w:rPr>
-        <w:t xml:space="preserve">Cookie </w:t>
-      </w:r>
       <w:proofErr w:type="spellStart"/>
       <w:r>
         <w:rPr>
@@ -79,225 +81,67 @@
         <w:rPr>
           <w:rFonts w:ascii="Times New Roman" w:hAnsi="Times New Roman" w:cs="Times New Roman"/>
         </w:rPr>
-        <w:t xml:space="preserve">. XP </w:t>
+        <w:t xml:space="preserve">. XP suurendamiseks peate </w:t>
+      </w:r>
+      <w:r>
+        <w:rPr>
+          <w:rFonts w:ascii="Times New Roman" w:hAnsi="Times New Roman" w:cs="Times New Roman"/>
+        </w:rPr>
+        <w:t>klikkama</w:t>
+      </w:r>
+      <w:r>
+        <w:rPr>
+          <w:rFonts w:ascii="Times New Roman" w:hAnsi="Times New Roman" w:cs="Times New Roman"/>
+        </w:rPr>
+        <w:t xml:space="preserve"> tualetti ja uuendama tualetti, et saada </w:t>
       </w:r>
       <w:proofErr w:type="spellStart"/>
       <w:r>
         <w:rPr>
           <w:rFonts w:ascii="Times New Roman" w:hAnsi="Times New Roman" w:cs="Times New Roman"/>
         </w:rPr>
-        <w:t>suurendamiseks</w:t>
+        <w:t>xp’d</w:t>
       </w:r>
       <w:proofErr w:type="spellEnd"/>
       <w:r>
         <w:rPr>
           <w:rFonts w:ascii="Times New Roman" w:hAnsi="Times New Roman" w:cs="Times New Roman"/>
         </w:rPr>
+        <w:t xml:space="preserve"> kiiremini.</w:t>
+      </w:r>
+      <w:r>
+        <w:rPr>
+          <w:rFonts w:ascii="Times New Roman" w:hAnsi="Times New Roman" w:cs="Times New Roman"/>
+        </w:rPr>
         <w:t xml:space="preserve"> </w:t>
       </w:r>
-      <w:proofErr w:type="spellStart"/>
-      <w:r>
-        <w:rPr>
-          <w:rFonts w:ascii="Times New Roman" w:hAnsi="Times New Roman" w:cs="Times New Roman"/>
-        </w:rPr>
-        <w:t>peate</w:t>
-      </w:r>
-      <w:proofErr w:type="spellEnd"/>
-      <w:r>
-        <w:rPr>
-          <w:rFonts w:ascii="Times New Roman" w:hAnsi="Times New Roman" w:cs="Times New Roman"/>
-        </w:rPr>
-        <w:t xml:space="preserve"> </w:t>
-      </w:r>
-      <w:proofErr w:type="spellStart"/>
-      <w:r>
-        <w:rPr>
-          <w:rFonts w:ascii="Times New Roman" w:hAnsi="Times New Roman" w:cs="Times New Roman"/>
-        </w:rPr>
-        <w:t>klikkima</w:t>
-      </w:r>
-      <w:proofErr w:type="spellEnd"/>
-      <w:r>
-        <w:rPr>
-          <w:rFonts w:ascii="Times New Roman" w:hAnsi="Times New Roman" w:cs="Times New Roman"/>
-        </w:rPr>
-        <w:t xml:space="preserve"> </w:t>
-      </w:r>
-      <w:proofErr w:type="spellStart"/>
-      <w:r>
-        <w:rPr>
-          <w:rFonts w:ascii="Times New Roman" w:hAnsi="Times New Roman" w:cs="Times New Roman"/>
-        </w:rPr>
-        <w:t>tualetti</w:t>
-      </w:r>
-      <w:proofErr w:type="spellEnd"/>
-      <w:r>
-        <w:rPr>
-          <w:rFonts w:ascii="Times New Roman" w:hAnsi="Times New Roman" w:cs="Times New Roman"/>
-        </w:rPr>
-        <w:t xml:space="preserve"> ja </w:t>
-      </w:r>
-      <w:proofErr w:type="spellStart"/>
-      <w:r>
-        <w:rPr>
-          <w:rFonts w:ascii="Times New Roman" w:hAnsi="Times New Roman" w:cs="Times New Roman"/>
-        </w:rPr>
-        <w:t>uuendama</w:t>
-      </w:r>
-      <w:proofErr w:type="spellEnd"/>
-      <w:r>
-        <w:rPr>
-          <w:rFonts w:ascii="Times New Roman" w:hAnsi="Times New Roman" w:cs="Times New Roman"/>
-        </w:rPr>
-        <w:t xml:space="preserve"> </w:t>
-      </w:r>
-      <w:proofErr w:type="spellStart"/>
-      <w:r>
-        <w:rPr>
-          <w:rFonts w:ascii="Times New Roman" w:hAnsi="Times New Roman" w:cs="Times New Roman"/>
-        </w:rPr>
-        <w:t>tualetti</w:t>
-      </w:r>
-      <w:proofErr w:type="spellEnd"/>
-      <w:r>
-        <w:rPr>
-          <w:rFonts w:ascii="Times New Roman" w:hAnsi="Times New Roman" w:cs="Times New Roman"/>
-        </w:rPr>
-        <w:t xml:space="preserve">, et </w:t>
-      </w:r>
-      <w:proofErr w:type="spellStart"/>
-      <w:r>
-        <w:rPr>
-          <w:rFonts w:ascii="Times New Roman" w:hAnsi="Times New Roman" w:cs="Times New Roman"/>
-        </w:rPr>
-        <w:t>saada</w:t>
-      </w:r>
-      <w:proofErr w:type="spellEnd"/>
-      <w:r>
-        <w:rPr>
-          <w:rFonts w:ascii="Times New Roman" w:hAnsi="Times New Roman" w:cs="Times New Roman"/>
-        </w:rPr>
-        <w:t xml:space="preserve"> </w:t>
-      </w:r>
-      <w:proofErr w:type="spellStart"/>
-      <w:r>
-        <w:rPr>
-          <w:rFonts w:ascii="Times New Roman" w:hAnsi="Times New Roman" w:cs="Times New Roman"/>
-        </w:rPr>
-        <w:t>xp</w:t>
-      </w:r>
-      <w:r>
-        <w:rPr>
-          <w:rFonts w:ascii="Times New Roman" w:hAnsi="Times New Roman" w:cs="Times New Roman"/>
-        </w:rPr>
-        <w:t>’d</w:t>
-      </w:r>
-      <w:proofErr w:type="spellEnd"/>
-      <w:r>
-        <w:rPr>
-          <w:rFonts w:ascii="Times New Roman" w:hAnsi="Times New Roman" w:cs="Times New Roman"/>
-        </w:rPr>
-        <w:t xml:space="preserve"> </w:t>
-      </w:r>
-      <w:proofErr w:type="spellStart"/>
-      <w:r>
-        <w:rPr>
-          <w:rFonts w:ascii="Times New Roman" w:hAnsi="Times New Roman" w:cs="Times New Roman"/>
-        </w:rPr>
-        <w:t>kiiremini</w:t>
-      </w:r>
-      <w:proofErr w:type="spellEnd"/>
-      <w:r>
-        <w:rPr>
-          <w:rFonts w:ascii="Times New Roman" w:hAnsi="Times New Roman" w:cs="Times New Roman"/>
-        </w:rPr>
-        <w:t>.</w:t>
-      </w:r>
-      <w:r>
-        <w:rPr>
-          <w:rFonts w:ascii="Times New Roman" w:hAnsi="Times New Roman" w:cs="Times New Roman"/>
-        </w:rPr>
-        <w:t xml:space="preserve"> </w:t>
-      </w:r>
-      <w:proofErr w:type="spellStart"/>
-      <w:r>
-        <w:rPr>
-          <w:rFonts w:ascii="Times New Roman" w:hAnsi="Times New Roman" w:cs="Times New Roman"/>
-        </w:rPr>
-        <w:t>Tualettid</w:t>
-      </w:r>
-      <w:proofErr w:type="spellEnd"/>
-      <w:r>
-        <w:rPr>
-          <w:rFonts w:ascii="Times New Roman" w:hAnsi="Times New Roman" w:cs="Times New Roman"/>
-        </w:rPr>
-        <w:t xml:space="preserve"> </w:t>
-      </w:r>
-      <w:proofErr w:type="spellStart"/>
-      <w:r>
-        <w:rPr>
-          <w:rFonts w:ascii="Times New Roman" w:hAnsi="Times New Roman" w:cs="Times New Roman"/>
-        </w:rPr>
-        <w:t>asuvad</w:t>
-      </w:r>
-      <w:proofErr w:type="spellEnd"/>
-      <w:r>
-        <w:rPr>
-          <w:rFonts w:ascii="Times New Roman" w:hAnsi="Times New Roman" w:cs="Times New Roman"/>
-        </w:rPr>
-        <w:t xml:space="preserve"> </w:t>
-      </w:r>
-      <w:proofErr w:type="spellStart"/>
-      <w:r>
-        <w:rPr>
-          <w:rFonts w:ascii="Times New Roman" w:hAnsi="Times New Roman" w:cs="Times New Roman"/>
-        </w:rPr>
-        <w:t>erinevates</w:t>
-      </w:r>
-      <w:proofErr w:type="spellEnd"/>
-      <w:r>
-        <w:rPr>
-          <w:rFonts w:ascii="Times New Roman" w:hAnsi="Times New Roman" w:cs="Times New Roman"/>
-        </w:rPr>
-        <w:t xml:space="preserve"> </w:t>
-      </w:r>
-      <w:proofErr w:type="spellStart"/>
-      <w:r>
-        <w:rPr>
-          <w:rFonts w:ascii="Times New Roman" w:hAnsi="Times New Roman" w:cs="Times New Roman"/>
-        </w:rPr>
-        <w:t>kohtades</w:t>
-      </w:r>
-      <w:proofErr w:type="spellEnd"/>
-      <w:r>
-        <w:rPr>
-          <w:rFonts w:ascii="Times New Roman" w:hAnsi="Times New Roman" w:cs="Times New Roman"/>
-        </w:rPr>
-        <w:t>.</w:t>
-      </w:r>
-    </w:p>
-    <w:p>
-      <w:pPr>
-        <w:tabs>
-          <w:tab w:val="left" w:pos="1776"/>
-        </w:tabs>
-        <w:rPr>
-          <w:rFonts w:ascii="Times New Roman" w:hAnsi="Times New Roman" w:cs="Times New Roman"/>
-        </w:rPr>
-      </w:pPr>
-      <w:proofErr w:type="spellStart"/>
-      <w:r>
-        <w:rPr>
-          <w:rFonts w:ascii="Times New Roman" w:hAnsi="Times New Roman" w:cs="Times New Roman"/>
-        </w:rPr>
-        <w:t>Arendusjärk</w:t>
-      </w:r>
-      <w:proofErr w:type="spellEnd"/>
-      <w:r>
-        <w:rPr>
-          <w:rFonts w:ascii="Times New Roman" w:hAnsi="Times New Roman" w:cs="Times New Roman"/>
-        </w:rPr>
-        <w:t>:</w:t>
+      <w:r>
+        <w:rPr>
+          <w:rFonts w:ascii="Times New Roman" w:hAnsi="Times New Roman" w:cs="Times New Roman"/>
+        </w:rPr>
+        <w:t>Tualetid</w:t>
+      </w:r>
+      <w:r>
+        <w:rPr>
+          <w:rFonts w:ascii="Times New Roman" w:hAnsi="Times New Roman" w:cs="Times New Roman"/>
+        </w:rPr>
+        <w:t xml:space="preserve"> asuvad erinevates kohtades.</w:t>
+      </w:r>
+    </w:p>
+    <w:p>
+      <w:pPr>
+        <w:tabs>
+          <w:tab w:val="left" w:pos="1776"/>
+        </w:tabs>
+        <w:rPr>
+          <w:rFonts w:ascii="Times New Roman" w:hAnsi="Times New Roman" w:cs="Times New Roman"/>
+        </w:rPr>
+      </w:pPr>
+      <w:r>
+        <w:rPr>
+          <w:rFonts w:ascii="Times New Roman" w:hAnsi="Times New Roman" w:cs="Times New Roman"/>
+        </w:rPr>
+        <w:t>Arendusjärk:</w:t>
       </w:r>
     </w:p>
     <w:p>
@@ -314,14 +158,12 @@
           <w:rFonts w:ascii="Times New Roman" w:hAnsi="Times New Roman" w:cs="Times New Roman"/>
         </w:rPr>
       </w:pPr>
-      <w:proofErr w:type="spellStart"/>
       <w:r>
         <w:rPr>
           <w:rFonts w:ascii="Times New Roman" w:hAnsi="Times New Roman" w:cs="Times New Roman"/>
         </w:rPr>
         <w:t>Kasutajad</w:t>
       </w:r>
-      <w:proofErr w:type="spellEnd"/>
     </w:p>
     <w:p>
       <w:pPr>
@@ -337,14 +179,12 @@
           <w:rFonts w:ascii="Times New Roman" w:hAnsi="Times New Roman" w:cs="Times New Roman"/>
         </w:rPr>
       </w:pPr>
-      <w:proofErr w:type="spellStart"/>
       <w:r>
         <w:rPr>
           <w:rFonts w:ascii="Times New Roman" w:hAnsi="Times New Roman" w:cs="Times New Roman"/>
         </w:rPr>
         <w:t>Tualett</w:t>
       </w:r>
-      <w:proofErr w:type="spellEnd"/>
       <w:r>
         <w:rPr>
           <w:rFonts w:ascii="Times New Roman" w:hAnsi="Times New Roman" w:cs="Times New Roman"/>
@@ -372,49 +212,29 @@
           <w:rFonts w:ascii="Times New Roman" w:hAnsi="Times New Roman" w:cs="Times New Roman"/>
         </w:rPr>
       </w:pPr>
+      <w:proofErr w:type="spellStart"/>
       <w:r>
         <w:rPr>
           <w:rFonts w:ascii="Times New Roman" w:hAnsi="Times New Roman" w:cs="Times New Roman"/>
         </w:rPr>
         <w:t>Locations</w:t>
       </w:r>
-    </w:p>
-    <w:p>
-      <w:pPr>
-        <w:tabs>
-          <w:tab w:val="left" w:pos="1776"/>
-        </w:tabs>
-        <w:rPr>
-          <w:rFonts w:ascii="Times New Roman" w:hAnsi="Times New Roman" w:cs="Times New Roman"/>
-        </w:rPr>
-      </w:pPr>
-      <w:proofErr w:type="spellStart"/>
-      <w:r>
-        <w:rPr>
-          <w:rFonts w:ascii="Times New Roman" w:hAnsi="Times New Roman" w:cs="Times New Roman"/>
-        </w:rPr>
-        <w:t>Arenduslikud</w:t>
-      </w:r>
       <w:proofErr w:type="spellEnd"/>
-      <w:r>
-        <w:rPr>
-          <w:rFonts w:ascii="Times New Roman" w:hAnsi="Times New Roman" w:cs="Times New Roman"/>
-        </w:rPr>
-        <w:t xml:space="preserve"> </w:t>
-      </w:r>
-      <w:proofErr w:type="spellStart"/>
-      <w:r>
-        <w:rPr>
-          <w:rFonts w:ascii="Times New Roman" w:hAnsi="Times New Roman" w:cs="Times New Roman"/>
-        </w:rPr>
-        <w:t>nõuded</w:t>
-      </w:r>
-      <w:proofErr w:type="spellEnd"/>
-      <w:r>
-        <w:rPr>
-          <w:rFonts w:ascii="Times New Roman" w:hAnsi="Times New Roman" w:cs="Times New Roman"/>
-        </w:rPr>
-        <w:t>:</w:t>
+    </w:p>
+    <w:p>
+      <w:pPr>
+        <w:tabs>
+          <w:tab w:val="left" w:pos="1776"/>
+        </w:tabs>
+        <w:rPr>
+          <w:rFonts w:ascii="Times New Roman" w:hAnsi="Times New Roman" w:cs="Times New Roman"/>
+        </w:rPr>
+      </w:pPr>
+      <w:r>
+        <w:rPr>
+          <w:rFonts w:ascii="Times New Roman" w:hAnsi="Times New Roman" w:cs="Times New Roman"/>
+        </w:rPr>
+        <w:t>Arenduslikud nõuded:</w:t>
       </w:r>
     </w:p>
     <w:p>
@@ -443,69 +263,27 @@
         <w:rPr>
           <w:rFonts w:ascii="Times New Roman" w:hAnsi="Times New Roman" w:cs="Times New Roman"/>
         </w:rPr>
-        <w:t xml:space="preserve"> on </w:t>
+        <w:t xml:space="preserve"> on objekt, mis hoiab </w:t>
+      </w:r>
+      <w:r>
+        <w:rPr>
+          <w:rFonts w:ascii="Times New Roman" w:hAnsi="Times New Roman" w:cs="Times New Roman"/>
+        </w:rPr>
+        <w:t>(</w:t>
       </w:r>
       <w:proofErr w:type="spellStart"/>
       <w:r>
         <w:rPr>
           <w:rFonts w:ascii="Times New Roman" w:hAnsi="Times New Roman" w:cs="Times New Roman"/>
         </w:rPr>
-        <w:t>objekt</w:t>
+        <w:t>inventory</w:t>
       </w:r>
       <w:proofErr w:type="spellEnd"/>
       <w:r>
         <w:rPr>
           <w:rFonts w:ascii="Times New Roman" w:hAnsi="Times New Roman" w:cs="Times New Roman"/>
         </w:rPr>
-        <w:t xml:space="preserve">, mis </w:t>
-      </w:r>
-      <w:proofErr w:type="spellStart"/>
-      <w:r>
-        <w:rPr>
-          <w:rFonts w:ascii="Times New Roman" w:hAnsi="Times New Roman" w:cs="Times New Roman"/>
-        </w:rPr>
-        <w:t>hoiab</w:t>
-      </w:r>
-      <w:proofErr w:type="spellEnd"/>
-      <w:r>
-        <w:rPr>
-          <w:rFonts w:ascii="Times New Roman" w:hAnsi="Times New Roman" w:cs="Times New Roman"/>
-        </w:rPr>
-        <w:t xml:space="preserve"> </w:t>
-      </w:r>
-      <w:r>
-        <w:rPr>
-          <w:rFonts w:ascii="Times New Roman" w:hAnsi="Times New Roman" w:cs="Times New Roman"/>
-        </w:rPr>
-        <w:t xml:space="preserve">(inventory, </w:t>
-      </w:r>
-      <w:proofErr w:type="spellStart"/>
-      <w:r>
-        <w:rPr>
-          <w:rFonts w:ascii="Times New Roman" w:hAnsi="Times New Roman" w:cs="Times New Roman"/>
-        </w:rPr>
-        <w:t>titaanid</w:t>
-      </w:r>
-      <w:proofErr w:type="spellEnd"/>
-      <w:r>
-        <w:rPr>
-          <w:rFonts w:ascii="Times New Roman" w:hAnsi="Times New Roman" w:cs="Times New Roman"/>
-        </w:rPr>
-        <w:t xml:space="preserve">, </w:t>
-      </w:r>
-      <w:proofErr w:type="spellStart"/>
-      <w:r>
-        <w:rPr>
-          <w:rFonts w:ascii="Times New Roman" w:hAnsi="Times New Roman" w:cs="Times New Roman"/>
-        </w:rPr>
-        <w:t>kohad</w:t>
-      </w:r>
-      <w:proofErr w:type="spellEnd"/>
-      <w:r>
-        <w:rPr>
-          <w:rFonts w:ascii="Times New Roman" w:hAnsi="Times New Roman" w:cs="Times New Roman"/>
-        </w:rPr>
-        <w:t xml:space="preserve">) </w:t>
+        <w:t xml:space="preserve">, titaanid, kohad) </w:t>
       </w:r>
       <w:r>
         <w:rPr>
@@ -528,14 +306,12 @@
           <w:rFonts w:ascii="Times New Roman" w:hAnsi="Times New Roman" w:cs="Times New Roman"/>
         </w:rPr>
       </w:pPr>
-      <w:proofErr w:type="spellStart"/>
-      <w:r>
-        <w:rPr>
-          <w:rFonts w:ascii="Times New Roman" w:hAnsi="Times New Roman" w:cs="Times New Roman"/>
-        </w:rPr>
-        <w:t>Tualettid</w:t>
-      </w:r>
-      <w:proofErr w:type="spellEnd"/>
+      <w:r>
+        <w:rPr>
+          <w:rFonts w:ascii="Times New Roman" w:hAnsi="Times New Roman" w:cs="Times New Roman"/>
+        </w:rPr>
+        <w:t>Tualetid</w:t>
+      </w:r>
       <w:r>
         <w:rPr>
           <w:rFonts w:ascii="Times New Roman" w:hAnsi="Times New Roman" w:cs="Times New Roman"/>
@@ -563,42 +339,12 @@
           <w:rFonts w:ascii="Times New Roman" w:hAnsi="Times New Roman" w:cs="Times New Roman"/>
         </w:rPr>
       </w:pPr>
-      <w:proofErr w:type="spellStart"/>
-      <w:r>
-        <w:rPr>
-          <w:rFonts w:ascii="Times New Roman" w:hAnsi="Times New Roman" w:cs="Times New Roman"/>
-        </w:rPr>
-        <w:t>Piltide</w:t>
-      </w:r>
-      <w:proofErr w:type="spellEnd"/>
-      <w:r>
-        <w:rPr>
-          <w:rFonts w:ascii="Times New Roman" w:hAnsi="Times New Roman" w:cs="Times New Roman"/>
-        </w:rPr>
-        <w:t xml:space="preserve"> </w:t>
-      </w:r>
-      <w:proofErr w:type="spellStart"/>
-      <w:r>
-        <w:rPr>
-          <w:rFonts w:ascii="Times New Roman" w:hAnsi="Times New Roman" w:cs="Times New Roman"/>
-        </w:rPr>
-        <w:t>andmebaasis</w:t>
-      </w:r>
-      <w:proofErr w:type="spellEnd"/>
-      <w:r>
-        <w:rPr>
-          <w:rFonts w:ascii="Times New Roman" w:hAnsi="Times New Roman" w:cs="Times New Roman"/>
-        </w:rPr>
-        <w:t xml:space="preserve"> </w:t>
-      </w:r>
-      <w:proofErr w:type="spellStart"/>
-      <w:r>
-        <w:rPr>
-          <w:rFonts w:ascii="Times New Roman" w:hAnsi="Times New Roman" w:cs="Times New Roman"/>
-        </w:rPr>
-        <w:t>hoidmine</w:t>
-      </w:r>
-      <w:proofErr w:type="spellEnd"/>
+      <w:r>
+        <w:rPr>
+          <w:rFonts w:ascii="Times New Roman" w:hAnsi="Times New Roman" w:cs="Times New Roman"/>
+        </w:rPr>
+        <w:t>Piltide andmebaasis hoidmine</w:t>
+      </w:r>
       <w:r>
         <w:rPr>
           <w:rFonts w:ascii="Times New Roman" w:hAnsi="Times New Roman" w:cs="Times New Roman"/>
@@ -626,28 +372,12 @@
           <w:rFonts w:ascii="Times New Roman" w:hAnsi="Times New Roman" w:cs="Times New Roman"/>
         </w:rPr>
       </w:pPr>
-      <w:proofErr w:type="spellStart"/>
-      <w:r>
-        <w:rPr>
-          <w:rFonts w:ascii="Times New Roman" w:hAnsi="Times New Roman" w:cs="Times New Roman"/>
-        </w:rPr>
-        <w:t>Kasutajate</w:t>
-      </w:r>
-      <w:proofErr w:type="spellEnd"/>
-      <w:r>
-        <w:rPr>
-          <w:rFonts w:ascii="Times New Roman" w:hAnsi="Times New Roman" w:cs="Times New Roman"/>
-        </w:rPr>
-        <w:t xml:space="preserve"> </w:t>
-      </w:r>
-      <w:proofErr w:type="spellStart"/>
-      <w:r>
-        <w:rPr>
-          <w:rFonts w:ascii="Times New Roman" w:hAnsi="Times New Roman" w:cs="Times New Roman"/>
-        </w:rPr>
-        <w:t>registreerimine</w:t>
-      </w:r>
-      <w:proofErr w:type="spellEnd"/>
+      <w:r>
+        <w:rPr>
+          <w:rFonts w:ascii="Times New Roman" w:hAnsi="Times New Roman" w:cs="Times New Roman"/>
+        </w:rPr>
+        <w:t>Kasutajate registreerimine</w:t>
+      </w:r>
       <w:r>
         <w:rPr>
           <w:rFonts w:ascii="Times New Roman" w:hAnsi="Times New Roman" w:cs="Times New Roman"/>
@@ -669,42 +399,12 @@
           <w:rFonts w:ascii="Times New Roman" w:hAnsi="Times New Roman" w:cs="Times New Roman"/>
         </w:rPr>
       </w:pPr>
-      <w:proofErr w:type="spellStart"/>
-      <w:r>
-        <w:rPr>
-          <w:rFonts w:ascii="Times New Roman" w:hAnsi="Times New Roman" w:cs="Times New Roman"/>
-        </w:rPr>
-        <w:t>Kasutaja</w:t>
-      </w:r>
-      <w:proofErr w:type="spellEnd"/>
-      <w:r>
-        <w:rPr>
-          <w:rFonts w:ascii="Times New Roman" w:hAnsi="Times New Roman" w:cs="Times New Roman"/>
-        </w:rPr>
-        <w:t xml:space="preserve"> </w:t>
-      </w:r>
-      <w:proofErr w:type="spellStart"/>
-      <w:r>
-        <w:rPr>
-          <w:rFonts w:ascii="Times New Roman" w:hAnsi="Times New Roman" w:cs="Times New Roman"/>
-        </w:rPr>
-        <w:t>saab</w:t>
-      </w:r>
-      <w:proofErr w:type="spellEnd"/>
-      <w:r>
-        <w:rPr>
-          <w:rFonts w:ascii="Times New Roman" w:hAnsi="Times New Roman" w:cs="Times New Roman"/>
-        </w:rPr>
-        <w:t xml:space="preserve"> </w:t>
-      </w:r>
-      <w:proofErr w:type="spellStart"/>
-      <w:r>
-        <w:rPr>
-          <w:rFonts w:ascii="Times New Roman" w:hAnsi="Times New Roman" w:cs="Times New Roman"/>
-        </w:rPr>
-        <w:t>registreerida</w:t>
-      </w:r>
-      <w:proofErr w:type="spellEnd"/>
+      <w:r>
+        <w:rPr>
+          <w:rFonts w:ascii="Times New Roman" w:hAnsi="Times New Roman" w:cs="Times New Roman"/>
+        </w:rPr>
+        <w:t>Kasutaja saab registreerida</w:t>
+      </w:r>
     </w:p>
     <w:p>
       <w:pPr>
@@ -720,70 +420,12 @@
           <w:rFonts w:ascii="Times New Roman" w:hAnsi="Times New Roman" w:cs="Times New Roman"/>
         </w:rPr>
       </w:pPr>
-      <w:proofErr w:type="spellStart"/>
-      <w:r>
-        <w:rPr>
-          <w:rFonts w:ascii="Times New Roman" w:hAnsi="Times New Roman" w:cs="Times New Roman"/>
-        </w:rPr>
-        <w:t>Kasutaja</w:t>
-      </w:r>
-      <w:proofErr w:type="spellEnd"/>
-      <w:r>
-        <w:rPr>
-          <w:rFonts w:ascii="Times New Roman" w:hAnsi="Times New Roman" w:cs="Times New Roman"/>
-        </w:rPr>
-        <w:t xml:space="preserve"> </w:t>
-      </w:r>
-      <w:proofErr w:type="spellStart"/>
-      <w:r>
-        <w:rPr>
-          <w:rFonts w:ascii="Times New Roman" w:hAnsi="Times New Roman" w:cs="Times New Roman"/>
-        </w:rPr>
-        <w:t>sisestatud</w:t>
-      </w:r>
-      <w:proofErr w:type="spellEnd"/>
-      <w:r>
-        <w:rPr>
-          <w:rFonts w:ascii="Times New Roman" w:hAnsi="Times New Roman" w:cs="Times New Roman"/>
-        </w:rPr>
-        <w:t xml:space="preserve"> </w:t>
-      </w:r>
-      <w:proofErr w:type="spellStart"/>
-      <w:r>
-        <w:rPr>
-          <w:rFonts w:ascii="Times New Roman" w:hAnsi="Times New Roman" w:cs="Times New Roman"/>
-        </w:rPr>
-        <w:t>emailile</w:t>
-      </w:r>
-      <w:proofErr w:type="spellEnd"/>
-      <w:r>
-        <w:rPr>
-          <w:rFonts w:ascii="Times New Roman" w:hAnsi="Times New Roman" w:cs="Times New Roman"/>
-        </w:rPr>
-        <w:t xml:space="preserve"> </w:t>
-      </w:r>
-      <w:proofErr w:type="spellStart"/>
-      <w:r>
-        <w:rPr>
-          <w:rFonts w:ascii="Times New Roman" w:hAnsi="Times New Roman" w:cs="Times New Roman"/>
-        </w:rPr>
-        <w:t>tuleb</w:t>
-      </w:r>
-      <w:proofErr w:type="spellEnd"/>
-      <w:r>
-        <w:rPr>
-          <w:rFonts w:ascii="Times New Roman" w:hAnsi="Times New Roman" w:cs="Times New Roman"/>
-        </w:rPr>
-        <w:t xml:space="preserve"> </w:t>
-      </w:r>
-      <w:proofErr w:type="spellStart"/>
-      <w:r>
-        <w:rPr>
-          <w:rFonts w:ascii="Times New Roman" w:hAnsi="Times New Roman" w:cs="Times New Roman"/>
-        </w:rPr>
-        <w:t>kinnitussõnum</w:t>
-      </w:r>
-      <w:proofErr w:type="spellEnd"/>
+      <w:r>
+        <w:rPr>
+          <w:rFonts w:ascii="Times New Roman" w:hAnsi="Times New Roman" w:cs="Times New Roman"/>
+        </w:rPr>
+        <w:t>Kasutaja sisestatud emailile tuleb kinnitussõnum</w:t>
+      </w:r>
     </w:p>
     <w:p>
       <w:pPr>
@@ -803,119 +445,35 @@
         <w:rPr>
           <w:rFonts w:ascii="Times New Roman" w:hAnsi="Times New Roman" w:cs="Times New Roman"/>
         </w:rPr>
-        <w:t xml:space="preserve">Igal </w:t>
+        <w:t>Igal kasutajal, on profiili-</w:t>
       </w:r>
       <w:proofErr w:type="spellStart"/>
       <w:r>
         <w:rPr>
           <w:rFonts w:ascii="Times New Roman" w:hAnsi="Times New Roman" w:cs="Times New Roman"/>
         </w:rPr>
-        <w:t>kasutajal</w:t>
+        <w:t>item</w:t>
       </w:r>
       <w:proofErr w:type="spellEnd"/>
       <w:r>
         <w:rPr>
           <w:rFonts w:ascii="Times New Roman" w:hAnsi="Times New Roman" w:cs="Times New Roman"/>
         </w:rPr>
-        <w:t xml:space="preserve">, on </w:t>
+        <w:t xml:space="preserve"> </w:t>
       </w:r>
       <w:proofErr w:type="spellStart"/>
       <w:r>
         <w:rPr>
           <w:rFonts w:ascii="Times New Roman" w:hAnsi="Times New Roman" w:cs="Times New Roman"/>
         </w:rPr>
-        <w:t>profiili</w:t>
+        <w:t>backendis</w:t>
       </w:r>
       <w:proofErr w:type="spellEnd"/>
       <w:r>
         <w:rPr>
           <w:rFonts w:ascii="Times New Roman" w:hAnsi="Times New Roman" w:cs="Times New Roman"/>
         </w:rPr>
-        <w:t xml:space="preserve">-item </w:t>
-      </w:r>
-      <w:proofErr w:type="spellStart"/>
-      <w:r>
-        <w:rPr>
-          <w:rFonts w:ascii="Times New Roman" w:hAnsi="Times New Roman" w:cs="Times New Roman"/>
-        </w:rPr>
-        <w:t>backendis</w:t>
-      </w:r>
-      <w:proofErr w:type="spellEnd"/>
-      <w:r>
-        <w:rPr>
-          <w:rFonts w:ascii="Times New Roman" w:hAnsi="Times New Roman" w:cs="Times New Roman"/>
-        </w:rPr>
-        <w:t xml:space="preserve">, </w:t>
-      </w:r>
-      <w:proofErr w:type="spellStart"/>
-      <w:r>
-        <w:rPr>
-          <w:rFonts w:ascii="Times New Roman" w:hAnsi="Times New Roman" w:cs="Times New Roman"/>
-        </w:rPr>
-        <w:t>kus</w:t>
-      </w:r>
-      <w:proofErr w:type="spellEnd"/>
-      <w:r>
-        <w:rPr>
-          <w:rFonts w:ascii="Times New Roman" w:hAnsi="Times New Roman" w:cs="Times New Roman"/>
-        </w:rPr>
-        <w:t xml:space="preserve"> </w:t>
-      </w:r>
-      <w:proofErr w:type="spellStart"/>
-      <w:r>
-        <w:rPr>
-          <w:rFonts w:ascii="Times New Roman" w:hAnsi="Times New Roman" w:cs="Times New Roman"/>
-        </w:rPr>
-        <w:t>hoitakse</w:t>
-      </w:r>
-      <w:proofErr w:type="spellEnd"/>
-      <w:r>
-        <w:rPr>
-          <w:rFonts w:ascii="Times New Roman" w:hAnsi="Times New Roman" w:cs="Times New Roman"/>
-        </w:rPr>
-        <w:t xml:space="preserve"> </w:t>
-      </w:r>
-      <w:proofErr w:type="spellStart"/>
-      <w:r>
-        <w:rPr>
-          <w:rFonts w:ascii="Times New Roman" w:hAnsi="Times New Roman" w:cs="Times New Roman"/>
-        </w:rPr>
-        <w:t>loendit</w:t>
-      </w:r>
-      <w:proofErr w:type="spellEnd"/>
-      <w:r>
-        <w:rPr>
-          <w:rFonts w:ascii="Times New Roman" w:hAnsi="Times New Roman" w:cs="Times New Roman"/>
-        </w:rPr>
-        <w:t xml:space="preserve">, </w:t>
-      </w:r>
-      <w:proofErr w:type="spellStart"/>
-      <w:r>
-        <w:rPr>
-          <w:rFonts w:ascii="Times New Roman" w:hAnsi="Times New Roman" w:cs="Times New Roman"/>
-        </w:rPr>
-        <w:t>Tualettidest</w:t>
-      </w:r>
-      <w:proofErr w:type="spellEnd"/>
-      <w:r>
-        <w:rPr>
-          <w:rFonts w:ascii="Times New Roman" w:hAnsi="Times New Roman" w:cs="Times New Roman"/>
-        </w:rPr>
-        <w:t xml:space="preserve"> mis </w:t>
-      </w:r>
-      <w:proofErr w:type="spellStart"/>
-      <w:r>
-        <w:rPr>
-          <w:rFonts w:ascii="Times New Roman" w:hAnsi="Times New Roman" w:cs="Times New Roman"/>
-        </w:rPr>
-        <w:t>kasutajal</w:t>
-      </w:r>
-      <w:proofErr w:type="spellEnd"/>
-      <w:r>
-        <w:rPr>
-          <w:rFonts w:ascii="Times New Roman" w:hAnsi="Times New Roman" w:cs="Times New Roman"/>
-        </w:rPr>
-        <w:t xml:space="preserve"> on.</w:t>
+        <w:t>, kus hoitakse loendit, Tualettidest mis kasutajal on.</w:t>
       </w:r>
     </w:p>
     <w:p>
@@ -932,19 +490,11 @@
           <w:rFonts w:ascii="Times New Roman" w:hAnsi="Times New Roman" w:cs="Times New Roman"/>
         </w:rPr>
       </w:pPr>
-      <w:proofErr w:type="spellStart"/>
       <w:r>
         <w:rPr>
           <w:rFonts w:ascii="Times New Roman" w:hAnsi="Times New Roman" w:cs="Times New Roman"/>
         </w:rPr>
         <w:t>Asukohad</w:t>
-      </w:r>
-      <w:proofErr w:type="spellEnd"/>
-      <w:r>
-        <w:rPr>
-          <w:rFonts w:ascii="Times New Roman" w:hAnsi="Times New Roman" w:cs="Times New Roman"/>
-        </w:rPr>
-        <w:t xml:space="preserve"> (KODUS)</w:t>
       </w:r>
     </w:p>
     <w:p>
@@ -961,14 +511,12 @@
           <w:rFonts w:ascii="Times New Roman" w:hAnsi="Times New Roman" w:cs="Times New Roman"/>
         </w:rPr>
       </w:pPr>
-      <w:proofErr w:type="spellStart"/>
       <w:r>
         <w:rPr>
           <w:rFonts w:ascii="Times New Roman" w:hAnsi="Times New Roman" w:cs="Times New Roman"/>
         </w:rPr>
         <w:t>Asukohad</w:t>
       </w:r>
-      <w:proofErr w:type="spellEnd"/>
     </w:p>
     <w:p>
       <w:pPr>
@@ -984,169 +532,165 @@
           <w:rFonts w:ascii="Times New Roman" w:hAnsi="Times New Roman" w:cs="Times New Roman"/>
         </w:rPr>
       </w:pPr>
+      <w:r>
+        <w:rPr>
+          <w:rFonts w:ascii="Times New Roman" w:hAnsi="Times New Roman" w:cs="Times New Roman"/>
+        </w:rPr>
+        <w:t>Asukohtadel on ka pildid</w:t>
+      </w:r>
+    </w:p>
+    <w:p>
+      <w:pPr>
+        <w:pStyle w:val="ListParagraph"/>
+        <w:numPr>
+          <w:ilvl w:val="0"/>
+          <w:numId w:val="3"/>
+        </w:numPr>
+        <w:tabs>
+          <w:tab w:val="left" w:pos="1776"/>
+        </w:tabs>
+        <w:rPr>
+          <w:rFonts w:ascii="Times New Roman" w:hAnsi="Times New Roman" w:cs="Times New Roman"/>
+        </w:rPr>
+      </w:pPr>
       <w:proofErr w:type="spellStart"/>
       <w:r>
         <w:rPr>
           <w:rFonts w:ascii="Times New Roman" w:hAnsi="Times New Roman" w:cs="Times New Roman"/>
         </w:rPr>
-        <w:t>Asukohtadel</w:t>
+        <w:t>ToiletView</w:t>
       </w:r>
       <w:proofErr w:type="spellEnd"/>
-      <w:r>
-        <w:rPr>
-          <w:rFonts w:ascii="Times New Roman" w:hAnsi="Times New Roman" w:cs="Times New Roman"/>
-        </w:rPr>
-        <w:t xml:space="preserve"> on ka </w:t>
-      </w:r>
+    </w:p>
+    <w:p>
+      <w:pPr>
+        <w:pStyle w:val="ListParagraph"/>
+        <w:numPr>
+          <w:ilvl w:val="1"/>
+          <w:numId w:val="3"/>
+        </w:numPr>
+        <w:tabs>
+          <w:tab w:val="left" w:pos="1776"/>
+        </w:tabs>
+        <w:rPr>
+          <w:rFonts w:ascii="Times New Roman" w:hAnsi="Times New Roman" w:cs="Times New Roman"/>
+        </w:rPr>
+      </w:pPr>
       <w:proofErr w:type="spellStart"/>
       <w:r>
         <w:rPr>
           <w:rFonts w:ascii="Times New Roman" w:hAnsi="Times New Roman" w:cs="Times New Roman"/>
         </w:rPr>
-        <w:t>pildid</w:t>
+        <w:t>ToiletView</w:t>
       </w:r>
       <w:proofErr w:type="spellEnd"/>
     </w:p>
     <w:p>
       <w:pPr>
-        <w:tabs>
-          <w:tab w:val="left" w:pos="1776"/>
-        </w:tabs>
-        <w:rPr>
-          <w:rFonts w:ascii="Times New Roman" w:hAnsi="Times New Roman" w:cs="Times New Roman"/>
-        </w:rPr>
-      </w:pPr>
-      <w:r>
-        <w:rPr>
-          <w:rFonts w:ascii="Times New Roman" w:hAnsi="Times New Roman" w:cs="Times New Roman"/>
-        </w:rPr>
-        <w:t xml:space="preserve">Toilet </w:t>
+        <w:pStyle w:val="ListParagraph"/>
+        <w:numPr>
+          <w:ilvl w:val="1"/>
+          <w:numId w:val="3"/>
+        </w:numPr>
+        <w:tabs>
+          <w:tab w:val="left" w:pos="1776"/>
+        </w:tabs>
+        <w:rPr>
+          <w:rFonts w:ascii="Times New Roman" w:hAnsi="Times New Roman" w:cs="Times New Roman"/>
+        </w:rPr>
+      </w:pPr>
+      <w:r>
+        <w:rPr>
+          <w:rFonts w:ascii="Times New Roman" w:hAnsi="Times New Roman" w:cs="Times New Roman"/>
+        </w:rPr>
+        <w:t>Nupp, et skoori suurendada (</w:t>
       </w:r>
       <w:proofErr w:type="spellStart"/>
       <w:r>
         <w:rPr>
           <w:rFonts w:ascii="Times New Roman" w:hAnsi="Times New Roman" w:cs="Times New Roman"/>
         </w:rPr>
-        <w:t>indeks</w:t>
+        <w:t>toilet</w:t>
       </w:r>
       <w:proofErr w:type="spellEnd"/>
       <w:r>
         <w:rPr>
           <w:rFonts w:ascii="Times New Roman" w:hAnsi="Times New Roman" w:cs="Times New Roman"/>
         </w:rPr>
-        <w:t xml:space="preserve"> </w:t>
+        <w:t xml:space="preserve"> ise)</w:t>
+      </w:r>
+    </w:p>
+    <w:p>
+      <w:pPr>
+        <w:pStyle w:val="ListParagraph"/>
+        <w:numPr>
+          <w:ilvl w:val="1"/>
+          <w:numId w:val="3"/>
+        </w:numPr>
+        <w:tabs>
+          <w:tab w:val="left" w:pos="1776"/>
+        </w:tabs>
+        <w:rPr>
+          <w:rFonts w:ascii="Times New Roman" w:hAnsi="Times New Roman" w:cs="Times New Roman"/>
+        </w:rPr>
+      </w:pPr>
+      <w:r>
+        <w:rPr>
+          <w:rFonts w:ascii="Times New Roman" w:hAnsi="Times New Roman" w:cs="Times New Roman"/>
+        </w:rPr>
+        <w:t xml:space="preserve">Lisad skoori selle põhjal kui palju aega on möödas nupu  eelmisest vajutamisest, kui </w:t>
       </w:r>
       <w:proofErr w:type="spellStart"/>
       <w:r>
         <w:rPr>
           <w:rFonts w:ascii="Times New Roman" w:hAnsi="Times New Roman" w:cs="Times New Roman"/>
         </w:rPr>
-        <w:t>vaates</w:t>
+        <w:t>klikkon</w:t>
       </w:r>
       <w:proofErr w:type="spellEnd"/>
       <w:r>
         <w:rPr>
           <w:rFonts w:ascii="Times New Roman" w:hAnsi="Times New Roman" w:cs="Times New Roman"/>
         </w:rPr>
-        <w:t xml:space="preserve"> on </w:t>
+        <w:t xml:space="preserve"> vanem kui 30 minutit või on klikisalvestusi rohkem kui 2, siis kustuta </w:t>
       </w:r>
       <w:proofErr w:type="spellStart"/>
       <w:r>
         <w:rPr>
           <w:rFonts w:ascii="Times New Roman" w:hAnsi="Times New Roman" w:cs="Times New Roman"/>
         </w:rPr>
-        <w:t>nupp</w:t>
+        <w:t>viewbagist</w:t>
       </w:r>
       <w:proofErr w:type="spellEnd"/>
       <w:r>
         <w:rPr>
           <w:rFonts w:ascii="Times New Roman" w:hAnsi="Times New Roman" w:cs="Times New Roman"/>
         </w:rPr>
-        <w:t xml:space="preserve">, </w:t>
-      </w:r>
+        <w:t xml:space="preserve"> ära kõik peale 2 kõige uuema</w:t>
+      </w:r>
+    </w:p>
+    <w:p>
+      <w:pPr>
+        <w:tabs>
+          <w:tab w:val="left" w:pos="1776"/>
+        </w:tabs>
+        <w:rPr>
+          <w:rFonts w:ascii="Times New Roman" w:hAnsi="Times New Roman" w:cs="Times New Roman"/>
+        </w:rPr>
+      </w:pPr>
       <w:proofErr w:type="spellStart"/>
       <w:r>
         <w:rPr>
           <w:rFonts w:ascii="Times New Roman" w:hAnsi="Times New Roman" w:cs="Times New Roman"/>
         </w:rPr>
-        <w:t>mille</w:t>
+        <w:t>Toilet</w:t>
       </w:r>
       <w:proofErr w:type="spellEnd"/>
       <w:r>
         <w:rPr>
           <w:rFonts w:ascii="Times New Roman" w:hAnsi="Times New Roman" w:cs="Times New Roman"/>
         </w:rPr>
-        <w:t xml:space="preserve"> </w:t>
-      </w:r>
-      <w:proofErr w:type="spellStart"/>
-      <w:r>
-        <w:rPr>
-          <w:rFonts w:ascii="Times New Roman" w:hAnsi="Times New Roman" w:cs="Times New Roman"/>
-        </w:rPr>
-        <w:t>abil</w:t>
-      </w:r>
-      <w:proofErr w:type="spellEnd"/>
-      <w:r>
-        <w:rPr>
-          <w:rFonts w:ascii="Times New Roman" w:hAnsi="Times New Roman" w:cs="Times New Roman"/>
-        </w:rPr>
-        <w:t xml:space="preserve"> </w:t>
-      </w:r>
-      <w:proofErr w:type="spellStart"/>
-      <w:r>
-        <w:rPr>
-          <w:rFonts w:ascii="Times New Roman" w:hAnsi="Times New Roman" w:cs="Times New Roman"/>
-        </w:rPr>
-        <w:t>kasutaja</w:t>
-      </w:r>
-      <w:proofErr w:type="spellEnd"/>
-      <w:r>
-        <w:rPr>
-          <w:rFonts w:ascii="Times New Roman" w:hAnsi="Times New Roman" w:cs="Times New Roman"/>
-        </w:rPr>
-        <w:t xml:space="preserve"> </w:t>
-      </w:r>
-      <w:proofErr w:type="spellStart"/>
-      <w:r>
-        <w:rPr>
-          <w:rFonts w:ascii="Times New Roman" w:hAnsi="Times New Roman" w:cs="Times New Roman"/>
-        </w:rPr>
-        <w:t>saab</w:t>
-      </w:r>
-      <w:proofErr w:type="spellEnd"/>
-      <w:r>
-        <w:rPr>
-          <w:rFonts w:ascii="Times New Roman" w:hAnsi="Times New Roman" w:cs="Times New Roman"/>
-        </w:rPr>
-        <w:t xml:space="preserve"> </w:t>
-      </w:r>
-      <w:proofErr w:type="spellStart"/>
-      <w:r>
-        <w:rPr>
-          <w:rFonts w:ascii="Times New Roman" w:hAnsi="Times New Roman" w:cs="Times New Roman"/>
-        </w:rPr>
-        <w:t>uusi</w:t>
-      </w:r>
-      <w:proofErr w:type="spellEnd"/>
-      <w:r>
-        <w:rPr>
-          <w:rFonts w:ascii="Times New Roman" w:hAnsi="Times New Roman" w:cs="Times New Roman"/>
-        </w:rPr>
-        <w:t xml:space="preserve"> </w:t>
-      </w:r>
-      <w:proofErr w:type="spellStart"/>
-      <w:r>
-        <w:rPr>
-          <w:rFonts w:ascii="Times New Roman" w:hAnsi="Times New Roman" w:cs="Times New Roman"/>
-        </w:rPr>
-        <w:t>tualette</w:t>
-      </w:r>
-      <w:proofErr w:type="spellEnd"/>
-      <w:r>
-        <w:rPr>
-          <w:rFonts w:ascii="Times New Roman" w:hAnsi="Times New Roman" w:cs="Times New Roman"/>
-        </w:rPr>
-        <w:t>.</w:t>
+        <w:t xml:space="preserve"> indeks vaates on nupp, mille abil kasutaja saab uusi tualette.</w:t>
       </w:r>
     </w:p>
     <w:sectPr>
@@ -1885,6 +1429,9 @@
   <w:style w:type="paragraph" w:default="1" w:styleId="Normal">
     <w:name w:val="Normal"/>
     <w:qFormat/>
+    <w:rPr>
+      <w:lang w:val="et-EE"/>
+    </w:rPr>
   </w:style>
   <w:style w:type="character" w:default="1" w:styleId="DefaultParagraphFont">
     <w:name w:val="Default Paragraph Font"/>

</xml_diff>

<commit_message>
Added toilet view, adding score through seconds passed doesn't work yet
</commit_message>
<xml_diff>
--- a/Toilet Clicker.docx
+++ b/Toilet Clicker.docx
@@ -220,6 +220,18 @@
         <w:t>Locations</w:t>
       </w:r>
       <w:proofErr w:type="spellEnd"/>
+      <w:r>
+        <w:rPr>
+          <w:rFonts w:ascii="Times New Roman" w:hAnsi="Times New Roman" w:cs="Times New Roman"/>
+        </w:rPr>
+        <w:t xml:space="preserve"> </w:t>
+      </w:r>
+      <w:r>
+        <w:rPr>
+          <w:rFonts w:ascii="Segoe UI Symbol" w:hAnsi="Segoe UI Symbol" w:cs="Segoe UI Symbol"/>
+        </w:rPr>
+        <w:t>✔</w:t>
+      </w:r>
     </w:p>
     <w:p>
       <w:pPr>
@@ -517,6 +529,18 @@
         </w:rPr>
         <w:t>Asukohad</w:t>
       </w:r>
+      <w:r>
+        <w:rPr>
+          <w:rFonts w:ascii="Times New Roman" w:hAnsi="Times New Roman" w:cs="Times New Roman"/>
+        </w:rPr>
+        <w:t xml:space="preserve"> </w:t>
+      </w:r>
+      <w:r>
+        <w:rPr>
+          <w:rFonts w:ascii="Segoe UI Symbol" w:hAnsi="Segoe UI Symbol" w:cs="Segoe UI Symbol"/>
+        </w:rPr>
+        <w:t>✔</w:t>
+      </w:r>
     </w:p>
     <w:p>
       <w:pPr>
@@ -538,6 +562,18 @@
         </w:rPr>
         <w:t>Asukohtadel on ka pildid</w:t>
       </w:r>
+      <w:r>
+        <w:rPr>
+          <w:rFonts w:ascii="Times New Roman" w:hAnsi="Times New Roman" w:cs="Times New Roman"/>
+        </w:rPr>
+        <w:t xml:space="preserve"> </w:t>
+      </w:r>
+      <w:r>
+        <w:rPr>
+          <w:rFonts w:ascii="Segoe UI Symbol" w:hAnsi="Segoe UI Symbol" w:cs="Segoe UI Symbol"/>
+        </w:rPr>
+        <w:t>✔</w:t>
+      </w:r>
     </w:p>
     <w:p>
       <w:pPr>
@@ -691,6 +727,18 @@
           <w:rFonts w:ascii="Times New Roman" w:hAnsi="Times New Roman" w:cs="Times New Roman"/>
         </w:rPr>
         <w:t xml:space="preserve"> indeks vaates on nupp, mille abil kasutaja saab uusi tualette.</w:t>
+      </w:r>
+      <w:r>
+        <w:rPr>
+          <w:rFonts w:ascii="Times New Roman" w:hAnsi="Times New Roman" w:cs="Times New Roman"/>
+        </w:rPr>
+        <w:t xml:space="preserve"> </w:t>
+      </w:r>
+      <w:r>
+        <w:rPr>
+          <w:rFonts w:ascii="Segoe UI Symbol" w:hAnsi="Segoe UI Symbol" w:cs="Segoe UI Symbol"/>
+        </w:rPr>
+        <w:t>✔</w:t>
       </w:r>
     </w:p>
     <w:sectPr>

</xml_diff>

<commit_message>
ToiletView is now working, adds score with seconds passed
</commit_message>
<xml_diff>
--- a/Toilet Clicker.docx
+++ b/Toilet Clicker.docx
@@ -620,6 +620,18 @@
         <w:t>ToiletView</w:t>
       </w:r>
       <w:proofErr w:type="spellEnd"/>
+      <w:r>
+        <w:rPr>
+          <w:rFonts w:ascii="Times New Roman" w:hAnsi="Times New Roman" w:cs="Times New Roman"/>
+        </w:rPr>
+        <w:t xml:space="preserve"> </w:t>
+      </w:r>
+      <w:r>
+        <w:rPr>
+          <w:rFonts w:ascii="Segoe UI Symbol" w:hAnsi="Segoe UI Symbol" w:cs="Segoe UI Symbol"/>
+        </w:rPr>
+        <w:t>✔</w:t>
+      </w:r>
     </w:p>
     <w:p>
       <w:pPr>
@@ -655,6 +667,18 @@
         </w:rPr>
         <w:t xml:space="preserve"> ise)</w:t>
       </w:r>
+      <w:r>
+        <w:rPr>
+          <w:rFonts w:ascii="Times New Roman" w:hAnsi="Times New Roman" w:cs="Times New Roman"/>
+        </w:rPr>
+        <w:t xml:space="preserve"> </w:t>
+      </w:r>
+      <w:r>
+        <w:rPr>
+          <w:rFonts w:ascii="Segoe UI Symbol" w:hAnsi="Segoe UI Symbol" w:cs="Segoe UI Symbol"/>
+        </w:rPr>
+        <w:t>✔</w:t>
+      </w:r>
     </w:p>
     <w:p>
       <w:pPr>
@@ -703,6 +727,18 @@
           <w:rFonts w:ascii="Times New Roman" w:hAnsi="Times New Roman" w:cs="Times New Roman"/>
         </w:rPr>
         <w:t xml:space="preserve"> ära kõik peale 2 kõige uuema</w:t>
+      </w:r>
+      <w:r>
+        <w:rPr>
+          <w:rFonts w:ascii="Times New Roman" w:hAnsi="Times New Roman" w:cs="Times New Roman"/>
+        </w:rPr>
+        <w:t xml:space="preserve"> </w:t>
+      </w:r>
+      <w:r>
+        <w:rPr>
+          <w:rFonts w:ascii="Segoe UI Symbol" w:hAnsi="Segoe UI Symbol" w:cs="Segoe UI Symbol"/>
+        </w:rPr>
+        <w:t>✔</w:t>
       </w:r>
     </w:p>
     <w:p>

</xml_diff>

<commit_message>
Registration is still broken, couldn't fix
</commit_message>
<xml_diff>
--- a/Toilet Clicker.docx
+++ b/Toilet Clicker.docx
@@ -11,62 +11,64 @@
           <w:rFonts w:ascii="Times New Roman" w:hAnsi="Times New Roman" w:cs="Times New Roman"/>
         </w:rPr>
       </w:pPr>
-      <w:r>
-        <w:rPr>
-          <w:rFonts w:ascii="Times New Roman" w:hAnsi="Times New Roman" w:cs="Times New Roman"/>
-        </w:rPr>
-        <w:t>Toilet clicker.</w:t>
-      </w:r>
-    </w:p>
-    <w:p>
-      <w:pPr>
-        <w:tabs>
-          <w:tab w:val="left" w:pos="1776"/>
-        </w:tabs>
-        <w:rPr>
-          <w:rFonts w:ascii="Times New Roman" w:hAnsi="Times New Roman" w:cs="Times New Roman"/>
-        </w:rPr>
-      </w:pPr>
-      <w:r>
-        <w:rPr>
-          <w:rFonts w:ascii="Times New Roman" w:hAnsi="Times New Roman" w:cs="Times New Roman"/>
-        </w:rPr>
-        <w:t xml:space="preserve">See on </w:t>
-      </w:r>
       <w:proofErr w:type="spellStart"/>
       <w:r>
         <w:rPr>
           <w:rFonts w:ascii="Times New Roman" w:hAnsi="Times New Roman" w:cs="Times New Roman"/>
         </w:rPr>
-        <w:t>mäng</w:t>
+        <w:t>Toilet</w:t>
       </w:r>
       <w:proofErr w:type="spellEnd"/>
       <w:r>
         <w:rPr>
           <w:rFonts w:ascii="Times New Roman" w:hAnsi="Times New Roman" w:cs="Times New Roman"/>
         </w:rPr>
-        <w:t xml:space="preserve">, mis </w:t>
+        <w:t xml:space="preserve"> </w:t>
       </w:r>
       <w:proofErr w:type="spellStart"/>
       <w:r>
         <w:rPr>
           <w:rFonts w:ascii="Times New Roman" w:hAnsi="Times New Roman" w:cs="Times New Roman"/>
         </w:rPr>
-        <w:t>sarnaneb</w:t>
+        <w:t>clicker</w:t>
       </w:r>
       <w:proofErr w:type="spellEnd"/>
       <w:r>
         <w:rPr>
           <w:rFonts w:ascii="Times New Roman" w:hAnsi="Times New Roman" w:cs="Times New Roman"/>
         </w:rPr>
+        <w:t>.</w:t>
+      </w:r>
+    </w:p>
+    <w:p>
+      <w:pPr>
+        <w:tabs>
+          <w:tab w:val="left" w:pos="1776"/>
+        </w:tabs>
+        <w:rPr>
+          <w:rFonts w:ascii="Times New Roman" w:hAnsi="Times New Roman" w:cs="Times New Roman"/>
+        </w:rPr>
+      </w:pPr>
+      <w:r>
+        <w:rPr>
+          <w:rFonts w:ascii="Times New Roman" w:hAnsi="Times New Roman" w:cs="Times New Roman"/>
+        </w:rPr>
+        <w:t xml:space="preserve">See on mäng, mis sarnaneb </w:t>
+      </w:r>
+      <w:proofErr w:type="spellStart"/>
+      <w:r>
+        <w:rPr>
+          <w:rFonts w:ascii="Times New Roman" w:hAnsi="Times New Roman" w:cs="Times New Roman"/>
+        </w:rPr>
+        <w:t>Cookie</w:t>
+      </w:r>
+      <w:proofErr w:type="spellEnd"/>
+      <w:r>
+        <w:rPr>
+          <w:rFonts w:ascii="Times New Roman" w:hAnsi="Times New Roman" w:cs="Times New Roman"/>
+        </w:rPr>
         <w:t xml:space="preserve"> </w:t>
       </w:r>
-      <w:r>
-        <w:rPr>
-          <w:rFonts w:ascii="Times New Roman" w:hAnsi="Times New Roman" w:cs="Times New Roman"/>
-        </w:rPr>
-        <w:t xml:space="preserve">Cookie </w:t>
-      </w:r>
       <w:proofErr w:type="spellStart"/>
       <w:r>
         <w:rPr>
@@ -79,20 +81,40 @@
         <w:rPr>
           <w:rFonts w:ascii="Times New Roman" w:hAnsi="Times New Roman" w:cs="Times New Roman"/>
         </w:rPr>
-        <w:t xml:space="preserve">. XP </w:t>
+        <w:t xml:space="preserve">. XP suurendamiseks peate </w:t>
       </w:r>
       <w:proofErr w:type="spellStart"/>
       <w:r>
         <w:rPr>
           <w:rFonts w:ascii="Times New Roman" w:hAnsi="Times New Roman" w:cs="Times New Roman"/>
         </w:rPr>
-        <w:t>suurendamiseks</w:t>
+        <w:t>klikkima</w:t>
       </w:r>
       <w:proofErr w:type="spellEnd"/>
       <w:r>
         <w:rPr>
           <w:rFonts w:ascii="Times New Roman" w:hAnsi="Times New Roman" w:cs="Times New Roman"/>
         </w:rPr>
+        <w:t xml:space="preserve"> tualetti ja uuendama tualetti, et saada </w:t>
+      </w:r>
+      <w:proofErr w:type="spellStart"/>
+      <w:r>
+        <w:rPr>
+          <w:rFonts w:ascii="Times New Roman" w:hAnsi="Times New Roman" w:cs="Times New Roman"/>
+        </w:rPr>
+        <w:t>xp’d</w:t>
+      </w:r>
+      <w:proofErr w:type="spellEnd"/>
+      <w:r>
+        <w:rPr>
+          <w:rFonts w:ascii="Times New Roman" w:hAnsi="Times New Roman" w:cs="Times New Roman"/>
+        </w:rPr>
+        <w:t xml:space="preserve"> kiiremini.</w:t>
+      </w:r>
+      <w:r>
+        <w:rPr>
+          <w:rFonts w:ascii="Times New Roman" w:hAnsi="Times New Roman" w:cs="Times New Roman"/>
+        </w:rPr>
         <w:t xml:space="preserve"> </w:t>
       </w:r>
       <w:proofErr w:type="spellStart"/>
@@ -100,204 +122,30 @@
         <w:rPr>
           <w:rFonts w:ascii="Times New Roman" w:hAnsi="Times New Roman" w:cs="Times New Roman"/>
         </w:rPr>
-        <w:t>peate</w:t>
+        <w:t>Tualettid</w:t>
       </w:r>
       <w:proofErr w:type="spellEnd"/>
       <w:r>
         <w:rPr>
           <w:rFonts w:ascii="Times New Roman" w:hAnsi="Times New Roman" w:cs="Times New Roman"/>
         </w:rPr>
-        <w:t xml:space="preserve"> </w:t>
-      </w:r>
-      <w:proofErr w:type="spellStart"/>
-      <w:r>
-        <w:rPr>
-          <w:rFonts w:ascii="Times New Roman" w:hAnsi="Times New Roman" w:cs="Times New Roman"/>
-        </w:rPr>
-        <w:t>klikkima</w:t>
-      </w:r>
-      <w:proofErr w:type="spellEnd"/>
-      <w:r>
-        <w:rPr>
-          <w:rFonts w:ascii="Times New Roman" w:hAnsi="Times New Roman" w:cs="Times New Roman"/>
-        </w:rPr>
-        <w:t xml:space="preserve"> </w:t>
-      </w:r>
-      <w:proofErr w:type="spellStart"/>
-      <w:r>
-        <w:rPr>
-          <w:rFonts w:ascii="Times New Roman" w:hAnsi="Times New Roman" w:cs="Times New Roman"/>
-        </w:rPr>
-        <w:t>tualetti</w:t>
-      </w:r>
-      <w:proofErr w:type="spellEnd"/>
-      <w:r>
-        <w:rPr>
-          <w:rFonts w:ascii="Times New Roman" w:hAnsi="Times New Roman" w:cs="Times New Roman"/>
-        </w:rPr>
-        <w:t xml:space="preserve"> ja </w:t>
-      </w:r>
-      <w:proofErr w:type="spellStart"/>
-      <w:r>
-        <w:rPr>
-          <w:rFonts w:ascii="Times New Roman" w:hAnsi="Times New Roman" w:cs="Times New Roman"/>
-        </w:rPr>
-        <w:t>uuendama</w:t>
-      </w:r>
-      <w:proofErr w:type="spellEnd"/>
-      <w:r>
-        <w:rPr>
-          <w:rFonts w:ascii="Times New Roman" w:hAnsi="Times New Roman" w:cs="Times New Roman"/>
-        </w:rPr>
-        <w:t xml:space="preserve"> </w:t>
-      </w:r>
-      <w:proofErr w:type="spellStart"/>
-      <w:r>
-        <w:rPr>
-          <w:rFonts w:ascii="Times New Roman" w:hAnsi="Times New Roman" w:cs="Times New Roman"/>
-        </w:rPr>
-        <w:t>tualetti</w:t>
-      </w:r>
-      <w:proofErr w:type="spellEnd"/>
-      <w:r>
-        <w:rPr>
-          <w:rFonts w:ascii="Times New Roman" w:hAnsi="Times New Roman" w:cs="Times New Roman"/>
-        </w:rPr>
-        <w:t xml:space="preserve">, et </w:t>
-      </w:r>
-      <w:proofErr w:type="spellStart"/>
-      <w:r>
-        <w:rPr>
-          <w:rFonts w:ascii="Times New Roman" w:hAnsi="Times New Roman" w:cs="Times New Roman"/>
-        </w:rPr>
-        <w:t>saada</w:t>
-      </w:r>
-      <w:proofErr w:type="spellEnd"/>
-      <w:r>
-        <w:rPr>
-          <w:rFonts w:ascii="Times New Roman" w:hAnsi="Times New Roman" w:cs="Times New Roman"/>
-        </w:rPr>
-        <w:t xml:space="preserve"> </w:t>
-      </w:r>
-      <w:proofErr w:type="spellStart"/>
-      <w:r>
-        <w:rPr>
-          <w:rFonts w:ascii="Times New Roman" w:hAnsi="Times New Roman" w:cs="Times New Roman"/>
-        </w:rPr>
-        <w:t>xp</w:t>
-      </w:r>
-      <w:r>
-        <w:rPr>
-          <w:rFonts w:ascii="Times New Roman" w:hAnsi="Times New Roman" w:cs="Times New Roman"/>
-        </w:rPr>
-        <w:t>’d</w:t>
-      </w:r>
-      <w:proofErr w:type="spellEnd"/>
-      <w:r>
-        <w:rPr>
-          <w:rFonts w:ascii="Times New Roman" w:hAnsi="Times New Roman" w:cs="Times New Roman"/>
-        </w:rPr>
-        <w:t xml:space="preserve"> </w:t>
-      </w:r>
-      <w:proofErr w:type="spellStart"/>
-      <w:r>
-        <w:rPr>
-          <w:rFonts w:ascii="Times New Roman" w:hAnsi="Times New Roman" w:cs="Times New Roman"/>
-        </w:rPr>
-        <w:t>kiiremini</w:t>
-      </w:r>
-      <w:proofErr w:type="spellEnd"/>
-      <w:r>
-        <w:rPr>
-          <w:rFonts w:ascii="Times New Roman" w:hAnsi="Times New Roman" w:cs="Times New Roman"/>
-        </w:rPr>
-        <w:t>.</w:t>
-      </w:r>
-      <w:r>
-        <w:rPr>
-          <w:rFonts w:ascii="Times New Roman" w:hAnsi="Times New Roman" w:cs="Times New Roman"/>
-        </w:rPr>
-        <w:t xml:space="preserve"> </w:t>
-      </w:r>
-      <w:proofErr w:type="spellStart"/>
-      <w:r>
-        <w:rPr>
-          <w:rFonts w:ascii="Times New Roman" w:hAnsi="Times New Roman" w:cs="Times New Roman"/>
-        </w:rPr>
-        <w:t>Tualettid</w:t>
-      </w:r>
-      <w:proofErr w:type="spellEnd"/>
-      <w:r>
-        <w:rPr>
-          <w:rFonts w:ascii="Times New Roman" w:hAnsi="Times New Roman" w:cs="Times New Roman"/>
-        </w:rPr>
-        <w:t xml:space="preserve"> </w:t>
-      </w:r>
-      <w:proofErr w:type="spellStart"/>
-      <w:r>
-        <w:rPr>
-          <w:rFonts w:ascii="Times New Roman" w:hAnsi="Times New Roman" w:cs="Times New Roman"/>
-        </w:rPr>
-        <w:t>asuvad</w:t>
-      </w:r>
-      <w:proofErr w:type="spellEnd"/>
-      <w:r>
-        <w:rPr>
-          <w:rFonts w:ascii="Times New Roman" w:hAnsi="Times New Roman" w:cs="Times New Roman"/>
-        </w:rPr>
-        <w:t xml:space="preserve"> </w:t>
-      </w:r>
-      <w:proofErr w:type="spellStart"/>
-      <w:r>
-        <w:rPr>
-          <w:rFonts w:ascii="Times New Roman" w:hAnsi="Times New Roman" w:cs="Times New Roman"/>
-        </w:rPr>
-        <w:t>erinevates</w:t>
-      </w:r>
-      <w:proofErr w:type="spellEnd"/>
-      <w:r>
-        <w:rPr>
-          <w:rFonts w:ascii="Times New Roman" w:hAnsi="Times New Roman" w:cs="Times New Roman"/>
-        </w:rPr>
-        <w:t xml:space="preserve"> </w:t>
-      </w:r>
-      <w:proofErr w:type="spellStart"/>
-      <w:r>
-        <w:rPr>
-          <w:rFonts w:ascii="Times New Roman" w:hAnsi="Times New Roman" w:cs="Times New Roman"/>
-        </w:rPr>
-        <w:t>kohtades</w:t>
-      </w:r>
-      <w:proofErr w:type="spellEnd"/>
-      <w:r>
-        <w:rPr>
-          <w:rFonts w:ascii="Times New Roman" w:hAnsi="Times New Roman" w:cs="Times New Roman"/>
-        </w:rPr>
-        <w:t>.</w:t>
-      </w:r>
-    </w:p>
-    <w:p>
-      <w:pPr>
-        <w:tabs>
-          <w:tab w:val="left" w:pos="1776"/>
-        </w:tabs>
-        <w:rPr>
-          <w:rFonts w:ascii="Times New Roman" w:hAnsi="Times New Roman" w:cs="Times New Roman"/>
-        </w:rPr>
-      </w:pPr>
-      <w:proofErr w:type="spellStart"/>
-      <w:r>
-        <w:rPr>
-          <w:rFonts w:ascii="Times New Roman" w:hAnsi="Times New Roman" w:cs="Times New Roman"/>
-        </w:rPr>
-        <w:t>Arendusjärk</w:t>
-      </w:r>
-      <w:proofErr w:type="spellEnd"/>
-      <w:r>
-        <w:rPr>
-          <w:rFonts w:ascii="Times New Roman" w:hAnsi="Times New Roman" w:cs="Times New Roman"/>
-        </w:rPr>
-        <w:t>:</w:t>
+        <w:t xml:space="preserve"> asuvad erinevates kohtades.</w:t>
+      </w:r>
+    </w:p>
+    <w:p>
+      <w:pPr>
+        <w:tabs>
+          <w:tab w:val="left" w:pos="1776"/>
+        </w:tabs>
+        <w:rPr>
+          <w:rFonts w:ascii="Times New Roman" w:hAnsi="Times New Roman" w:cs="Times New Roman"/>
+        </w:rPr>
+      </w:pPr>
+      <w:r>
+        <w:rPr>
+          <w:rFonts w:ascii="Times New Roman" w:hAnsi="Times New Roman" w:cs="Times New Roman"/>
+        </w:rPr>
+        <w:t>Arendusjärk:</w:t>
       </w:r>
     </w:p>
     <w:p>
@@ -314,14 +162,12 @@
           <w:rFonts w:ascii="Times New Roman" w:hAnsi="Times New Roman" w:cs="Times New Roman"/>
         </w:rPr>
       </w:pPr>
-      <w:proofErr w:type="spellStart"/>
       <w:r>
         <w:rPr>
           <w:rFonts w:ascii="Times New Roman" w:hAnsi="Times New Roman" w:cs="Times New Roman"/>
         </w:rPr>
         <w:t>Kasutajad</w:t>
       </w:r>
-      <w:proofErr w:type="spellEnd"/>
     </w:p>
     <w:p>
       <w:pPr>
@@ -337,14 +183,12 @@
           <w:rFonts w:ascii="Times New Roman" w:hAnsi="Times New Roman" w:cs="Times New Roman"/>
         </w:rPr>
       </w:pPr>
-      <w:proofErr w:type="spellStart"/>
       <w:r>
         <w:rPr>
           <w:rFonts w:ascii="Times New Roman" w:hAnsi="Times New Roman" w:cs="Times New Roman"/>
         </w:rPr>
         <w:t>Tualett</w:t>
       </w:r>
-      <w:proofErr w:type="spellEnd"/>
       <w:r>
         <w:rPr>
           <w:rFonts w:ascii="Times New Roman" w:hAnsi="Times New Roman" w:cs="Times New Roman"/>
@@ -372,49 +216,29 @@
           <w:rFonts w:ascii="Times New Roman" w:hAnsi="Times New Roman" w:cs="Times New Roman"/>
         </w:rPr>
       </w:pPr>
+      <w:proofErr w:type="spellStart"/>
       <w:r>
         <w:rPr>
           <w:rFonts w:ascii="Times New Roman" w:hAnsi="Times New Roman" w:cs="Times New Roman"/>
         </w:rPr>
         <w:t>Locations</w:t>
       </w:r>
-    </w:p>
-    <w:p>
-      <w:pPr>
-        <w:tabs>
-          <w:tab w:val="left" w:pos="1776"/>
-        </w:tabs>
-        <w:rPr>
-          <w:rFonts w:ascii="Times New Roman" w:hAnsi="Times New Roman" w:cs="Times New Roman"/>
-        </w:rPr>
-      </w:pPr>
-      <w:proofErr w:type="spellStart"/>
-      <w:r>
-        <w:rPr>
-          <w:rFonts w:ascii="Times New Roman" w:hAnsi="Times New Roman" w:cs="Times New Roman"/>
-        </w:rPr>
-        <w:t>Arenduslikud</w:t>
-      </w:r>
       <w:proofErr w:type="spellEnd"/>
-      <w:r>
-        <w:rPr>
-          <w:rFonts w:ascii="Times New Roman" w:hAnsi="Times New Roman" w:cs="Times New Roman"/>
-        </w:rPr>
-        <w:t xml:space="preserve"> </w:t>
-      </w:r>
-      <w:proofErr w:type="spellStart"/>
-      <w:r>
-        <w:rPr>
-          <w:rFonts w:ascii="Times New Roman" w:hAnsi="Times New Roman" w:cs="Times New Roman"/>
-        </w:rPr>
-        <w:t>nõuded</w:t>
-      </w:r>
-      <w:proofErr w:type="spellEnd"/>
-      <w:r>
-        <w:rPr>
-          <w:rFonts w:ascii="Times New Roman" w:hAnsi="Times New Roman" w:cs="Times New Roman"/>
-        </w:rPr>
-        <w:t>:</w:t>
+    </w:p>
+    <w:p>
+      <w:pPr>
+        <w:tabs>
+          <w:tab w:val="left" w:pos="1776"/>
+        </w:tabs>
+        <w:rPr>
+          <w:rFonts w:ascii="Times New Roman" w:hAnsi="Times New Roman" w:cs="Times New Roman"/>
+        </w:rPr>
+      </w:pPr>
+      <w:r>
+        <w:rPr>
+          <w:rFonts w:ascii="Times New Roman" w:hAnsi="Times New Roman" w:cs="Times New Roman"/>
+        </w:rPr>
+        <w:t>Arenduslikud nõuded:</w:t>
       </w:r>
     </w:p>
     <w:p>
@@ -443,69 +267,27 @@
         <w:rPr>
           <w:rFonts w:ascii="Times New Roman" w:hAnsi="Times New Roman" w:cs="Times New Roman"/>
         </w:rPr>
-        <w:t xml:space="preserve"> on </w:t>
+        <w:t xml:space="preserve"> on objekt, mis hoiab </w:t>
+      </w:r>
+      <w:r>
+        <w:rPr>
+          <w:rFonts w:ascii="Times New Roman" w:hAnsi="Times New Roman" w:cs="Times New Roman"/>
+        </w:rPr>
+        <w:t>(</w:t>
       </w:r>
       <w:proofErr w:type="spellStart"/>
       <w:r>
         <w:rPr>
           <w:rFonts w:ascii="Times New Roman" w:hAnsi="Times New Roman" w:cs="Times New Roman"/>
         </w:rPr>
-        <w:t>objekt</w:t>
+        <w:t>inventory</w:t>
       </w:r>
       <w:proofErr w:type="spellEnd"/>
       <w:r>
         <w:rPr>
           <w:rFonts w:ascii="Times New Roman" w:hAnsi="Times New Roman" w:cs="Times New Roman"/>
         </w:rPr>
-        <w:t xml:space="preserve">, mis </w:t>
-      </w:r>
-      <w:proofErr w:type="spellStart"/>
-      <w:r>
-        <w:rPr>
-          <w:rFonts w:ascii="Times New Roman" w:hAnsi="Times New Roman" w:cs="Times New Roman"/>
-        </w:rPr>
-        <w:t>hoiab</w:t>
-      </w:r>
-      <w:proofErr w:type="spellEnd"/>
-      <w:r>
-        <w:rPr>
-          <w:rFonts w:ascii="Times New Roman" w:hAnsi="Times New Roman" w:cs="Times New Roman"/>
-        </w:rPr>
-        <w:t xml:space="preserve"> </w:t>
-      </w:r>
-      <w:r>
-        <w:rPr>
-          <w:rFonts w:ascii="Times New Roman" w:hAnsi="Times New Roman" w:cs="Times New Roman"/>
-        </w:rPr>
-        <w:t xml:space="preserve">(inventory, </w:t>
-      </w:r>
-      <w:proofErr w:type="spellStart"/>
-      <w:r>
-        <w:rPr>
-          <w:rFonts w:ascii="Times New Roman" w:hAnsi="Times New Roman" w:cs="Times New Roman"/>
-        </w:rPr>
-        <w:t>titaanid</w:t>
-      </w:r>
-      <w:proofErr w:type="spellEnd"/>
-      <w:r>
-        <w:rPr>
-          <w:rFonts w:ascii="Times New Roman" w:hAnsi="Times New Roman" w:cs="Times New Roman"/>
-        </w:rPr>
-        <w:t xml:space="preserve">, </w:t>
-      </w:r>
-      <w:proofErr w:type="spellStart"/>
-      <w:r>
-        <w:rPr>
-          <w:rFonts w:ascii="Times New Roman" w:hAnsi="Times New Roman" w:cs="Times New Roman"/>
-        </w:rPr>
-        <w:t>kohad</w:t>
-      </w:r>
-      <w:proofErr w:type="spellEnd"/>
-      <w:r>
-        <w:rPr>
-          <w:rFonts w:ascii="Times New Roman" w:hAnsi="Times New Roman" w:cs="Times New Roman"/>
-        </w:rPr>
-        <w:t xml:space="preserve">) </w:t>
+        <w:t xml:space="preserve">, titaanid, kohad) </w:t>
       </w:r>
       <w:r>
         <w:rPr>
@@ -563,42 +345,12 @@
           <w:rFonts w:ascii="Times New Roman" w:hAnsi="Times New Roman" w:cs="Times New Roman"/>
         </w:rPr>
       </w:pPr>
-      <w:proofErr w:type="spellStart"/>
-      <w:r>
-        <w:rPr>
-          <w:rFonts w:ascii="Times New Roman" w:hAnsi="Times New Roman" w:cs="Times New Roman"/>
-        </w:rPr>
-        <w:t>Piltide</w:t>
-      </w:r>
-      <w:proofErr w:type="spellEnd"/>
-      <w:r>
-        <w:rPr>
-          <w:rFonts w:ascii="Times New Roman" w:hAnsi="Times New Roman" w:cs="Times New Roman"/>
-        </w:rPr>
-        <w:t xml:space="preserve"> </w:t>
-      </w:r>
-      <w:proofErr w:type="spellStart"/>
-      <w:r>
-        <w:rPr>
-          <w:rFonts w:ascii="Times New Roman" w:hAnsi="Times New Roman" w:cs="Times New Roman"/>
-        </w:rPr>
-        <w:t>andmebaasis</w:t>
-      </w:r>
-      <w:proofErr w:type="spellEnd"/>
-      <w:r>
-        <w:rPr>
-          <w:rFonts w:ascii="Times New Roman" w:hAnsi="Times New Roman" w:cs="Times New Roman"/>
-        </w:rPr>
-        <w:t xml:space="preserve"> </w:t>
-      </w:r>
-      <w:proofErr w:type="spellStart"/>
-      <w:r>
-        <w:rPr>
-          <w:rFonts w:ascii="Times New Roman" w:hAnsi="Times New Roman" w:cs="Times New Roman"/>
-        </w:rPr>
-        <w:t>hoidmine</w:t>
-      </w:r>
-      <w:proofErr w:type="spellEnd"/>
+      <w:r>
+        <w:rPr>
+          <w:rFonts w:ascii="Times New Roman" w:hAnsi="Times New Roman" w:cs="Times New Roman"/>
+        </w:rPr>
+        <w:t>Piltide andmebaasis hoidmine</w:t>
+      </w:r>
       <w:r>
         <w:rPr>
           <w:rFonts w:ascii="Times New Roman" w:hAnsi="Times New Roman" w:cs="Times New Roman"/>
@@ -626,28 +378,12 @@
           <w:rFonts w:ascii="Times New Roman" w:hAnsi="Times New Roman" w:cs="Times New Roman"/>
         </w:rPr>
       </w:pPr>
-      <w:proofErr w:type="spellStart"/>
-      <w:r>
-        <w:rPr>
-          <w:rFonts w:ascii="Times New Roman" w:hAnsi="Times New Roman" w:cs="Times New Roman"/>
-        </w:rPr>
-        <w:t>Kasutajate</w:t>
-      </w:r>
-      <w:proofErr w:type="spellEnd"/>
-      <w:r>
-        <w:rPr>
-          <w:rFonts w:ascii="Times New Roman" w:hAnsi="Times New Roman" w:cs="Times New Roman"/>
-        </w:rPr>
-        <w:t xml:space="preserve"> </w:t>
-      </w:r>
-      <w:proofErr w:type="spellStart"/>
-      <w:r>
-        <w:rPr>
-          <w:rFonts w:ascii="Times New Roman" w:hAnsi="Times New Roman" w:cs="Times New Roman"/>
-        </w:rPr>
-        <w:t>registreerimine</w:t>
-      </w:r>
-      <w:proofErr w:type="spellEnd"/>
+      <w:r>
+        <w:rPr>
+          <w:rFonts w:ascii="Times New Roman" w:hAnsi="Times New Roman" w:cs="Times New Roman"/>
+        </w:rPr>
+        <w:t>Kasutajate registreerimine</w:t>
+      </w:r>
       <w:r>
         <w:rPr>
           <w:rFonts w:ascii="Times New Roman" w:hAnsi="Times New Roman" w:cs="Times New Roman"/>
@@ -669,42 +405,12 @@
           <w:rFonts w:ascii="Times New Roman" w:hAnsi="Times New Roman" w:cs="Times New Roman"/>
         </w:rPr>
       </w:pPr>
-      <w:proofErr w:type="spellStart"/>
-      <w:r>
-        <w:rPr>
-          <w:rFonts w:ascii="Times New Roman" w:hAnsi="Times New Roman" w:cs="Times New Roman"/>
-        </w:rPr>
-        <w:t>Kasutaja</w:t>
-      </w:r>
-      <w:proofErr w:type="spellEnd"/>
-      <w:r>
-        <w:rPr>
-          <w:rFonts w:ascii="Times New Roman" w:hAnsi="Times New Roman" w:cs="Times New Roman"/>
-        </w:rPr>
-        <w:t xml:space="preserve"> </w:t>
-      </w:r>
-      <w:proofErr w:type="spellStart"/>
-      <w:r>
-        <w:rPr>
-          <w:rFonts w:ascii="Times New Roman" w:hAnsi="Times New Roman" w:cs="Times New Roman"/>
-        </w:rPr>
-        <w:t>saab</w:t>
-      </w:r>
-      <w:proofErr w:type="spellEnd"/>
-      <w:r>
-        <w:rPr>
-          <w:rFonts w:ascii="Times New Roman" w:hAnsi="Times New Roman" w:cs="Times New Roman"/>
-        </w:rPr>
-        <w:t xml:space="preserve"> </w:t>
-      </w:r>
-      <w:proofErr w:type="spellStart"/>
-      <w:r>
-        <w:rPr>
-          <w:rFonts w:ascii="Times New Roman" w:hAnsi="Times New Roman" w:cs="Times New Roman"/>
-        </w:rPr>
-        <w:t>registreerida</w:t>
-      </w:r>
-      <w:proofErr w:type="spellEnd"/>
+      <w:r>
+        <w:rPr>
+          <w:rFonts w:ascii="Times New Roman" w:hAnsi="Times New Roman" w:cs="Times New Roman"/>
+        </w:rPr>
+        <w:t>Kasutaja saab registreerida</w:t>
+      </w:r>
     </w:p>
     <w:p>
       <w:pPr>
@@ -720,70 +426,12 @@
           <w:rFonts w:ascii="Times New Roman" w:hAnsi="Times New Roman" w:cs="Times New Roman"/>
         </w:rPr>
       </w:pPr>
-      <w:proofErr w:type="spellStart"/>
-      <w:r>
-        <w:rPr>
-          <w:rFonts w:ascii="Times New Roman" w:hAnsi="Times New Roman" w:cs="Times New Roman"/>
-        </w:rPr>
-        <w:t>Kasutaja</w:t>
-      </w:r>
-      <w:proofErr w:type="spellEnd"/>
-      <w:r>
-        <w:rPr>
-          <w:rFonts w:ascii="Times New Roman" w:hAnsi="Times New Roman" w:cs="Times New Roman"/>
-        </w:rPr>
-        <w:t xml:space="preserve"> </w:t>
-      </w:r>
-      <w:proofErr w:type="spellStart"/>
-      <w:r>
-        <w:rPr>
-          <w:rFonts w:ascii="Times New Roman" w:hAnsi="Times New Roman" w:cs="Times New Roman"/>
-        </w:rPr>
-        <w:t>sisestatud</w:t>
-      </w:r>
-      <w:proofErr w:type="spellEnd"/>
-      <w:r>
-        <w:rPr>
-          <w:rFonts w:ascii="Times New Roman" w:hAnsi="Times New Roman" w:cs="Times New Roman"/>
-        </w:rPr>
-        <w:t xml:space="preserve"> </w:t>
-      </w:r>
-      <w:proofErr w:type="spellStart"/>
-      <w:r>
-        <w:rPr>
-          <w:rFonts w:ascii="Times New Roman" w:hAnsi="Times New Roman" w:cs="Times New Roman"/>
-        </w:rPr>
-        <w:t>emailile</w:t>
-      </w:r>
-      <w:proofErr w:type="spellEnd"/>
-      <w:r>
-        <w:rPr>
-          <w:rFonts w:ascii="Times New Roman" w:hAnsi="Times New Roman" w:cs="Times New Roman"/>
-        </w:rPr>
-        <w:t xml:space="preserve"> </w:t>
-      </w:r>
-      <w:proofErr w:type="spellStart"/>
-      <w:r>
-        <w:rPr>
-          <w:rFonts w:ascii="Times New Roman" w:hAnsi="Times New Roman" w:cs="Times New Roman"/>
-        </w:rPr>
-        <w:t>tuleb</w:t>
-      </w:r>
-      <w:proofErr w:type="spellEnd"/>
-      <w:r>
-        <w:rPr>
-          <w:rFonts w:ascii="Times New Roman" w:hAnsi="Times New Roman" w:cs="Times New Roman"/>
-        </w:rPr>
-        <w:t xml:space="preserve"> </w:t>
-      </w:r>
-      <w:proofErr w:type="spellStart"/>
-      <w:r>
-        <w:rPr>
-          <w:rFonts w:ascii="Times New Roman" w:hAnsi="Times New Roman" w:cs="Times New Roman"/>
-        </w:rPr>
-        <w:t>kinnitussõnum</w:t>
-      </w:r>
-      <w:proofErr w:type="spellEnd"/>
+      <w:r>
+        <w:rPr>
+          <w:rFonts w:ascii="Times New Roman" w:hAnsi="Times New Roman" w:cs="Times New Roman"/>
+        </w:rPr>
+        <w:t>Kasutaja sisestatud emailile tuleb kinnitussõnum</w:t>
+      </w:r>
     </w:p>
     <w:p>
       <w:pPr>
@@ -803,119 +451,35 @@
         <w:rPr>
           <w:rFonts w:ascii="Times New Roman" w:hAnsi="Times New Roman" w:cs="Times New Roman"/>
         </w:rPr>
-        <w:t xml:space="preserve">Igal </w:t>
+        <w:t>Igal kasutajal, on profiili-</w:t>
       </w:r>
       <w:proofErr w:type="spellStart"/>
       <w:r>
         <w:rPr>
           <w:rFonts w:ascii="Times New Roman" w:hAnsi="Times New Roman" w:cs="Times New Roman"/>
         </w:rPr>
-        <w:t>kasutajal</w:t>
+        <w:t>item</w:t>
       </w:r>
       <w:proofErr w:type="spellEnd"/>
       <w:r>
         <w:rPr>
           <w:rFonts w:ascii="Times New Roman" w:hAnsi="Times New Roman" w:cs="Times New Roman"/>
         </w:rPr>
-        <w:t xml:space="preserve">, on </w:t>
+        <w:t xml:space="preserve"> </w:t>
       </w:r>
       <w:proofErr w:type="spellStart"/>
       <w:r>
         <w:rPr>
           <w:rFonts w:ascii="Times New Roman" w:hAnsi="Times New Roman" w:cs="Times New Roman"/>
         </w:rPr>
-        <w:t>profiili</w:t>
+        <w:t>backendis</w:t>
       </w:r>
       <w:proofErr w:type="spellEnd"/>
       <w:r>
         <w:rPr>
           <w:rFonts w:ascii="Times New Roman" w:hAnsi="Times New Roman" w:cs="Times New Roman"/>
         </w:rPr>
-        <w:t xml:space="preserve">-item </w:t>
-      </w:r>
-      <w:proofErr w:type="spellStart"/>
-      <w:r>
-        <w:rPr>
-          <w:rFonts w:ascii="Times New Roman" w:hAnsi="Times New Roman" w:cs="Times New Roman"/>
-        </w:rPr>
-        <w:t>backendis</w:t>
-      </w:r>
-      <w:proofErr w:type="spellEnd"/>
-      <w:r>
-        <w:rPr>
-          <w:rFonts w:ascii="Times New Roman" w:hAnsi="Times New Roman" w:cs="Times New Roman"/>
-        </w:rPr>
-        <w:t xml:space="preserve">, </w:t>
-      </w:r>
-      <w:proofErr w:type="spellStart"/>
-      <w:r>
-        <w:rPr>
-          <w:rFonts w:ascii="Times New Roman" w:hAnsi="Times New Roman" w:cs="Times New Roman"/>
-        </w:rPr>
-        <w:t>kus</w:t>
-      </w:r>
-      <w:proofErr w:type="spellEnd"/>
-      <w:r>
-        <w:rPr>
-          <w:rFonts w:ascii="Times New Roman" w:hAnsi="Times New Roman" w:cs="Times New Roman"/>
-        </w:rPr>
-        <w:t xml:space="preserve"> </w:t>
-      </w:r>
-      <w:proofErr w:type="spellStart"/>
-      <w:r>
-        <w:rPr>
-          <w:rFonts w:ascii="Times New Roman" w:hAnsi="Times New Roman" w:cs="Times New Roman"/>
-        </w:rPr>
-        <w:t>hoitakse</w:t>
-      </w:r>
-      <w:proofErr w:type="spellEnd"/>
-      <w:r>
-        <w:rPr>
-          <w:rFonts w:ascii="Times New Roman" w:hAnsi="Times New Roman" w:cs="Times New Roman"/>
-        </w:rPr>
-        <w:t xml:space="preserve"> </w:t>
-      </w:r>
-      <w:proofErr w:type="spellStart"/>
-      <w:r>
-        <w:rPr>
-          <w:rFonts w:ascii="Times New Roman" w:hAnsi="Times New Roman" w:cs="Times New Roman"/>
-        </w:rPr>
-        <w:t>loendit</w:t>
-      </w:r>
-      <w:proofErr w:type="spellEnd"/>
-      <w:r>
-        <w:rPr>
-          <w:rFonts w:ascii="Times New Roman" w:hAnsi="Times New Roman" w:cs="Times New Roman"/>
-        </w:rPr>
-        <w:t xml:space="preserve">, </w:t>
-      </w:r>
-      <w:proofErr w:type="spellStart"/>
-      <w:r>
-        <w:rPr>
-          <w:rFonts w:ascii="Times New Roman" w:hAnsi="Times New Roman" w:cs="Times New Roman"/>
-        </w:rPr>
-        <w:t>Tualettidest</w:t>
-      </w:r>
-      <w:proofErr w:type="spellEnd"/>
-      <w:r>
-        <w:rPr>
-          <w:rFonts w:ascii="Times New Roman" w:hAnsi="Times New Roman" w:cs="Times New Roman"/>
-        </w:rPr>
-        <w:t xml:space="preserve"> mis </w:t>
-      </w:r>
-      <w:proofErr w:type="spellStart"/>
-      <w:r>
-        <w:rPr>
-          <w:rFonts w:ascii="Times New Roman" w:hAnsi="Times New Roman" w:cs="Times New Roman"/>
-        </w:rPr>
-        <w:t>kasutajal</w:t>
-      </w:r>
-      <w:proofErr w:type="spellEnd"/>
-      <w:r>
-        <w:rPr>
-          <w:rFonts w:ascii="Times New Roman" w:hAnsi="Times New Roman" w:cs="Times New Roman"/>
-        </w:rPr>
-        <w:t xml:space="preserve"> on.</w:t>
+        <w:t>, kus hoitakse loendit, Tualettidest mis kasutajal on.</w:t>
       </w:r>
     </w:p>
     <w:p>
@@ -932,19 +496,11 @@
           <w:rFonts w:ascii="Times New Roman" w:hAnsi="Times New Roman" w:cs="Times New Roman"/>
         </w:rPr>
       </w:pPr>
-      <w:proofErr w:type="spellStart"/>
-      <w:r>
-        <w:rPr>
-          <w:rFonts w:ascii="Times New Roman" w:hAnsi="Times New Roman" w:cs="Times New Roman"/>
-        </w:rPr>
-        <w:t>Asukohad</w:t>
-      </w:r>
-      <w:proofErr w:type="spellEnd"/>
-      <w:r>
-        <w:rPr>
-          <w:rFonts w:ascii="Times New Roman" w:hAnsi="Times New Roman" w:cs="Times New Roman"/>
-        </w:rPr>
-        <w:t xml:space="preserve"> (KODUS)</w:t>
+      <w:r>
+        <w:rPr>
+          <w:rFonts w:ascii="Times New Roman" w:hAnsi="Times New Roman" w:cs="Times New Roman"/>
+        </w:rPr>
+        <w:t>Asukohad (KODUS)</w:t>
       </w:r>
     </w:p>
     <w:p>
@@ -961,14 +517,12 @@
           <w:rFonts w:ascii="Times New Roman" w:hAnsi="Times New Roman" w:cs="Times New Roman"/>
         </w:rPr>
       </w:pPr>
-      <w:proofErr w:type="spellStart"/>
       <w:r>
         <w:rPr>
           <w:rFonts w:ascii="Times New Roman" w:hAnsi="Times New Roman" w:cs="Times New Roman"/>
         </w:rPr>
         <w:t>Asukohad</w:t>
       </w:r>
-      <w:proofErr w:type="spellEnd"/>
     </w:p>
     <w:p>
       <w:pPr>
@@ -984,169 +538,274 @@
           <w:rFonts w:ascii="Times New Roman" w:hAnsi="Times New Roman" w:cs="Times New Roman"/>
         </w:rPr>
       </w:pPr>
+      <w:r>
+        <w:rPr>
+          <w:rFonts w:ascii="Times New Roman" w:hAnsi="Times New Roman" w:cs="Times New Roman"/>
+        </w:rPr>
+        <w:t>Asukohtadel on ka pildid</w:t>
+      </w:r>
+    </w:p>
+    <w:p>
+      <w:pPr>
+        <w:pStyle w:val="ListParagraph"/>
+        <w:numPr>
+          <w:ilvl w:val="0"/>
+          <w:numId w:val="3"/>
+        </w:numPr>
+        <w:tabs>
+          <w:tab w:val="left" w:pos="1776"/>
+        </w:tabs>
+        <w:rPr>
+          <w:rFonts w:ascii="Times New Roman" w:hAnsi="Times New Roman" w:cs="Times New Roman"/>
+        </w:rPr>
+      </w:pPr>
+      <w:r>
+        <w:rPr>
+          <w:rFonts w:ascii="Times New Roman" w:hAnsi="Times New Roman" w:cs="Times New Roman"/>
+        </w:rPr>
+        <w:t>Email (TUNNIS)</w:t>
+      </w:r>
+    </w:p>
+    <w:p>
+      <w:pPr>
+        <w:pStyle w:val="ListParagraph"/>
+        <w:numPr>
+          <w:ilvl w:val="1"/>
+          <w:numId w:val="3"/>
+        </w:numPr>
+        <w:tabs>
+          <w:tab w:val="left" w:pos="1776"/>
+        </w:tabs>
+        <w:rPr>
+          <w:rFonts w:ascii="Times New Roman" w:hAnsi="Times New Roman" w:cs="Times New Roman"/>
+        </w:rPr>
+      </w:pPr>
       <w:proofErr w:type="spellStart"/>
       <w:r>
         <w:rPr>
           <w:rFonts w:ascii="Times New Roman" w:hAnsi="Times New Roman" w:cs="Times New Roman"/>
         </w:rPr>
-        <w:t>Asukohtadel</w:t>
+        <w:t>Admin</w:t>
       </w:r>
       <w:proofErr w:type="spellEnd"/>
       <w:r>
         <w:rPr>
           <w:rFonts w:ascii="Times New Roman" w:hAnsi="Times New Roman" w:cs="Times New Roman"/>
         </w:rPr>
-        <w:t xml:space="preserve"> on ka </w:t>
+        <w:t xml:space="preserve"> saab kasutada emaili saatmise vaadet</w:t>
+      </w:r>
+    </w:p>
+    <w:p>
+      <w:pPr>
+        <w:pStyle w:val="ListParagraph"/>
+        <w:numPr>
+          <w:ilvl w:val="1"/>
+          <w:numId w:val="3"/>
+        </w:numPr>
+        <w:tabs>
+          <w:tab w:val="left" w:pos="1776"/>
+        </w:tabs>
+        <w:rPr>
+          <w:rFonts w:ascii="Times New Roman" w:hAnsi="Times New Roman" w:cs="Times New Roman"/>
+        </w:rPr>
+      </w:pPr>
+      <w:r>
+        <w:rPr>
+          <w:rFonts w:ascii="Times New Roman" w:hAnsi="Times New Roman" w:cs="Times New Roman"/>
+        </w:rPr>
+        <w:t xml:space="preserve">Mängija saab </w:t>
       </w:r>
       <w:proofErr w:type="spellStart"/>
       <w:r>
         <w:rPr>
           <w:rFonts w:ascii="Times New Roman" w:hAnsi="Times New Roman" w:cs="Times New Roman"/>
         </w:rPr>
-        <w:t>pildid</w:t>
+        <w:t>registreerimisconfirmation</w:t>
       </w:r>
       <w:proofErr w:type="spellEnd"/>
-    </w:p>
-    <w:p>
-      <w:pPr>
-        <w:tabs>
-          <w:tab w:val="left" w:pos="1776"/>
-        </w:tabs>
-        <w:rPr>
-          <w:rFonts w:ascii="Times New Roman" w:hAnsi="Times New Roman" w:cs="Times New Roman"/>
-        </w:rPr>
-      </w:pPr>
-      <w:r>
-        <w:rPr>
-          <w:rFonts w:ascii="Times New Roman" w:hAnsi="Times New Roman" w:cs="Times New Roman"/>
-        </w:rPr>
-        <w:t xml:space="preserve">Toilet </w:t>
+      <w:r>
+        <w:rPr>
+          <w:rFonts w:ascii="Times New Roman" w:hAnsi="Times New Roman" w:cs="Times New Roman"/>
+        </w:rPr>
+        <w:t xml:space="preserve"> kirju</w:t>
+      </w:r>
+    </w:p>
+    <w:p>
+      <w:pPr>
+        <w:pStyle w:val="ListParagraph"/>
+        <w:numPr>
+          <w:ilvl w:val="0"/>
+          <w:numId w:val="3"/>
+        </w:numPr>
+        <w:tabs>
+          <w:tab w:val="left" w:pos="1776"/>
+        </w:tabs>
+        <w:rPr>
+          <w:rFonts w:ascii="Times New Roman" w:hAnsi="Times New Roman" w:cs="Times New Roman"/>
+        </w:rPr>
+      </w:pPr>
+      <w:r>
+        <w:rPr>
+          <w:rFonts w:ascii="Times New Roman" w:hAnsi="Times New Roman" w:cs="Times New Roman"/>
+        </w:rPr>
+        <w:t>Mängijaprofiil (KODUS)</w:t>
+      </w:r>
+    </w:p>
+    <w:p>
+      <w:pPr>
+        <w:pStyle w:val="ListParagraph"/>
+        <w:numPr>
+          <w:ilvl w:val="1"/>
+          <w:numId w:val="3"/>
+        </w:numPr>
+        <w:tabs>
+          <w:tab w:val="left" w:pos="1776"/>
+        </w:tabs>
+        <w:rPr>
+          <w:rFonts w:ascii="Times New Roman" w:hAnsi="Times New Roman" w:cs="Times New Roman"/>
+        </w:rPr>
+      </w:pPr>
+      <w:r>
+        <w:rPr>
+          <w:rFonts w:ascii="Times New Roman" w:hAnsi="Times New Roman" w:cs="Times New Roman"/>
+        </w:rPr>
+        <w:t>Igal kasutajal on juures mängijaprofiil</w:t>
+      </w:r>
+    </w:p>
+    <w:p>
+      <w:pPr>
+        <w:pStyle w:val="ListParagraph"/>
+        <w:numPr>
+          <w:ilvl w:val="1"/>
+          <w:numId w:val="3"/>
+        </w:numPr>
+        <w:tabs>
+          <w:tab w:val="left" w:pos="1776"/>
+        </w:tabs>
+        <w:rPr>
+          <w:rFonts w:ascii="Times New Roman" w:hAnsi="Times New Roman" w:cs="Times New Roman"/>
+        </w:rPr>
+      </w:pPr>
+      <w:r>
+        <w:rPr>
+          <w:rFonts w:ascii="Times New Roman" w:hAnsi="Times New Roman" w:cs="Times New Roman"/>
+        </w:rPr>
+        <w:t>Kasutajale kuvatakse vaated vastavalt profiilile</w:t>
+      </w:r>
+    </w:p>
+    <w:p>
+      <w:pPr>
+        <w:pStyle w:val="ListParagraph"/>
+        <w:numPr>
+          <w:ilvl w:val="1"/>
+          <w:numId w:val="3"/>
+        </w:numPr>
+        <w:tabs>
+          <w:tab w:val="left" w:pos="1776"/>
+        </w:tabs>
+        <w:rPr>
+          <w:rFonts w:ascii="Times New Roman" w:hAnsi="Times New Roman" w:cs="Times New Roman"/>
+        </w:rPr>
+      </w:pPr>
+      <w:r>
+        <w:rPr>
+          <w:rFonts w:ascii="Times New Roman" w:hAnsi="Times New Roman" w:cs="Times New Roman"/>
+        </w:rPr>
+        <w:t>Mängijaprofiil on juures</w:t>
+      </w:r>
+      <w:r>
+        <w:rPr>
+          <w:rFonts w:ascii="Times New Roman" w:hAnsi="Times New Roman" w:cs="Times New Roman"/>
+        </w:rPr>
+        <w:t xml:space="preserve"> </w:t>
       </w:r>
       <w:proofErr w:type="spellStart"/>
       <w:r>
         <w:rPr>
           <w:rFonts w:ascii="Times New Roman" w:hAnsi="Times New Roman" w:cs="Times New Roman"/>
         </w:rPr>
-        <w:t>indeks</w:t>
+        <w:t>adminituvastus</w:t>
       </w:r>
       <w:proofErr w:type="spellEnd"/>
       <w:r>
         <w:rPr>
           <w:rFonts w:ascii="Times New Roman" w:hAnsi="Times New Roman" w:cs="Times New Roman"/>
         </w:rPr>
-        <w:t xml:space="preserve"> </w:t>
+        <w:t>, et kuvada:</w:t>
+      </w:r>
+    </w:p>
+    <w:p>
+      <w:pPr>
+        <w:pStyle w:val="ListParagraph"/>
+        <w:numPr>
+          <w:ilvl w:val="2"/>
+          <w:numId w:val="3"/>
+        </w:numPr>
+        <w:tabs>
+          <w:tab w:val="left" w:pos="1776"/>
+        </w:tabs>
+        <w:rPr>
+          <w:rFonts w:ascii="Times New Roman" w:hAnsi="Times New Roman" w:cs="Times New Roman"/>
+        </w:rPr>
+      </w:pPr>
+      <w:r>
+        <w:rPr>
+          <w:rFonts w:ascii="Times New Roman" w:hAnsi="Times New Roman" w:cs="Times New Roman"/>
+        </w:rPr>
+        <w:t xml:space="preserve">Adminile </w:t>
       </w:r>
       <w:proofErr w:type="spellStart"/>
       <w:r>
         <w:rPr>
           <w:rFonts w:ascii="Times New Roman" w:hAnsi="Times New Roman" w:cs="Times New Roman"/>
         </w:rPr>
-        <w:t>vaates</w:t>
+        <w:t>adminvaated</w:t>
       </w:r>
       <w:proofErr w:type="spellEnd"/>
-      <w:r>
-        <w:rPr>
-          <w:rFonts w:ascii="Times New Roman" w:hAnsi="Times New Roman" w:cs="Times New Roman"/>
-        </w:rPr>
-        <w:t xml:space="preserve"> on </w:t>
-      </w:r>
+    </w:p>
+    <w:p>
+      <w:pPr>
+        <w:pStyle w:val="ListParagraph"/>
+        <w:numPr>
+          <w:ilvl w:val="2"/>
+          <w:numId w:val="3"/>
+        </w:numPr>
+        <w:tabs>
+          <w:tab w:val="left" w:pos="1776"/>
+        </w:tabs>
+        <w:rPr>
+          <w:rFonts w:ascii="Times New Roman" w:hAnsi="Times New Roman" w:cs="Times New Roman"/>
+        </w:rPr>
+      </w:pPr>
+      <w:r>
+        <w:rPr>
+          <w:rFonts w:ascii="Times New Roman" w:hAnsi="Times New Roman" w:cs="Times New Roman"/>
+        </w:rPr>
+        <w:t>Mängijale mängijavaated</w:t>
+      </w:r>
+    </w:p>
+    <w:p>
+      <w:pPr>
+        <w:tabs>
+          <w:tab w:val="left" w:pos="1776"/>
+        </w:tabs>
+        <w:rPr>
+          <w:rFonts w:ascii="Times New Roman" w:hAnsi="Times New Roman" w:cs="Times New Roman"/>
+        </w:rPr>
+      </w:pPr>
       <w:proofErr w:type="spellStart"/>
       <w:r>
         <w:rPr>
           <w:rFonts w:ascii="Times New Roman" w:hAnsi="Times New Roman" w:cs="Times New Roman"/>
         </w:rPr>
-        <w:t>nupp</w:t>
+        <w:t>Toilet</w:t>
       </w:r>
       <w:proofErr w:type="spellEnd"/>
       <w:r>
         <w:rPr>
           <w:rFonts w:ascii="Times New Roman" w:hAnsi="Times New Roman" w:cs="Times New Roman"/>
         </w:rPr>
-        <w:t xml:space="preserve">, </w:t>
-      </w:r>
-      <w:proofErr w:type="spellStart"/>
-      <w:r>
-        <w:rPr>
-          <w:rFonts w:ascii="Times New Roman" w:hAnsi="Times New Roman" w:cs="Times New Roman"/>
-        </w:rPr>
-        <w:t>mille</w:t>
-      </w:r>
-      <w:proofErr w:type="spellEnd"/>
-      <w:r>
-        <w:rPr>
-          <w:rFonts w:ascii="Times New Roman" w:hAnsi="Times New Roman" w:cs="Times New Roman"/>
-        </w:rPr>
-        <w:t xml:space="preserve"> </w:t>
-      </w:r>
-      <w:proofErr w:type="spellStart"/>
-      <w:r>
-        <w:rPr>
-          <w:rFonts w:ascii="Times New Roman" w:hAnsi="Times New Roman" w:cs="Times New Roman"/>
-        </w:rPr>
-        <w:t>abil</w:t>
-      </w:r>
-      <w:proofErr w:type="spellEnd"/>
-      <w:r>
-        <w:rPr>
-          <w:rFonts w:ascii="Times New Roman" w:hAnsi="Times New Roman" w:cs="Times New Roman"/>
-        </w:rPr>
-        <w:t xml:space="preserve"> </w:t>
-      </w:r>
-      <w:proofErr w:type="spellStart"/>
-      <w:r>
-        <w:rPr>
-          <w:rFonts w:ascii="Times New Roman" w:hAnsi="Times New Roman" w:cs="Times New Roman"/>
-        </w:rPr>
-        <w:t>kasutaja</w:t>
-      </w:r>
-      <w:proofErr w:type="spellEnd"/>
-      <w:r>
-        <w:rPr>
-          <w:rFonts w:ascii="Times New Roman" w:hAnsi="Times New Roman" w:cs="Times New Roman"/>
-        </w:rPr>
-        <w:t xml:space="preserve"> </w:t>
-      </w:r>
-      <w:proofErr w:type="spellStart"/>
-      <w:r>
-        <w:rPr>
-          <w:rFonts w:ascii="Times New Roman" w:hAnsi="Times New Roman" w:cs="Times New Roman"/>
-        </w:rPr>
-        <w:t>saab</w:t>
-      </w:r>
-      <w:proofErr w:type="spellEnd"/>
-      <w:r>
-        <w:rPr>
-          <w:rFonts w:ascii="Times New Roman" w:hAnsi="Times New Roman" w:cs="Times New Roman"/>
-        </w:rPr>
-        <w:t xml:space="preserve"> </w:t>
-      </w:r>
-      <w:proofErr w:type="spellStart"/>
-      <w:r>
-        <w:rPr>
-          <w:rFonts w:ascii="Times New Roman" w:hAnsi="Times New Roman" w:cs="Times New Roman"/>
-        </w:rPr>
-        <w:t>uusi</w:t>
-      </w:r>
-      <w:proofErr w:type="spellEnd"/>
-      <w:r>
-        <w:rPr>
-          <w:rFonts w:ascii="Times New Roman" w:hAnsi="Times New Roman" w:cs="Times New Roman"/>
-        </w:rPr>
-        <w:t xml:space="preserve"> </w:t>
-      </w:r>
-      <w:proofErr w:type="spellStart"/>
-      <w:r>
-        <w:rPr>
-          <w:rFonts w:ascii="Times New Roman" w:hAnsi="Times New Roman" w:cs="Times New Roman"/>
-        </w:rPr>
-        <w:t>tualette</w:t>
-      </w:r>
-      <w:proofErr w:type="spellEnd"/>
-      <w:r>
-        <w:rPr>
-          <w:rFonts w:ascii="Times New Roman" w:hAnsi="Times New Roman" w:cs="Times New Roman"/>
-        </w:rPr>
-        <w:t>.</w:t>
+        <w:t xml:space="preserve"> indeks vaates on nupp, mille abil kasutaja saab uusi tualette.</w:t>
       </w:r>
     </w:p>
     <w:sectPr>
@@ -1183,7 +842,7 @@
         <w:ind w:left="1440" w:hanging="360"/>
       </w:pPr>
     </w:lvl>
-    <w:lvl w:ilvl="2" w:tplc="0409001B" w:tentative="1">
+    <w:lvl w:ilvl="2" w:tplc="0409001B">
       <w:start w:val="1"/>
       <w:numFmt w:val="lowerRoman"/>
       <w:lvlText w:val="%3."/>
@@ -1885,6 +1544,9 @@
   <w:style w:type="paragraph" w:default="1" w:styleId="Normal">
     <w:name w:val="Normal"/>
     <w:qFormat/>
+    <w:rPr>
+      <w:lang w:val="et-EE"/>
+    </w:rPr>
   </w:style>
   <w:style w:type="character" w:default="1" w:styleId="DefaultParagraphFont">
     <w:name w:val="Default Paragraph Font"/>

</xml_diff>

<commit_message>
Added profile thing and write stuff to doc
</commit_message>
<xml_diff>
--- a/Toilet Clicker.docx
+++ b/Toilet Clicker.docx
@@ -168,6 +168,18 @@
         </w:rPr>
         <w:t>Kasutajad</w:t>
       </w:r>
+      <w:r>
+        <w:rPr>
+          <w:rFonts w:ascii="Times New Roman" w:hAnsi="Times New Roman" w:cs="Times New Roman"/>
+        </w:rPr>
+        <w:t xml:space="preserve"> </w:t>
+      </w:r>
+      <w:r>
+        <w:rPr>
+          <w:rFonts w:ascii="Segoe UI Symbol" w:hAnsi="Segoe UI Symbol" w:cs="Segoe UI Symbol"/>
+        </w:rPr>
+        <w:t>✔</w:t>
+      </w:r>
     </w:p>
     <w:p>
       <w:pPr>
@@ -216,6 +228,916 @@
           <w:rFonts w:ascii="Times New Roman" w:hAnsi="Times New Roman" w:cs="Times New Roman"/>
         </w:rPr>
       </w:pPr>
+      <w:r>
+        <w:rPr>
+          <w:rFonts w:ascii="Times New Roman" w:hAnsi="Times New Roman" w:cs="Times New Roman"/>
+        </w:rPr>
+        <w:t xml:space="preserve">Asukohad </w:t>
+      </w:r>
+      <w:r>
+        <w:rPr>
+          <w:rFonts w:ascii="Segoe UI Symbol" w:hAnsi="Segoe UI Symbol" w:cs="Segoe UI Symbol"/>
+        </w:rPr>
+        <w:t>✔</w:t>
+      </w:r>
+    </w:p>
+    <w:p>
+      <w:pPr>
+        <w:pStyle w:val="ListParagraph"/>
+        <w:numPr>
+          <w:ilvl w:val="0"/>
+          <w:numId w:val="1"/>
+        </w:numPr>
+        <w:tabs>
+          <w:tab w:val="left" w:pos="1776"/>
+        </w:tabs>
+        <w:rPr>
+          <w:rFonts w:ascii="Times New Roman" w:hAnsi="Times New Roman" w:cs="Times New Roman"/>
+        </w:rPr>
+      </w:pPr>
+      <w:proofErr w:type="spellStart"/>
+      <w:r>
+        <w:rPr>
+          <w:rFonts w:ascii="Times New Roman" w:hAnsi="Times New Roman" w:cs="Times New Roman"/>
+        </w:rPr>
+        <w:t>Player</w:t>
+      </w:r>
+      <w:proofErr w:type="spellEnd"/>
+      <w:r>
+        <w:rPr>
+          <w:rFonts w:ascii="Times New Roman" w:hAnsi="Times New Roman" w:cs="Times New Roman"/>
+        </w:rPr>
+        <w:t xml:space="preserve"> </w:t>
+      </w:r>
+      <w:proofErr w:type="spellStart"/>
+      <w:r>
+        <w:rPr>
+          <w:rFonts w:ascii="Times New Roman" w:hAnsi="Times New Roman" w:cs="Times New Roman"/>
+        </w:rPr>
+        <w:t>View</w:t>
+      </w:r>
+      <w:proofErr w:type="spellEnd"/>
+    </w:p>
+    <w:p>
+      <w:pPr>
+        <w:tabs>
+          <w:tab w:val="left" w:pos="1776"/>
+        </w:tabs>
+        <w:rPr>
+          <w:rFonts w:ascii="Times New Roman" w:hAnsi="Times New Roman" w:cs="Times New Roman"/>
+        </w:rPr>
+      </w:pPr>
+      <w:r>
+        <w:rPr>
+          <w:rFonts w:ascii="Times New Roman" w:hAnsi="Times New Roman" w:cs="Times New Roman"/>
+        </w:rPr>
+        <w:t>Arenduslikud nõuded:</w:t>
+      </w:r>
+    </w:p>
+    <w:p>
+      <w:pPr>
+        <w:pStyle w:val="ListParagraph"/>
+        <w:numPr>
+          <w:ilvl w:val="0"/>
+          <w:numId w:val="3"/>
+        </w:numPr>
+        <w:tabs>
+          <w:tab w:val="left" w:pos="1776"/>
+        </w:tabs>
+        <w:rPr>
+          <w:rFonts w:ascii="Times New Roman" w:hAnsi="Times New Roman" w:cs="Times New Roman"/>
+        </w:rPr>
+      </w:pPr>
+      <w:proofErr w:type="spellStart"/>
+      <w:r>
+        <w:rPr>
+          <w:rFonts w:ascii="Times New Roman" w:hAnsi="Times New Roman" w:cs="Times New Roman"/>
+        </w:rPr>
+        <w:t>Backendis</w:t>
+      </w:r>
+      <w:proofErr w:type="spellEnd"/>
+      <w:r>
+        <w:rPr>
+          <w:rFonts w:ascii="Times New Roman" w:hAnsi="Times New Roman" w:cs="Times New Roman"/>
+        </w:rPr>
+        <w:t xml:space="preserve"> on objekt, mis hoiab </w:t>
+      </w:r>
+      <w:r>
+        <w:rPr>
+          <w:rFonts w:ascii="Times New Roman" w:hAnsi="Times New Roman" w:cs="Times New Roman"/>
+        </w:rPr>
+        <w:t>(</w:t>
+      </w:r>
+      <w:proofErr w:type="spellStart"/>
+      <w:r>
+        <w:rPr>
+          <w:rFonts w:ascii="Times New Roman" w:hAnsi="Times New Roman" w:cs="Times New Roman"/>
+        </w:rPr>
+        <w:t>inventory</w:t>
+      </w:r>
+      <w:proofErr w:type="spellEnd"/>
+      <w:r>
+        <w:rPr>
+          <w:rFonts w:ascii="Times New Roman" w:hAnsi="Times New Roman" w:cs="Times New Roman"/>
+        </w:rPr>
+        <w:t xml:space="preserve">, titaanid, kohad) </w:t>
+      </w:r>
+      <w:r>
+        <w:rPr>
+          <w:rFonts w:ascii="Segoe UI Symbol" w:hAnsi="Segoe UI Symbol" w:cs="Segoe UI Symbol"/>
+        </w:rPr>
+        <w:t>✔</w:t>
+      </w:r>
+    </w:p>
+    <w:p>
+      <w:pPr>
+        <w:pStyle w:val="ListParagraph"/>
+        <w:numPr>
+          <w:ilvl w:val="1"/>
+          <w:numId w:val="3"/>
+        </w:numPr>
+        <w:tabs>
+          <w:tab w:val="left" w:pos="1776"/>
+        </w:tabs>
+        <w:rPr>
+          <w:rFonts w:ascii="Times New Roman" w:hAnsi="Times New Roman" w:cs="Times New Roman"/>
+        </w:rPr>
+      </w:pPr>
+      <w:proofErr w:type="spellStart"/>
+      <w:r>
+        <w:rPr>
+          <w:rFonts w:ascii="Times New Roman" w:hAnsi="Times New Roman" w:cs="Times New Roman"/>
+        </w:rPr>
+        <w:t>Tualettid</w:t>
+      </w:r>
+      <w:proofErr w:type="spellEnd"/>
+      <w:r>
+        <w:rPr>
+          <w:rFonts w:ascii="Times New Roman" w:hAnsi="Times New Roman" w:cs="Times New Roman"/>
+        </w:rPr>
+        <w:t xml:space="preserve"> </w:t>
+      </w:r>
+      <w:r>
+        <w:rPr>
+          <w:rFonts w:ascii="Segoe UI Symbol" w:hAnsi="Segoe UI Symbol" w:cs="Segoe UI Symbol"/>
+        </w:rPr>
+        <w:t>✔</w:t>
+      </w:r>
+    </w:p>
+    <w:p>
+      <w:pPr>
+        <w:pStyle w:val="ListParagraph"/>
+        <w:numPr>
+          <w:ilvl w:val="1"/>
+          <w:numId w:val="3"/>
+        </w:numPr>
+        <w:tabs>
+          <w:tab w:val="left" w:pos="1776"/>
+        </w:tabs>
+        <w:rPr>
+          <w:rFonts w:ascii="Times New Roman" w:hAnsi="Times New Roman" w:cs="Times New Roman"/>
+        </w:rPr>
+      </w:pPr>
+      <w:r>
+        <w:rPr>
+          <w:rFonts w:ascii="Times New Roman" w:hAnsi="Times New Roman" w:cs="Times New Roman"/>
+        </w:rPr>
+        <w:t>Piltide andmebaasis hoidmine</w:t>
+      </w:r>
+      <w:r>
+        <w:rPr>
+          <w:rFonts w:ascii="Times New Roman" w:hAnsi="Times New Roman" w:cs="Times New Roman"/>
+        </w:rPr>
+        <w:t xml:space="preserve"> </w:t>
+      </w:r>
+      <w:r>
+        <w:rPr>
+          <w:rFonts w:ascii="Segoe UI Symbol" w:hAnsi="Segoe UI Symbol" w:cs="Segoe UI Symbol"/>
+        </w:rPr>
+        <w:t>✔</w:t>
+      </w:r>
+    </w:p>
+    <w:p>
+      <w:pPr>
+        <w:pStyle w:val="ListParagraph"/>
+        <w:numPr>
+          <w:ilvl w:val="0"/>
+          <w:numId w:val="3"/>
+        </w:numPr>
+        <w:tabs>
+          <w:tab w:val="left" w:pos="1776"/>
+        </w:tabs>
+        <w:rPr>
+          <w:rFonts w:ascii="Times New Roman" w:hAnsi="Times New Roman" w:cs="Times New Roman"/>
+        </w:rPr>
+      </w:pPr>
+      <w:r>
+        <w:rPr>
+          <w:rFonts w:ascii="Times New Roman" w:hAnsi="Times New Roman" w:cs="Times New Roman"/>
+        </w:rPr>
+        <w:t>Kasutajate registreerimine</w:t>
+      </w:r>
+      <w:r>
+        <w:rPr>
+          <w:rFonts w:ascii="Times New Roman" w:hAnsi="Times New Roman" w:cs="Times New Roman"/>
+        </w:rPr>
+        <w:t xml:space="preserve"> (TUNNIS)</w:t>
+      </w:r>
+      <w:r>
+        <w:rPr>
+          <w:rFonts w:ascii="Times New Roman" w:hAnsi="Times New Roman" w:cs="Times New Roman"/>
+        </w:rPr>
+        <w:t xml:space="preserve"> </w:t>
+      </w:r>
+      <w:r>
+        <w:rPr>
+          <w:rFonts w:ascii="Segoe UI Symbol" w:hAnsi="Segoe UI Symbol" w:cs="Segoe UI Symbol"/>
+        </w:rPr>
+        <w:t>✔</w:t>
+      </w:r>
+    </w:p>
+    <w:p>
+      <w:pPr>
+        <w:pStyle w:val="ListParagraph"/>
+        <w:numPr>
+          <w:ilvl w:val="1"/>
+          <w:numId w:val="3"/>
+        </w:numPr>
+        <w:tabs>
+          <w:tab w:val="left" w:pos="1776"/>
+        </w:tabs>
+        <w:rPr>
+          <w:rFonts w:ascii="Times New Roman" w:hAnsi="Times New Roman" w:cs="Times New Roman"/>
+        </w:rPr>
+      </w:pPr>
+      <w:r>
+        <w:rPr>
+          <w:rFonts w:ascii="Times New Roman" w:hAnsi="Times New Roman" w:cs="Times New Roman"/>
+        </w:rPr>
+        <w:t>Kasutaja saab registreerida</w:t>
+      </w:r>
+      <w:r>
+        <w:rPr>
+          <w:rFonts w:ascii="Times New Roman" w:hAnsi="Times New Roman" w:cs="Times New Roman"/>
+        </w:rPr>
+        <w:t xml:space="preserve"> </w:t>
+      </w:r>
+      <w:r>
+        <w:rPr>
+          <w:rFonts w:ascii="Segoe UI Symbol" w:hAnsi="Segoe UI Symbol" w:cs="Segoe UI Symbol"/>
+        </w:rPr>
+        <w:t>✔</w:t>
+      </w:r>
+    </w:p>
+    <w:p>
+      <w:pPr>
+        <w:pStyle w:val="ListParagraph"/>
+        <w:numPr>
+          <w:ilvl w:val="1"/>
+          <w:numId w:val="3"/>
+        </w:numPr>
+        <w:tabs>
+          <w:tab w:val="left" w:pos="1776"/>
+        </w:tabs>
+        <w:rPr>
+          <w:rFonts w:ascii="Times New Roman" w:hAnsi="Times New Roman" w:cs="Times New Roman"/>
+        </w:rPr>
+      </w:pPr>
+      <w:r>
+        <w:rPr>
+          <w:rFonts w:ascii="Times New Roman" w:hAnsi="Times New Roman" w:cs="Times New Roman"/>
+        </w:rPr>
+        <w:t>Kasutaja sisestatud emailile tuleb kinnitussõnum</w:t>
+      </w:r>
+      <w:r>
+        <w:rPr>
+          <w:rFonts w:ascii="Times New Roman" w:hAnsi="Times New Roman" w:cs="Times New Roman"/>
+        </w:rPr>
+        <w:t xml:space="preserve"> </w:t>
+      </w:r>
+      <w:r>
+        <w:rPr>
+          <w:rFonts w:ascii="Segoe UI Symbol" w:hAnsi="Segoe UI Symbol" w:cs="Segoe UI Symbol"/>
+        </w:rPr>
+        <w:t>✔</w:t>
+      </w:r>
+    </w:p>
+    <w:p>
+      <w:pPr>
+        <w:pStyle w:val="ListParagraph"/>
+        <w:numPr>
+          <w:ilvl w:val="1"/>
+          <w:numId w:val="3"/>
+        </w:numPr>
+        <w:tabs>
+          <w:tab w:val="left" w:pos="1776"/>
+        </w:tabs>
+        <w:rPr>
+          <w:rFonts w:ascii="Times New Roman" w:hAnsi="Times New Roman" w:cs="Times New Roman"/>
+        </w:rPr>
+      </w:pPr>
+      <w:r>
+        <w:rPr>
+          <w:rFonts w:ascii="Times New Roman" w:hAnsi="Times New Roman" w:cs="Times New Roman"/>
+        </w:rPr>
+        <w:t>Igal kasutajal, on profiili-</w:t>
+      </w:r>
+      <w:proofErr w:type="spellStart"/>
+      <w:r>
+        <w:rPr>
+          <w:rFonts w:ascii="Times New Roman" w:hAnsi="Times New Roman" w:cs="Times New Roman"/>
+        </w:rPr>
+        <w:t>item</w:t>
+      </w:r>
+      <w:proofErr w:type="spellEnd"/>
+      <w:r>
+        <w:rPr>
+          <w:rFonts w:ascii="Times New Roman" w:hAnsi="Times New Roman" w:cs="Times New Roman"/>
+        </w:rPr>
+        <w:t xml:space="preserve"> </w:t>
+      </w:r>
+      <w:proofErr w:type="spellStart"/>
+      <w:r>
+        <w:rPr>
+          <w:rFonts w:ascii="Times New Roman" w:hAnsi="Times New Roman" w:cs="Times New Roman"/>
+        </w:rPr>
+        <w:t>backendis</w:t>
+      </w:r>
+      <w:proofErr w:type="spellEnd"/>
+      <w:r>
+        <w:rPr>
+          <w:rFonts w:ascii="Times New Roman" w:hAnsi="Times New Roman" w:cs="Times New Roman"/>
+        </w:rPr>
+        <w:t>, kus hoitakse loendit, Tualettidest mis kasutajal on.</w:t>
+      </w:r>
+    </w:p>
+    <w:p>
+      <w:pPr>
+        <w:pStyle w:val="ListParagraph"/>
+        <w:numPr>
+          <w:ilvl w:val="0"/>
+          <w:numId w:val="3"/>
+        </w:numPr>
+        <w:tabs>
+          <w:tab w:val="left" w:pos="1776"/>
+        </w:tabs>
+        <w:rPr>
+          <w:rFonts w:ascii="Times New Roman" w:hAnsi="Times New Roman" w:cs="Times New Roman"/>
+        </w:rPr>
+      </w:pPr>
+      <w:r>
+        <w:rPr>
+          <w:rFonts w:ascii="Times New Roman" w:hAnsi="Times New Roman" w:cs="Times New Roman"/>
+        </w:rPr>
+        <w:t>Asukohad (KODUS)</w:t>
+      </w:r>
+      <w:r>
+        <w:rPr>
+          <w:rFonts w:ascii="Times New Roman" w:hAnsi="Times New Roman" w:cs="Times New Roman"/>
+        </w:rPr>
+        <w:t xml:space="preserve"> </w:t>
+      </w:r>
+      <w:r>
+        <w:rPr>
+          <w:rFonts w:ascii="Segoe UI Symbol" w:hAnsi="Segoe UI Symbol" w:cs="Segoe UI Symbol"/>
+        </w:rPr>
+        <w:t>✔</w:t>
+      </w:r>
+    </w:p>
+    <w:p>
+      <w:pPr>
+        <w:pStyle w:val="ListParagraph"/>
+        <w:numPr>
+          <w:ilvl w:val="1"/>
+          <w:numId w:val="3"/>
+        </w:numPr>
+        <w:tabs>
+          <w:tab w:val="left" w:pos="1776"/>
+        </w:tabs>
+        <w:rPr>
+          <w:rFonts w:ascii="Times New Roman" w:hAnsi="Times New Roman" w:cs="Times New Roman"/>
+        </w:rPr>
+      </w:pPr>
+      <w:r>
+        <w:rPr>
+          <w:rFonts w:ascii="Times New Roman" w:hAnsi="Times New Roman" w:cs="Times New Roman"/>
+        </w:rPr>
+        <w:t>Asukohad</w:t>
+      </w:r>
+      <w:r>
+        <w:rPr>
+          <w:rFonts w:ascii="Times New Roman" w:hAnsi="Times New Roman" w:cs="Times New Roman"/>
+        </w:rPr>
+        <w:t xml:space="preserve"> </w:t>
+      </w:r>
+      <w:r>
+        <w:rPr>
+          <w:rFonts w:ascii="Segoe UI Symbol" w:hAnsi="Segoe UI Symbol" w:cs="Segoe UI Symbol"/>
+        </w:rPr>
+        <w:t>✔</w:t>
+      </w:r>
+    </w:p>
+    <w:p>
+      <w:pPr>
+        <w:pStyle w:val="ListParagraph"/>
+        <w:numPr>
+          <w:ilvl w:val="1"/>
+          <w:numId w:val="3"/>
+        </w:numPr>
+        <w:tabs>
+          <w:tab w:val="left" w:pos="1776"/>
+        </w:tabs>
+        <w:rPr>
+          <w:rFonts w:ascii="Times New Roman" w:hAnsi="Times New Roman" w:cs="Times New Roman"/>
+        </w:rPr>
+      </w:pPr>
+      <w:r>
+        <w:rPr>
+          <w:rFonts w:ascii="Times New Roman" w:hAnsi="Times New Roman" w:cs="Times New Roman"/>
+        </w:rPr>
+        <w:t>Asukohtadel on ka pildid</w:t>
+      </w:r>
+      <w:r>
+        <w:rPr>
+          <w:rFonts w:ascii="Times New Roman" w:hAnsi="Times New Roman" w:cs="Times New Roman"/>
+        </w:rPr>
+        <w:t xml:space="preserve"> </w:t>
+      </w:r>
+      <w:r>
+        <w:rPr>
+          <w:rFonts w:ascii="Segoe UI Symbol" w:hAnsi="Segoe UI Symbol" w:cs="Segoe UI Symbol"/>
+        </w:rPr>
+        <w:t>✔</w:t>
+      </w:r>
+    </w:p>
+    <w:p>
+      <w:pPr>
+        <w:pStyle w:val="ListParagraph"/>
+        <w:numPr>
+          <w:ilvl w:val="0"/>
+          <w:numId w:val="3"/>
+        </w:numPr>
+        <w:tabs>
+          <w:tab w:val="left" w:pos="1776"/>
+        </w:tabs>
+        <w:rPr>
+          <w:rFonts w:ascii="Times New Roman" w:hAnsi="Times New Roman" w:cs="Times New Roman"/>
+        </w:rPr>
+      </w:pPr>
+      <w:r>
+        <w:rPr>
+          <w:rFonts w:ascii="Times New Roman" w:hAnsi="Times New Roman" w:cs="Times New Roman"/>
+        </w:rPr>
+        <w:t>Email (TUNNIS)</w:t>
+      </w:r>
+      <w:r>
+        <w:rPr>
+          <w:rFonts w:ascii="Times New Roman" w:hAnsi="Times New Roman" w:cs="Times New Roman"/>
+        </w:rPr>
+        <w:t xml:space="preserve"> </w:t>
+      </w:r>
+      <w:r>
+        <w:rPr>
+          <w:rFonts w:ascii="Segoe UI Symbol" w:hAnsi="Segoe UI Symbol" w:cs="Segoe UI Symbol"/>
+        </w:rPr>
+        <w:t>✔</w:t>
+      </w:r>
+    </w:p>
+    <w:p>
+      <w:pPr>
+        <w:pStyle w:val="ListParagraph"/>
+        <w:numPr>
+          <w:ilvl w:val="1"/>
+          <w:numId w:val="3"/>
+        </w:numPr>
+        <w:tabs>
+          <w:tab w:val="left" w:pos="1776"/>
+        </w:tabs>
+        <w:rPr>
+          <w:rFonts w:ascii="Times New Roman" w:hAnsi="Times New Roman" w:cs="Times New Roman"/>
+        </w:rPr>
+      </w:pPr>
+      <w:proofErr w:type="spellStart"/>
+      <w:r>
+        <w:rPr>
+          <w:rFonts w:ascii="Times New Roman" w:hAnsi="Times New Roman" w:cs="Times New Roman"/>
+        </w:rPr>
+        <w:t>Admin</w:t>
+      </w:r>
+      <w:proofErr w:type="spellEnd"/>
+      <w:r>
+        <w:rPr>
+          <w:rFonts w:ascii="Times New Roman" w:hAnsi="Times New Roman" w:cs="Times New Roman"/>
+        </w:rPr>
+        <w:t xml:space="preserve"> saab kasutada emaili saatmise vaadet</w:t>
+      </w:r>
+      <w:r>
+        <w:rPr>
+          <w:rFonts w:ascii="Times New Roman" w:hAnsi="Times New Roman" w:cs="Times New Roman"/>
+        </w:rPr>
+        <w:t xml:space="preserve"> </w:t>
+      </w:r>
+      <w:r>
+        <w:rPr>
+          <w:rFonts w:ascii="Segoe UI Symbol" w:hAnsi="Segoe UI Symbol" w:cs="Segoe UI Symbol"/>
+        </w:rPr>
+        <w:t>✔</w:t>
+      </w:r>
+    </w:p>
+    <w:p>
+      <w:pPr>
+        <w:pStyle w:val="ListParagraph"/>
+        <w:numPr>
+          <w:ilvl w:val="1"/>
+          <w:numId w:val="3"/>
+        </w:numPr>
+        <w:tabs>
+          <w:tab w:val="left" w:pos="1776"/>
+        </w:tabs>
+        <w:rPr>
+          <w:rFonts w:ascii="Times New Roman" w:hAnsi="Times New Roman" w:cs="Times New Roman"/>
+        </w:rPr>
+      </w:pPr>
+      <w:r>
+        <w:rPr>
+          <w:rFonts w:ascii="Times New Roman" w:hAnsi="Times New Roman" w:cs="Times New Roman"/>
+        </w:rPr>
+        <w:t xml:space="preserve">Mängija saab </w:t>
+      </w:r>
+      <w:proofErr w:type="spellStart"/>
+      <w:r>
+        <w:rPr>
+          <w:rFonts w:ascii="Times New Roman" w:hAnsi="Times New Roman" w:cs="Times New Roman"/>
+        </w:rPr>
+        <w:t>registreerimisconfirmation</w:t>
+      </w:r>
+      <w:proofErr w:type="spellEnd"/>
+      <w:r>
+        <w:rPr>
+          <w:rFonts w:ascii="Times New Roman" w:hAnsi="Times New Roman" w:cs="Times New Roman"/>
+        </w:rPr>
+        <w:t xml:space="preserve"> kirju</w:t>
+      </w:r>
+      <w:r>
+        <w:rPr>
+          <w:rFonts w:ascii="Times New Roman" w:hAnsi="Times New Roman" w:cs="Times New Roman"/>
+        </w:rPr>
+        <w:t xml:space="preserve"> </w:t>
+      </w:r>
+      <w:r>
+        <w:rPr>
+          <w:rFonts w:ascii="Segoe UI Symbol" w:hAnsi="Segoe UI Symbol" w:cs="Segoe UI Symbol"/>
+        </w:rPr>
+        <w:t>✔</w:t>
+      </w:r>
+    </w:p>
+    <w:p>
+      <w:pPr>
+        <w:pStyle w:val="ListParagraph"/>
+        <w:numPr>
+          <w:ilvl w:val="0"/>
+          <w:numId w:val="3"/>
+        </w:numPr>
+        <w:tabs>
+          <w:tab w:val="left" w:pos="1776"/>
+        </w:tabs>
+        <w:rPr>
+          <w:rFonts w:ascii="Times New Roman" w:hAnsi="Times New Roman" w:cs="Times New Roman"/>
+        </w:rPr>
+      </w:pPr>
+      <w:r>
+        <w:rPr>
+          <w:rFonts w:ascii="Times New Roman" w:hAnsi="Times New Roman" w:cs="Times New Roman"/>
+        </w:rPr>
+        <w:t>Mängijaprofiil (KODUS)</w:t>
+      </w:r>
+    </w:p>
+    <w:p>
+      <w:pPr>
+        <w:pStyle w:val="ListParagraph"/>
+        <w:numPr>
+          <w:ilvl w:val="1"/>
+          <w:numId w:val="3"/>
+        </w:numPr>
+        <w:tabs>
+          <w:tab w:val="left" w:pos="1776"/>
+        </w:tabs>
+        <w:rPr>
+          <w:rFonts w:ascii="Times New Roman" w:hAnsi="Times New Roman" w:cs="Times New Roman"/>
+        </w:rPr>
+      </w:pPr>
+      <w:r>
+        <w:rPr>
+          <w:rFonts w:ascii="Times New Roman" w:hAnsi="Times New Roman" w:cs="Times New Roman"/>
+        </w:rPr>
+        <w:t>Igal kasutajal on juures mängijaprofiil</w:t>
+      </w:r>
+    </w:p>
+    <w:p>
+      <w:pPr>
+        <w:pStyle w:val="ListParagraph"/>
+        <w:numPr>
+          <w:ilvl w:val="2"/>
+          <w:numId w:val="3"/>
+        </w:numPr>
+        <w:tabs>
+          <w:tab w:val="left" w:pos="1776"/>
+        </w:tabs>
+        <w:rPr>
+          <w:rFonts w:ascii="Times New Roman" w:hAnsi="Times New Roman" w:cs="Times New Roman"/>
+        </w:rPr>
+      </w:pPr>
+      <w:r>
+        <w:rPr>
+          <w:rFonts w:ascii="Times New Roman" w:hAnsi="Times New Roman" w:cs="Times New Roman"/>
+        </w:rPr>
+        <w:t>Profiil genereeritakse siis kui kasutaja registreerub.</w:t>
+      </w:r>
+    </w:p>
+    <w:p>
+      <w:pPr>
+        <w:pStyle w:val="ListParagraph"/>
+        <w:numPr>
+          <w:ilvl w:val="2"/>
+          <w:numId w:val="3"/>
+        </w:numPr>
+        <w:tabs>
+          <w:tab w:val="left" w:pos="1776"/>
+        </w:tabs>
+        <w:rPr>
+          <w:rFonts w:ascii="Times New Roman" w:hAnsi="Times New Roman" w:cs="Times New Roman"/>
+        </w:rPr>
+      </w:pPr>
+      <w:r>
+        <w:rPr>
+          <w:rFonts w:ascii="Times New Roman" w:hAnsi="Times New Roman" w:cs="Times New Roman"/>
+        </w:rPr>
+        <w:t xml:space="preserve">Esimese </w:t>
+      </w:r>
+      <w:proofErr w:type="spellStart"/>
+      <w:r>
+        <w:rPr>
+          <w:rFonts w:ascii="Times New Roman" w:hAnsi="Times New Roman" w:cs="Times New Roman"/>
+        </w:rPr>
+        <w:t>asjan</w:t>
+      </w:r>
+      <w:proofErr w:type="spellEnd"/>
+      <w:r>
+        <w:rPr>
+          <w:rFonts w:ascii="Times New Roman" w:hAnsi="Times New Roman" w:cs="Times New Roman"/>
+        </w:rPr>
+        <w:t xml:space="preserve"> </w:t>
+      </w:r>
+      <w:proofErr w:type="spellStart"/>
+      <w:r>
+        <w:rPr>
+          <w:rFonts w:ascii="Times New Roman" w:hAnsi="Times New Roman" w:cs="Times New Roman"/>
+        </w:rPr>
+        <w:t>kuvatakase</w:t>
+      </w:r>
+      <w:proofErr w:type="spellEnd"/>
+      <w:r>
+        <w:rPr>
+          <w:rFonts w:ascii="Times New Roman" w:hAnsi="Times New Roman" w:cs="Times New Roman"/>
+        </w:rPr>
+        <w:t xml:space="preserve"> profiiliseadistusvaade.</w:t>
+      </w:r>
+    </w:p>
+    <w:p>
+      <w:pPr>
+        <w:pStyle w:val="ListParagraph"/>
+        <w:numPr>
+          <w:ilvl w:val="1"/>
+          <w:numId w:val="3"/>
+        </w:numPr>
+        <w:tabs>
+          <w:tab w:val="left" w:pos="1776"/>
+        </w:tabs>
+        <w:rPr>
+          <w:rFonts w:ascii="Times New Roman" w:hAnsi="Times New Roman" w:cs="Times New Roman"/>
+        </w:rPr>
+      </w:pPr>
+      <w:r>
+        <w:rPr>
+          <w:rFonts w:ascii="Times New Roman" w:hAnsi="Times New Roman" w:cs="Times New Roman"/>
+        </w:rPr>
+        <w:t>Kasutajale kuvatakse vaated vastavalt profiilile</w:t>
+      </w:r>
+    </w:p>
+    <w:p>
+      <w:pPr>
+        <w:pStyle w:val="ListParagraph"/>
+        <w:numPr>
+          <w:ilvl w:val="1"/>
+          <w:numId w:val="3"/>
+        </w:numPr>
+        <w:tabs>
+          <w:tab w:val="left" w:pos="1776"/>
+        </w:tabs>
+        <w:rPr>
+          <w:rFonts w:ascii="Times New Roman" w:hAnsi="Times New Roman" w:cs="Times New Roman"/>
+        </w:rPr>
+      </w:pPr>
+      <w:r>
+        <w:rPr>
+          <w:rFonts w:ascii="Times New Roman" w:hAnsi="Times New Roman" w:cs="Times New Roman"/>
+        </w:rPr>
+        <w:t>Mängijaprofiil on juures</w:t>
+      </w:r>
+      <w:r>
+        <w:rPr>
+          <w:rFonts w:ascii="Times New Roman" w:hAnsi="Times New Roman" w:cs="Times New Roman"/>
+        </w:rPr>
+        <w:t xml:space="preserve"> </w:t>
+      </w:r>
+      <w:proofErr w:type="spellStart"/>
+      <w:r>
+        <w:rPr>
+          <w:rFonts w:ascii="Times New Roman" w:hAnsi="Times New Roman" w:cs="Times New Roman"/>
+        </w:rPr>
+        <w:t>adminituvastus</w:t>
+      </w:r>
+      <w:proofErr w:type="spellEnd"/>
+      <w:r>
+        <w:rPr>
+          <w:rFonts w:ascii="Times New Roman" w:hAnsi="Times New Roman" w:cs="Times New Roman"/>
+        </w:rPr>
+        <w:t>, et kuvada:</w:t>
+      </w:r>
+    </w:p>
+    <w:p>
+      <w:pPr>
+        <w:pStyle w:val="ListParagraph"/>
+        <w:numPr>
+          <w:ilvl w:val="2"/>
+          <w:numId w:val="3"/>
+        </w:numPr>
+        <w:tabs>
+          <w:tab w:val="left" w:pos="1776"/>
+        </w:tabs>
+        <w:rPr>
+          <w:rFonts w:ascii="Times New Roman" w:hAnsi="Times New Roman" w:cs="Times New Roman"/>
+        </w:rPr>
+      </w:pPr>
+      <w:r>
+        <w:rPr>
+          <w:rFonts w:ascii="Times New Roman" w:hAnsi="Times New Roman" w:cs="Times New Roman"/>
+        </w:rPr>
+        <w:t xml:space="preserve">Adminile </w:t>
+      </w:r>
+      <w:proofErr w:type="spellStart"/>
+      <w:r>
+        <w:rPr>
+          <w:rFonts w:ascii="Times New Roman" w:hAnsi="Times New Roman" w:cs="Times New Roman"/>
+        </w:rPr>
+        <w:t>adminvaated</w:t>
+      </w:r>
+      <w:proofErr w:type="spellEnd"/>
+    </w:p>
+    <w:p>
+      <w:pPr>
+        <w:pStyle w:val="ListParagraph"/>
+        <w:numPr>
+          <w:ilvl w:val="2"/>
+          <w:numId w:val="3"/>
+        </w:numPr>
+        <w:tabs>
+          <w:tab w:val="left" w:pos="1776"/>
+        </w:tabs>
+        <w:rPr>
+          <w:rFonts w:ascii="Times New Roman" w:hAnsi="Times New Roman" w:cs="Times New Roman"/>
+        </w:rPr>
+      </w:pPr>
+      <w:r>
+        <w:rPr>
+          <w:rFonts w:ascii="Times New Roman" w:hAnsi="Times New Roman" w:cs="Times New Roman"/>
+        </w:rPr>
+        <w:t>Mängijale mängijavaated</w:t>
+      </w:r>
+    </w:p>
+    <w:p>
+      <w:pPr>
+        <w:pStyle w:val="ListParagraph"/>
+        <w:numPr>
+          <w:ilvl w:val="0"/>
+          <w:numId w:val="3"/>
+        </w:numPr>
+        <w:tabs>
+          <w:tab w:val="left" w:pos="1776"/>
+        </w:tabs>
+        <w:rPr>
+          <w:rFonts w:ascii="Times New Roman" w:hAnsi="Times New Roman" w:cs="Times New Roman"/>
+        </w:rPr>
+      </w:pPr>
+      <w:proofErr w:type="spellStart"/>
+      <w:r>
+        <w:rPr>
+          <w:rFonts w:ascii="Times New Roman" w:hAnsi="Times New Roman" w:cs="Times New Roman"/>
+        </w:rPr>
+        <w:t>Gameloop</w:t>
+      </w:r>
+      <w:proofErr w:type="spellEnd"/>
+      <w:r>
+        <w:rPr>
+          <w:rFonts w:ascii="Times New Roman" w:hAnsi="Times New Roman" w:cs="Times New Roman"/>
+        </w:rPr>
+        <w:t xml:space="preserve"> (</w:t>
+      </w:r>
+      <w:r>
+        <w:rPr>
+          <w:rFonts w:ascii="Times New Roman" w:hAnsi="Times New Roman" w:cs="Times New Roman"/>
+        </w:rPr>
+        <w:t>JAGATUD</w:t>
+      </w:r>
+      <w:r>
+        <w:rPr>
+          <w:rFonts w:ascii="Times New Roman" w:hAnsi="Times New Roman" w:cs="Times New Roman"/>
+        </w:rPr>
+        <w:t>)</w:t>
+      </w:r>
+    </w:p>
+    <w:p>
+      <w:pPr>
+        <w:pStyle w:val="ListParagraph"/>
+        <w:numPr>
+          <w:ilvl w:val="1"/>
+          <w:numId w:val="3"/>
+        </w:numPr>
+        <w:tabs>
+          <w:tab w:val="left" w:pos="1776"/>
+        </w:tabs>
+        <w:rPr>
+          <w:rFonts w:ascii="Times New Roman" w:hAnsi="Times New Roman" w:cs="Times New Roman"/>
+        </w:rPr>
+      </w:pPr>
+      <w:r>
+        <w:rPr>
+          <w:rFonts w:ascii="Times New Roman" w:hAnsi="Times New Roman" w:cs="Times New Roman"/>
+        </w:rPr>
+        <w:t>Mängijavaade (KODUS)</w:t>
+      </w:r>
+    </w:p>
+    <w:p>
+      <w:pPr>
+        <w:pStyle w:val="ListParagraph"/>
+        <w:numPr>
+          <w:ilvl w:val="2"/>
+          <w:numId w:val="3"/>
+        </w:numPr>
+        <w:tabs>
+          <w:tab w:val="left" w:pos="1776"/>
+        </w:tabs>
+        <w:rPr>
+          <w:rFonts w:ascii="Times New Roman" w:hAnsi="Times New Roman" w:cs="Times New Roman"/>
+        </w:rPr>
+      </w:pPr>
+      <w:r>
+        <w:rPr>
+          <w:rFonts w:ascii="Times New Roman" w:hAnsi="Times New Roman" w:cs="Times New Roman"/>
+        </w:rPr>
+        <w:t>Mängija saab navigeerida vaadete vahel:</w:t>
+      </w:r>
+    </w:p>
+    <w:p>
+      <w:pPr>
+        <w:pStyle w:val="ListParagraph"/>
+        <w:numPr>
+          <w:ilvl w:val="3"/>
+          <w:numId w:val="3"/>
+        </w:numPr>
+        <w:tabs>
+          <w:tab w:val="left" w:pos="1776"/>
+        </w:tabs>
+        <w:rPr>
+          <w:rFonts w:ascii="Times New Roman" w:hAnsi="Times New Roman" w:cs="Times New Roman"/>
+        </w:rPr>
+      </w:pPr>
+      <w:proofErr w:type="spellStart"/>
+      <w:r>
+        <w:rPr>
+          <w:rFonts w:ascii="Times New Roman" w:hAnsi="Times New Roman" w:cs="Times New Roman"/>
+        </w:rPr>
+        <w:t>Toilets</w:t>
+      </w:r>
+      <w:proofErr w:type="spellEnd"/>
+      <w:r>
+        <w:rPr>
+          <w:rFonts w:ascii="Times New Roman" w:hAnsi="Times New Roman" w:cs="Times New Roman"/>
+        </w:rPr>
+        <w:t xml:space="preserve"> </w:t>
+      </w:r>
+      <w:r>
+        <w:rPr>
+          <w:rFonts w:ascii="Times New Roman" w:hAnsi="Times New Roman" w:cs="Times New Roman"/>
+        </w:rPr>
+        <w:t>&lt;</w:t>
+      </w:r>
+      <w:r>
+        <w:rPr>
+          <w:rFonts w:ascii="Times New Roman" w:hAnsi="Times New Roman" w:cs="Times New Roman"/>
+        </w:rPr>
+        <w:t xml:space="preserve">-&gt; </w:t>
+      </w:r>
       <w:proofErr w:type="spellStart"/>
       <w:r>
         <w:rPr>
@@ -227,95 +1149,871 @@
     </w:p>
     <w:p>
       <w:pPr>
-        <w:tabs>
-          <w:tab w:val="left" w:pos="1776"/>
-        </w:tabs>
-        <w:rPr>
-          <w:rFonts w:ascii="Times New Roman" w:hAnsi="Times New Roman" w:cs="Times New Roman"/>
-        </w:rPr>
-      </w:pPr>
-      <w:r>
-        <w:rPr>
-          <w:rFonts w:ascii="Times New Roman" w:hAnsi="Times New Roman" w:cs="Times New Roman"/>
-        </w:rPr>
-        <w:t>Arenduslikud nõuded:</w:t>
-      </w:r>
-    </w:p>
+        <w:pStyle w:val="ListParagraph"/>
+        <w:numPr>
+          <w:ilvl w:val="2"/>
+          <w:numId w:val="3"/>
+        </w:numPr>
+        <w:tabs>
+          <w:tab w:val="left" w:pos="1776"/>
+        </w:tabs>
+        <w:rPr>
+          <w:rFonts w:ascii="Times New Roman" w:hAnsi="Times New Roman" w:cs="Times New Roman"/>
+        </w:rPr>
+      </w:pPr>
+      <w:r>
+        <w:rPr>
+          <w:rFonts w:ascii="Times New Roman" w:hAnsi="Times New Roman" w:cs="Times New Roman"/>
+        </w:rPr>
+        <w:lastRenderedPageBreak/>
+        <w:t xml:space="preserve">Mängijal saab klikkida tualetti ja </w:t>
+      </w:r>
+      <w:r>
+        <w:rPr>
+          <w:rFonts w:ascii="Times New Roman" w:hAnsi="Times New Roman" w:cs="Times New Roman"/>
+        </w:rPr>
+        <w:t>tõsta tualetti tugevust ja kiirust.</w:t>
+      </w:r>
+    </w:p>
+    <w:p>
+      <w:pPr>
+        <w:pStyle w:val="ListParagraph"/>
+        <w:numPr>
+          <w:ilvl w:val="3"/>
+          <w:numId w:val="3"/>
+        </w:numPr>
+        <w:tabs>
+          <w:tab w:val="left" w:pos="1776"/>
+        </w:tabs>
+        <w:rPr>
+          <w:rFonts w:ascii="Times New Roman" w:hAnsi="Times New Roman" w:cs="Times New Roman"/>
+        </w:rPr>
+      </w:pPr>
+      <w:proofErr w:type="spellStart"/>
+      <w:r>
+        <w:rPr>
+          <w:rFonts w:ascii="Times New Roman" w:hAnsi="Times New Roman" w:cs="Times New Roman"/>
+        </w:rPr>
+        <w:t>ToiletView</w:t>
+      </w:r>
+      <w:proofErr w:type="spellEnd"/>
+    </w:p>
+    <w:p>
+      <w:pPr>
+        <w:pStyle w:val="ListParagraph"/>
+        <w:numPr>
+          <w:ilvl w:val="2"/>
+          <w:numId w:val="3"/>
+        </w:numPr>
+        <w:tabs>
+          <w:tab w:val="left" w:pos="1776"/>
+        </w:tabs>
+        <w:rPr>
+          <w:rFonts w:ascii="Times New Roman" w:hAnsi="Times New Roman" w:cs="Times New Roman"/>
+        </w:rPr>
+      </w:pPr>
+      <w:r>
+        <w:rPr>
+          <w:rFonts w:ascii="Times New Roman" w:hAnsi="Times New Roman" w:cs="Times New Roman"/>
+        </w:rPr>
+        <w:t xml:space="preserve">Mängija saab </w:t>
+      </w:r>
+      <w:r>
+        <w:rPr>
+          <w:rFonts w:ascii="Times New Roman" w:hAnsi="Times New Roman" w:cs="Times New Roman"/>
+        </w:rPr>
+        <w:t>näha oma tualette.</w:t>
+      </w:r>
+    </w:p>
+    <w:p>
+      <w:pPr>
+        <w:pStyle w:val="ListParagraph"/>
+        <w:numPr>
+          <w:ilvl w:val="2"/>
+          <w:numId w:val="3"/>
+        </w:numPr>
+        <w:tabs>
+          <w:tab w:val="left" w:pos="1776"/>
+        </w:tabs>
+        <w:rPr>
+          <w:rFonts w:ascii="Times New Roman" w:hAnsi="Times New Roman" w:cs="Times New Roman"/>
+        </w:rPr>
+      </w:pPr>
+      <w:r>
+        <w:rPr>
+          <w:rFonts w:ascii="Times New Roman" w:hAnsi="Times New Roman" w:cs="Times New Roman"/>
+        </w:rPr>
+        <w:t>Mängija saab hankida uusi tualette.</w:t>
+      </w:r>
+    </w:p>
+    <w:p>
+      <w:pPr>
+        <w:pStyle w:val="ListParagraph"/>
+        <w:numPr>
+          <w:ilvl w:val="3"/>
+          <w:numId w:val="3"/>
+        </w:numPr>
+        <w:tabs>
+          <w:tab w:val="left" w:pos="1776"/>
+        </w:tabs>
+        <w:rPr>
+          <w:rFonts w:ascii="Times New Roman" w:hAnsi="Times New Roman" w:cs="Times New Roman"/>
+        </w:rPr>
+      </w:pPr>
+      <w:proofErr w:type="spellStart"/>
+      <w:r>
+        <w:rPr>
+          <w:rFonts w:ascii="Times New Roman" w:hAnsi="Times New Roman" w:cs="Times New Roman"/>
+        </w:rPr>
+        <w:t>Story</w:t>
+      </w:r>
+      <w:proofErr w:type="spellEnd"/>
+      <w:r>
+        <w:rPr>
+          <w:rFonts w:ascii="Times New Roman" w:hAnsi="Times New Roman" w:cs="Times New Roman"/>
+        </w:rPr>
+        <w:t xml:space="preserve"> </w:t>
+      </w:r>
+      <w:proofErr w:type="spellStart"/>
+      <w:r>
+        <w:rPr>
+          <w:rFonts w:ascii="Times New Roman" w:hAnsi="Times New Roman" w:cs="Times New Roman"/>
+        </w:rPr>
+        <w:t>Quest</w:t>
+      </w:r>
+      <w:proofErr w:type="spellEnd"/>
+      <w:r>
+        <w:rPr>
+          <w:rFonts w:ascii="Times New Roman" w:hAnsi="Times New Roman" w:cs="Times New Roman"/>
+        </w:rPr>
+        <w:t>, mis on juhuarvu abil genereeritud ettekirjutatud vaadete ja tegevuste nimekirjast.</w:t>
+      </w:r>
+    </w:p>
+    <w:p>
+      <w:pPr>
+        <w:pStyle w:val="ListParagraph"/>
+        <w:numPr>
+          <w:ilvl w:val="3"/>
+          <w:numId w:val="3"/>
+        </w:numPr>
+        <w:tabs>
+          <w:tab w:val="left" w:pos="1776"/>
+        </w:tabs>
+        <w:rPr>
+          <w:rFonts w:ascii="Times New Roman" w:hAnsi="Times New Roman" w:cs="Times New Roman"/>
+        </w:rPr>
+      </w:pPr>
+      <w:r>
+        <w:rPr>
+          <w:rFonts w:ascii="Times New Roman" w:hAnsi="Times New Roman" w:cs="Times New Roman"/>
+        </w:rPr>
+        <w:t xml:space="preserve">Ostab </w:t>
+      </w:r>
+      <w:proofErr w:type="spellStart"/>
+      <w:r>
+        <w:rPr>
+          <w:rFonts w:ascii="Times New Roman" w:hAnsi="Times New Roman" w:cs="Times New Roman"/>
+        </w:rPr>
+        <w:t>Creditite</w:t>
+      </w:r>
+      <w:proofErr w:type="spellEnd"/>
+      <w:r>
+        <w:rPr>
+          <w:rFonts w:ascii="Times New Roman" w:hAnsi="Times New Roman" w:cs="Times New Roman"/>
+        </w:rPr>
+        <w:t xml:space="preserve"> abil uusi tualette.</w:t>
+      </w:r>
+    </w:p>
+    <w:p>
+      <w:pPr>
+        <w:pStyle w:val="ListParagraph"/>
+        <w:numPr>
+          <w:ilvl w:val="1"/>
+          <w:numId w:val="3"/>
+        </w:numPr>
+        <w:tabs>
+          <w:tab w:val="left" w:pos="1776"/>
+        </w:tabs>
+        <w:rPr>
+          <w:rFonts w:ascii="Times New Roman" w:hAnsi="Times New Roman" w:cs="Times New Roman"/>
+        </w:rPr>
+      </w:pPr>
+      <w:proofErr w:type="spellStart"/>
+      <w:r>
+        <w:rPr>
+          <w:rFonts w:ascii="Times New Roman" w:hAnsi="Times New Roman" w:cs="Times New Roman"/>
+        </w:rPr>
+        <w:t>StoryQuest</w:t>
+      </w:r>
+      <w:proofErr w:type="spellEnd"/>
+      <w:r>
+        <w:rPr>
+          <w:rFonts w:ascii="Times New Roman" w:hAnsi="Times New Roman" w:cs="Times New Roman"/>
+        </w:rPr>
+        <w:t xml:space="preserve"> [KLASSIS]</w:t>
+      </w:r>
+    </w:p>
+    <w:p>
+      <w:pPr>
+        <w:pStyle w:val="ListParagraph"/>
+        <w:numPr>
+          <w:ilvl w:val="2"/>
+          <w:numId w:val="3"/>
+        </w:numPr>
+        <w:tabs>
+          <w:tab w:val="left" w:pos="1776"/>
+        </w:tabs>
+        <w:rPr>
+          <w:rFonts w:ascii="Times New Roman" w:hAnsi="Times New Roman" w:cs="Times New Roman"/>
+        </w:rPr>
+      </w:pPr>
+      <w:r>
+        <w:rPr>
+          <w:rFonts w:ascii="Times New Roman" w:hAnsi="Times New Roman" w:cs="Times New Roman"/>
+        </w:rPr>
+        <w:t>Looelemendid</w:t>
+      </w:r>
+    </w:p>
+    <w:p>
+      <w:pPr>
+        <w:pStyle w:val="ListParagraph"/>
+        <w:numPr>
+          <w:ilvl w:val="3"/>
+          <w:numId w:val="3"/>
+        </w:numPr>
+        <w:tabs>
+          <w:tab w:val="left" w:pos="1776"/>
+        </w:tabs>
+        <w:rPr>
+          <w:rFonts w:ascii="Times New Roman" w:hAnsi="Times New Roman" w:cs="Times New Roman"/>
+        </w:rPr>
+      </w:pPr>
+      <w:proofErr w:type="spellStart"/>
+      <w:r>
+        <w:rPr>
+          <w:rFonts w:ascii="Times New Roman" w:hAnsi="Times New Roman" w:cs="Times New Roman"/>
+        </w:rPr>
+        <w:t>Name</w:t>
+      </w:r>
+      <w:proofErr w:type="spellEnd"/>
+      <w:r>
+        <w:rPr>
+          <w:rFonts w:ascii="Times New Roman" w:hAnsi="Times New Roman" w:cs="Times New Roman"/>
+        </w:rPr>
+        <w:t xml:space="preserve"> of </w:t>
+      </w:r>
+      <w:proofErr w:type="spellStart"/>
+      <w:r>
+        <w:rPr>
+          <w:rFonts w:ascii="Times New Roman" w:hAnsi="Times New Roman" w:cs="Times New Roman"/>
+        </w:rPr>
+        <w:t>Event</w:t>
+      </w:r>
+      <w:proofErr w:type="spellEnd"/>
+    </w:p>
+    <w:p>
+      <w:pPr>
+        <w:pStyle w:val="ListParagraph"/>
+        <w:numPr>
+          <w:ilvl w:val="3"/>
+          <w:numId w:val="3"/>
+        </w:numPr>
+        <w:tabs>
+          <w:tab w:val="left" w:pos="1776"/>
+        </w:tabs>
+        <w:rPr>
+          <w:rFonts w:ascii="Times New Roman" w:hAnsi="Times New Roman" w:cs="Times New Roman"/>
+        </w:rPr>
+      </w:pPr>
+      <w:r>
+        <w:rPr>
+          <w:rFonts w:ascii="Times New Roman" w:hAnsi="Times New Roman" w:cs="Times New Roman"/>
+        </w:rPr>
+        <w:t>Image</w:t>
+      </w:r>
+    </w:p>
+    <w:p>
+      <w:pPr>
+        <w:pStyle w:val="ListParagraph"/>
+        <w:numPr>
+          <w:ilvl w:val="3"/>
+          <w:numId w:val="3"/>
+        </w:numPr>
+        <w:tabs>
+          <w:tab w:val="left" w:pos="1776"/>
+        </w:tabs>
+        <w:rPr>
+          <w:rFonts w:ascii="Times New Roman" w:hAnsi="Times New Roman" w:cs="Times New Roman"/>
+        </w:rPr>
+      </w:pPr>
+      <w:proofErr w:type="spellStart"/>
+      <w:r>
+        <w:rPr>
+          <w:rFonts w:ascii="Times New Roman" w:hAnsi="Times New Roman" w:cs="Times New Roman"/>
+        </w:rPr>
+        <w:t>Text</w:t>
+      </w:r>
+      <w:proofErr w:type="spellEnd"/>
+    </w:p>
+    <w:p>
+      <w:pPr>
+        <w:pStyle w:val="ListParagraph"/>
+        <w:numPr>
+          <w:ilvl w:val="3"/>
+          <w:numId w:val="3"/>
+        </w:numPr>
+        <w:tabs>
+          <w:tab w:val="left" w:pos="1776"/>
+        </w:tabs>
+        <w:rPr>
+          <w:rFonts w:ascii="Times New Roman" w:hAnsi="Times New Roman" w:cs="Times New Roman"/>
+        </w:rPr>
+      </w:pPr>
+      <w:proofErr w:type="spellStart"/>
+      <w:r>
+        <w:rPr>
+          <w:rFonts w:ascii="Times New Roman" w:hAnsi="Times New Roman" w:cs="Times New Roman"/>
+        </w:rPr>
+        <w:t>Options</w:t>
+      </w:r>
+      <w:proofErr w:type="spellEnd"/>
+    </w:p>
+    <w:p>
+      <w:pPr>
+        <w:pStyle w:val="ListParagraph"/>
+        <w:numPr>
+          <w:ilvl w:val="3"/>
+          <w:numId w:val="3"/>
+        </w:numPr>
+        <w:tabs>
+          <w:tab w:val="left" w:pos="1776"/>
+        </w:tabs>
+        <w:rPr>
+          <w:rFonts w:ascii="Times New Roman" w:hAnsi="Times New Roman" w:cs="Times New Roman"/>
+        </w:rPr>
+      </w:pPr>
+      <w:r>
+        <w:rPr>
+          <w:rFonts w:ascii="Times New Roman" w:hAnsi="Times New Roman" w:cs="Times New Roman"/>
+        </w:rPr>
+        <w:t>Näide:</w:t>
+      </w:r>
+    </w:p>
+    <w:tbl>
+      <w:tblPr>
+        <w:tblStyle w:val="TableGrid"/>
+        <w:tblW w:w="0" w:type="auto"/>
+        <w:tblInd w:w="2520" w:type="dxa"/>
+        <w:tblLook w:val="04A0" w:firstRow="1" w:lastRow="0" w:firstColumn="1" w:lastColumn="0" w:noHBand="0" w:noVBand="1"/>
+      </w:tblPr>
+      <w:tblGrid>
+        <w:gridCol w:w="6830"/>
+      </w:tblGrid>
+      <w:tr>
+        <w:tc>
+          <w:tcPr>
+            <w:tcW w:w="9350" w:type="dxa"/>
+          </w:tcPr>
+          <w:p>
+            <w:pPr>
+              <w:tabs>
+                <w:tab w:val="left" w:pos="1776"/>
+              </w:tabs>
+              <w:rPr>
+                <w:rFonts w:ascii="Times New Roman" w:hAnsi="Times New Roman" w:cs="Times New Roman"/>
+              </w:rPr>
+            </w:pPr>
+            <w:proofErr w:type="spellStart"/>
+            <w:r>
+              <w:rPr>
+                <w:rFonts w:ascii="Times New Roman" w:hAnsi="Times New Roman" w:cs="Times New Roman"/>
+              </w:rPr>
+              <w:t>StoryName</w:t>
+            </w:r>
+            <w:proofErr w:type="spellEnd"/>
+            <w:r>
+              <w:rPr>
+                <w:rFonts w:ascii="Times New Roman" w:hAnsi="Times New Roman" w:cs="Times New Roman"/>
+              </w:rPr>
+              <w:t xml:space="preserve">: A </w:t>
+            </w:r>
+            <w:proofErr w:type="spellStart"/>
+            <w:r>
+              <w:rPr>
+                <w:rFonts w:ascii="Times New Roman" w:hAnsi="Times New Roman" w:cs="Times New Roman"/>
+              </w:rPr>
+              <w:t>useful</w:t>
+            </w:r>
+            <w:proofErr w:type="spellEnd"/>
+            <w:r>
+              <w:rPr>
+                <w:rFonts w:ascii="Times New Roman" w:hAnsi="Times New Roman" w:cs="Times New Roman"/>
+              </w:rPr>
+              <w:t xml:space="preserve"> </w:t>
+            </w:r>
+            <w:proofErr w:type="spellStart"/>
+            <w:r>
+              <w:rPr>
+                <w:rFonts w:ascii="Times New Roman" w:hAnsi="Times New Roman" w:cs="Times New Roman"/>
+              </w:rPr>
+              <w:t>fool</w:t>
+            </w:r>
+            <w:proofErr w:type="spellEnd"/>
+          </w:p>
+        </w:tc>
+      </w:tr>
+      <w:tr>
+        <w:tc>
+          <w:tcPr>
+            <w:tcW w:w="9350" w:type="dxa"/>
+          </w:tcPr>
+          <w:p>
+            <w:pPr>
+              <w:tabs>
+                <w:tab w:val="left" w:pos="1776"/>
+              </w:tabs>
+              <w:rPr>
+                <w:rFonts w:ascii="Times New Roman" w:hAnsi="Times New Roman" w:cs="Times New Roman"/>
+              </w:rPr>
+            </w:pPr>
+            <w:r>
+              <w:rPr>
+                <w:rFonts w:ascii="Times New Roman" w:hAnsi="Times New Roman" w:cs="Times New Roman"/>
+              </w:rPr>
+              <w:t>&lt; pilt &gt;</w:t>
+            </w:r>
+          </w:p>
+        </w:tc>
+      </w:tr>
+      <w:tr>
+        <w:tc>
+          <w:tcPr>
+            <w:tcW w:w="9350" w:type="dxa"/>
+          </w:tcPr>
+          <w:p>
+            <w:pPr>
+              <w:tabs>
+                <w:tab w:val="left" w:pos="1776"/>
+              </w:tabs>
+              <w:rPr>
+                <w:rFonts w:ascii="Times New Roman" w:hAnsi="Times New Roman" w:cs="Times New Roman"/>
+              </w:rPr>
+            </w:pPr>
+            <w:proofErr w:type="spellStart"/>
+            <w:r>
+              <w:rPr>
+                <w:rFonts w:ascii="Times New Roman" w:hAnsi="Times New Roman" w:cs="Times New Roman"/>
+              </w:rPr>
+              <w:t>You</w:t>
+            </w:r>
+            <w:proofErr w:type="spellEnd"/>
+            <w:r>
+              <w:rPr>
+                <w:rFonts w:ascii="Times New Roman" w:hAnsi="Times New Roman" w:cs="Times New Roman"/>
+              </w:rPr>
+              <w:t xml:space="preserve"> </w:t>
+            </w:r>
+            <w:proofErr w:type="spellStart"/>
+            <w:r>
+              <w:rPr>
+                <w:rFonts w:ascii="Times New Roman" w:hAnsi="Times New Roman" w:cs="Times New Roman"/>
+              </w:rPr>
+              <w:t>came</w:t>
+            </w:r>
+            <w:proofErr w:type="spellEnd"/>
+            <w:r>
+              <w:rPr>
+                <w:rFonts w:ascii="Times New Roman" w:hAnsi="Times New Roman" w:cs="Times New Roman"/>
+              </w:rPr>
+              <w:t xml:space="preserve"> </w:t>
+            </w:r>
+            <w:proofErr w:type="spellStart"/>
+            <w:r>
+              <w:rPr>
+                <w:rFonts w:ascii="Times New Roman" w:hAnsi="Times New Roman" w:cs="Times New Roman"/>
+              </w:rPr>
+              <w:t>across</w:t>
+            </w:r>
+            <w:proofErr w:type="spellEnd"/>
+            <w:r>
+              <w:rPr>
+                <w:rFonts w:ascii="Times New Roman" w:hAnsi="Times New Roman" w:cs="Times New Roman"/>
+              </w:rPr>
+              <w:t xml:space="preserve"> a </w:t>
+            </w:r>
+            <w:proofErr w:type="spellStart"/>
+            <w:r>
+              <w:rPr>
+                <w:rFonts w:ascii="Times New Roman" w:hAnsi="Times New Roman" w:cs="Times New Roman"/>
+              </w:rPr>
+              <w:t>baby</w:t>
+            </w:r>
+            <w:proofErr w:type="spellEnd"/>
+            <w:r>
+              <w:rPr>
+                <w:rFonts w:ascii="Times New Roman" w:hAnsi="Times New Roman" w:cs="Times New Roman"/>
+              </w:rPr>
+              <w:t xml:space="preserve"> </w:t>
+            </w:r>
+            <w:proofErr w:type="spellStart"/>
+            <w:r>
+              <w:rPr>
+                <w:rFonts w:ascii="Times New Roman" w:hAnsi="Times New Roman" w:cs="Times New Roman"/>
+              </w:rPr>
+              <w:t>toilet</w:t>
+            </w:r>
+            <w:proofErr w:type="spellEnd"/>
+            <w:r>
+              <w:rPr>
+                <w:rFonts w:ascii="Times New Roman" w:hAnsi="Times New Roman" w:cs="Times New Roman"/>
+              </w:rPr>
+              <w:t xml:space="preserve"> in a </w:t>
+            </w:r>
+            <w:proofErr w:type="spellStart"/>
+            <w:r>
+              <w:rPr>
+                <w:rFonts w:ascii="Times New Roman" w:hAnsi="Times New Roman" w:cs="Times New Roman"/>
+              </w:rPr>
+              <w:t>store</w:t>
+            </w:r>
+            <w:proofErr w:type="spellEnd"/>
+            <w:r>
+              <w:rPr>
+                <w:rFonts w:ascii="Times New Roman" w:hAnsi="Times New Roman" w:cs="Times New Roman"/>
+              </w:rPr>
+              <w:t xml:space="preserve">. </w:t>
+            </w:r>
+            <w:proofErr w:type="spellStart"/>
+            <w:r>
+              <w:rPr>
+                <w:rFonts w:ascii="Times New Roman" w:hAnsi="Times New Roman" w:cs="Times New Roman"/>
+              </w:rPr>
+              <w:t>He</w:t>
+            </w:r>
+            <w:proofErr w:type="spellEnd"/>
+            <w:r>
+              <w:rPr>
+                <w:rFonts w:ascii="Times New Roman" w:hAnsi="Times New Roman" w:cs="Times New Roman"/>
+              </w:rPr>
+              <w:t xml:space="preserve"> </w:t>
+            </w:r>
+            <w:proofErr w:type="spellStart"/>
+            <w:r>
+              <w:rPr>
+                <w:rFonts w:ascii="Times New Roman" w:hAnsi="Times New Roman" w:cs="Times New Roman"/>
+              </w:rPr>
+              <w:t>seems</w:t>
+            </w:r>
+            <w:proofErr w:type="spellEnd"/>
+            <w:r>
+              <w:rPr>
+                <w:rFonts w:ascii="Times New Roman" w:hAnsi="Times New Roman" w:cs="Times New Roman"/>
+              </w:rPr>
+              <w:t xml:space="preserve"> </w:t>
+            </w:r>
+            <w:proofErr w:type="spellStart"/>
+            <w:r>
+              <w:rPr>
+                <w:rFonts w:ascii="Times New Roman" w:hAnsi="Times New Roman" w:cs="Times New Roman"/>
+              </w:rPr>
+              <w:t>like</w:t>
+            </w:r>
+            <w:proofErr w:type="spellEnd"/>
+            <w:r>
+              <w:rPr>
+                <w:rFonts w:ascii="Times New Roman" w:hAnsi="Times New Roman" w:cs="Times New Roman"/>
+              </w:rPr>
+              <w:t xml:space="preserve"> </w:t>
+            </w:r>
+            <w:proofErr w:type="spellStart"/>
+            <w:r>
+              <w:rPr>
+                <w:rFonts w:ascii="Times New Roman" w:hAnsi="Times New Roman" w:cs="Times New Roman"/>
+              </w:rPr>
+              <w:t>he</w:t>
+            </w:r>
+            <w:proofErr w:type="spellEnd"/>
+            <w:r>
+              <w:rPr>
+                <w:rFonts w:ascii="Times New Roman" w:hAnsi="Times New Roman" w:cs="Times New Roman"/>
+              </w:rPr>
+              <w:t xml:space="preserve"> </w:t>
+            </w:r>
+            <w:proofErr w:type="spellStart"/>
+            <w:r>
+              <w:rPr>
+                <w:rFonts w:ascii="Times New Roman" w:hAnsi="Times New Roman" w:cs="Times New Roman"/>
+              </w:rPr>
+              <w:t>needs</w:t>
+            </w:r>
+            <w:proofErr w:type="spellEnd"/>
+            <w:r>
+              <w:rPr>
+                <w:rFonts w:ascii="Times New Roman" w:hAnsi="Times New Roman" w:cs="Times New Roman"/>
+              </w:rPr>
+              <w:t xml:space="preserve"> </w:t>
+            </w:r>
+            <w:proofErr w:type="spellStart"/>
+            <w:r>
+              <w:rPr>
+                <w:rFonts w:ascii="Times New Roman" w:hAnsi="Times New Roman" w:cs="Times New Roman"/>
+              </w:rPr>
+              <w:t>help</w:t>
+            </w:r>
+            <w:proofErr w:type="spellEnd"/>
+            <w:r>
+              <w:rPr>
+                <w:rFonts w:ascii="Times New Roman" w:hAnsi="Times New Roman" w:cs="Times New Roman"/>
+              </w:rPr>
+              <w:t xml:space="preserve">. </w:t>
+            </w:r>
+            <w:proofErr w:type="spellStart"/>
+            <w:r>
+              <w:rPr>
+                <w:rFonts w:ascii="Times New Roman" w:hAnsi="Times New Roman" w:cs="Times New Roman"/>
+              </w:rPr>
+              <w:t>What</w:t>
+            </w:r>
+            <w:proofErr w:type="spellEnd"/>
+            <w:r>
+              <w:rPr>
+                <w:rFonts w:ascii="Times New Roman" w:hAnsi="Times New Roman" w:cs="Times New Roman"/>
+              </w:rPr>
+              <w:t xml:space="preserve"> do </w:t>
+            </w:r>
+            <w:proofErr w:type="spellStart"/>
+            <w:r>
+              <w:rPr>
+                <w:rFonts w:ascii="Times New Roman" w:hAnsi="Times New Roman" w:cs="Times New Roman"/>
+              </w:rPr>
+              <w:t>you</w:t>
+            </w:r>
+            <w:proofErr w:type="spellEnd"/>
+            <w:r>
+              <w:rPr>
+                <w:rFonts w:ascii="Times New Roman" w:hAnsi="Times New Roman" w:cs="Times New Roman"/>
+              </w:rPr>
+              <w:t xml:space="preserve"> </w:t>
+            </w:r>
+            <w:proofErr w:type="spellStart"/>
+            <w:r>
+              <w:rPr>
+                <w:rFonts w:ascii="Times New Roman" w:hAnsi="Times New Roman" w:cs="Times New Roman"/>
+              </w:rPr>
+              <w:t>to</w:t>
+            </w:r>
+            <w:proofErr w:type="spellEnd"/>
+            <w:r>
+              <w:rPr>
+                <w:rFonts w:ascii="Times New Roman" w:hAnsi="Times New Roman" w:cs="Times New Roman"/>
+              </w:rPr>
+              <w:t>?</w:t>
+            </w:r>
+          </w:p>
+        </w:tc>
+      </w:tr>
+      <w:tr>
+        <w:tc>
+          <w:tcPr>
+            <w:tcW w:w="9350" w:type="dxa"/>
+          </w:tcPr>
+          <w:p>
+            <w:pPr>
+              <w:tabs>
+                <w:tab w:val="left" w:pos="1776"/>
+              </w:tabs>
+              <w:rPr>
+                <w:rFonts w:ascii="Times New Roman" w:hAnsi="Times New Roman" w:cs="Times New Roman"/>
+              </w:rPr>
+            </w:pPr>
+            <w:r>
+              <w:rPr>
+                <w:rFonts w:ascii="Times New Roman" w:hAnsi="Times New Roman" w:cs="Times New Roman"/>
+              </w:rPr>
+              <w:t>&lt;</w:t>
+            </w:r>
+            <w:proofErr w:type="spellStart"/>
+            <w:r>
+              <w:rPr>
+                <w:rFonts w:ascii="Times New Roman" w:hAnsi="Times New Roman" w:cs="Times New Roman"/>
+              </w:rPr>
+              <w:t>Buy</w:t>
+            </w:r>
+            <w:proofErr w:type="spellEnd"/>
+            <w:r>
+              <w:rPr>
+                <w:rFonts w:ascii="Times New Roman" w:hAnsi="Times New Roman" w:cs="Times New Roman"/>
+              </w:rPr>
+              <w:t xml:space="preserve"> </w:t>
+            </w:r>
+            <w:proofErr w:type="spellStart"/>
+            <w:r>
+              <w:rPr>
+                <w:rFonts w:ascii="Times New Roman" w:hAnsi="Times New Roman" w:cs="Times New Roman"/>
+              </w:rPr>
+              <w:t>it</w:t>
+            </w:r>
+            <w:proofErr w:type="spellEnd"/>
+            <w:r>
+              <w:rPr>
+                <w:rFonts w:ascii="Times New Roman" w:hAnsi="Times New Roman" w:cs="Times New Roman"/>
+              </w:rPr>
+              <w:t xml:space="preserve"> </w:t>
+            </w:r>
+            <w:proofErr w:type="spellStart"/>
+            <w:r>
+              <w:rPr>
+                <w:rFonts w:ascii="Times New Roman" w:hAnsi="Times New Roman" w:cs="Times New Roman"/>
+              </w:rPr>
+              <w:t>for</w:t>
+            </w:r>
+            <w:proofErr w:type="spellEnd"/>
+            <w:r>
+              <w:rPr>
+                <w:rFonts w:ascii="Times New Roman" w:hAnsi="Times New Roman" w:cs="Times New Roman"/>
+              </w:rPr>
+              <w:t xml:space="preserve"> X </w:t>
+            </w:r>
+            <w:proofErr w:type="spellStart"/>
+            <w:r>
+              <w:rPr>
+                <w:rFonts w:ascii="Times New Roman" w:hAnsi="Times New Roman" w:cs="Times New Roman"/>
+              </w:rPr>
+              <w:t>credits</w:t>
+            </w:r>
+            <w:proofErr w:type="spellEnd"/>
+            <w:r>
+              <w:rPr>
+                <w:rFonts w:ascii="Times New Roman" w:hAnsi="Times New Roman" w:cs="Times New Roman"/>
+              </w:rPr>
+              <w:t>&gt;</w:t>
+            </w:r>
+          </w:p>
+          <w:p>
+            <w:pPr>
+              <w:tabs>
+                <w:tab w:val="left" w:pos="1776"/>
+              </w:tabs>
+              <w:rPr>
+                <w:rFonts w:ascii="Times New Roman" w:hAnsi="Times New Roman" w:cs="Times New Roman"/>
+              </w:rPr>
+            </w:pPr>
+            <w:r>
+              <w:rPr>
+                <w:rFonts w:ascii="Times New Roman" w:hAnsi="Times New Roman" w:cs="Times New Roman"/>
+              </w:rPr>
+              <w:t>&lt;</w:t>
+            </w:r>
+            <w:proofErr w:type="spellStart"/>
+            <w:r>
+              <w:rPr>
+                <w:rFonts w:ascii="Times New Roman" w:hAnsi="Times New Roman" w:cs="Times New Roman"/>
+              </w:rPr>
+              <w:t>Steal</w:t>
+            </w:r>
+            <w:proofErr w:type="spellEnd"/>
+            <w:r>
+              <w:rPr>
+                <w:rFonts w:ascii="Times New Roman" w:hAnsi="Times New Roman" w:cs="Times New Roman"/>
+              </w:rPr>
+              <w:t xml:space="preserve"> </w:t>
+            </w:r>
+            <w:proofErr w:type="spellStart"/>
+            <w:r>
+              <w:rPr>
+                <w:rFonts w:ascii="Times New Roman" w:hAnsi="Times New Roman" w:cs="Times New Roman"/>
+              </w:rPr>
+              <w:t>it</w:t>
+            </w:r>
+            <w:proofErr w:type="spellEnd"/>
+            <w:r>
+              <w:rPr>
+                <w:rFonts w:ascii="Times New Roman" w:hAnsi="Times New Roman" w:cs="Times New Roman"/>
+              </w:rPr>
+              <w:t>&gt;</w:t>
+            </w:r>
+          </w:p>
+          <w:p>
+            <w:pPr>
+              <w:tabs>
+                <w:tab w:val="left" w:pos="1776"/>
+              </w:tabs>
+              <w:rPr>
+                <w:rFonts w:ascii="Times New Roman" w:hAnsi="Times New Roman" w:cs="Times New Roman"/>
+              </w:rPr>
+            </w:pPr>
+            <w:r>
+              <w:rPr>
+                <w:rFonts w:ascii="Times New Roman" w:hAnsi="Times New Roman" w:cs="Times New Roman"/>
+              </w:rPr>
+              <w:t>&lt;</w:t>
+            </w:r>
+            <w:proofErr w:type="spellStart"/>
+            <w:r>
+              <w:rPr>
+                <w:rFonts w:ascii="Times New Roman" w:hAnsi="Times New Roman" w:cs="Times New Roman"/>
+              </w:rPr>
+              <w:t>Say</w:t>
+            </w:r>
+            <w:proofErr w:type="spellEnd"/>
+            <w:r>
+              <w:rPr>
+                <w:rFonts w:ascii="Times New Roman" w:hAnsi="Times New Roman" w:cs="Times New Roman"/>
+              </w:rPr>
+              <w:t xml:space="preserve"> no and </w:t>
+            </w:r>
+            <w:proofErr w:type="spellStart"/>
+            <w:r>
+              <w:rPr>
+                <w:rFonts w:ascii="Times New Roman" w:hAnsi="Times New Roman" w:cs="Times New Roman"/>
+              </w:rPr>
+              <w:t>continue</w:t>
+            </w:r>
+            <w:proofErr w:type="spellEnd"/>
+            <w:r>
+              <w:rPr>
+                <w:rFonts w:ascii="Times New Roman" w:hAnsi="Times New Roman" w:cs="Times New Roman"/>
+              </w:rPr>
+              <w:t xml:space="preserve"> </w:t>
+            </w:r>
+            <w:proofErr w:type="spellStart"/>
+            <w:r>
+              <w:rPr>
+                <w:rFonts w:ascii="Times New Roman" w:hAnsi="Times New Roman" w:cs="Times New Roman"/>
+              </w:rPr>
+              <w:t>journey</w:t>
+            </w:r>
+            <w:proofErr w:type="spellEnd"/>
+            <w:r>
+              <w:rPr>
+                <w:rFonts w:ascii="Times New Roman" w:hAnsi="Times New Roman" w:cs="Times New Roman"/>
+              </w:rPr>
+              <w:t>&gt;</w:t>
+            </w:r>
+          </w:p>
+        </w:tc>
+      </w:tr>
+    </w:tbl>
     <w:p>
       <w:pPr>
         <w:pStyle w:val="ListParagraph"/>
         <w:numPr>
           <w:ilvl w:val="0"/>
-          <w:numId w:val="3"/>
-        </w:numPr>
-        <w:tabs>
-          <w:tab w:val="left" w:pos="1776"/>
-        </w:tabs>
-        <w:rPr>
-          <w:rFonts w:ascii="Times New Roman" w:hAnsi="Times New Roman" w:cs="Times New Roman"/>
-        </w:rPr>
-      </w:pPr>
-      <w:proofErr w:type="spellStart"/>
-      <w:r>
-        <w:rPr>
-          <w:rFonts w:ascii="Times New Roman" w:hAnsi="Times New Roman" w:cs="Times New Roman"/>
-        </w:rPr>
-        <w:t>Backendis</w:t>
-      </w:r>
-      <w:proofErr w:type="spellEnd"/>
-      <w:r>
-        <w:rPr>
-          <w:rFonts w:ascii="Times New Roman" w:hAnsi="Times New Roman" w:cs="Times New Roman"/>
-        </w:rPr>
-        <w:t xml:space="preserve"> on objekt, mis hoiab </w:t>
-      </w:r>
-      <w:r>
-        <w:rPr>
-          <w:rFonts w:ascii="Times New Roman" w:hAnsi="Times New Roman" w:cs="Times New Roman"/>
-        </w:rPr>
-        <w:t>(</w:t>
-      </w:r>
-      <w:proofErr w:type="spellStart"/>
-      <w:r>
-        <w:rPr>
-          <w:rFonts w:ascii="Times New Roman" w:hAnsi="Times New Roman" w:cs="Times New Roman"/>
-        </w:rPr>
-        <w:t>inventory</w:t>
-      </w:r>
-      <w:proofErr w:type="spellEnd"/>
-      <w:r>
-        <w:rPr>
-          <w:rFonts w:ascii="Times New Roman" w:hAnsi="Times New Roman" w:cs="Times New Roman"/>
-        </w:rPr>
-        <w:t xml:space="preserve">, titaanid, kohad) </w:t>
-      </w:r>
-      <w:r>
-        <w:rPr>
-          <w:rFonts w:ascii="Segoe UI Symbol" w:hAnsi="Segoe UI Symbol" w:cs="Segoe UI Symbol"/>
-        </w:rPr>
-        <w:t>✔</w:t>
-      </w:r>
-    </w:p>
-    <w:p>
-      <w:pPr>
-        <w:pStyle w:val="ListParagraph"/>
-        <w:numPr>
-          <w:ilvl w:val="1"/>
-          <w:numId w:val="3"/>
-        </w:numPr>
-        <w:tabs>
-          <w:tab w:val="left" w:pos="1776"/>
-        </w:tabs>
-        <w:rPr>
-          <w:rFonts w:ascii="Times New Roman" w:hAnsi="Times New Roman" w:cs="Times New Roman"/>
-        </w:rPr>
-      </w:pPr>
-      <w:proofErr w:type="spellStart"/>
-      <w:r>
-        <w:rPr>
-          <w:rFonts w:ascii="Times New Roman" w:hAnsi="Times New Roman" w:cs="Times New Roman"/>
-        </w:rPr>
-        <w:t>Tualettid</w:t>
+          <w:numId w:val="4"/>
+        </w:numPr>
+        <w:tabs>
+          <w:tab w:val="left" w:pos="1776"/>
+        </w:tabs>
+        <w:rPr>
+          <w:rFonts w:ascii="Times New Roman" w:hAnsi="Times New Roman" w:cs="Times New Roman"/>
+        </w:rPr>
+      </w:pPr>
+      <w:proofErr w:type="spellStart"/>
+      <w:r>
+        <w:rPr>
+          <w:rFonts w:ascii="Times New Roman" w:hAnsi="Times New Roman" w:cs="Times New Roman"/>
+        </w:rPr>
+        <w:t>Buy</w:t>
       </w:r>
       <w:proofErr w:type="spellEnd"/>
       <w:r>
@@ -324,44 +2022,103 @@
         </w:rPr>
         <w:t xml:space="preserve"> </w:t>
       </w:r>
-      <w:r>
-        <w:rPr>
-          <w:rFonts w:ascii="Segoe UI Symbol" w:hAnsi="Segoe UI Symbol" w:cs="Segoe UI Symbol"/>
-        </w:rPr>
-        <w:t>✔</w:t>
-      </w:r>
-    </w:p>
-    <w:p>
-      <w:pPr>
-        <w:pStyle w:val="ListParagraph"/>
-        <w:numPr>
-          <w:ilvl w:val="1"/>
-          <w:numId w:val="3"/>
-        </w:numPr>
-        <w:tabs>
-          <w:tab w:val="left" w:pos="1776"/>
-        </w:tabs>
-        <w:rPr>
-          <w:rFonts w:ascii="Times New Roman" w:hAnsi="Times New Roman" w:cs="Times New Roman"/>
-        </w:rPr>
-      </w:pPr>
-      <w:r>
-        <w:rPr>
-          <w:rFonts w:ascii="Times New Roman" w:hAnsi="Times New Roman" w:cs="Times New Roman"/>
-        </w:rPr>
-        <w:t>Piltide andmebaasis hoidmine</w:t>
-      </w:r>
+      <w:proofErr w:type="spellStart"/>
+      <w:r>
+        <w:rPr>
+          <w:rFonts w:ascii="Times New Roman" w:hAnsi="Times New Roman" w:cs="Times New Roman"/>
+        </w:rPr>
+        <w:t>it</w:t>
+      </w:r>
+      <w:proofErr w:type="spellEnd"/>
+      <w:r>
+        <w:rPr>
+          <w:rFonts w:ascii="Times New Roman" w:hAnsi="Times New Roman" w:cs="Times New Roman"/>
+        </w:rPr>
+        <w:t xml:space="preserve"> võtab kasutajalt </w:t>
+      </w:r>
+      <w:proofErr w:type="spellStart"/>
+      <w:r>
+        <w:rPr>
+          <w:rFonts w:ascii="Times New Roman" w:hAnsi="Times New Roman" w:cs="Times New Roman"/>
+        </w:rPr>
+        <w:t>crediteid</w:t>
+      </w:r>
+      <w:proofErr w:type="spellEnd"/>
+      <w:r>
+        <w:rPr>
+          <w:rFonts w:ascii="Times New Roman" w:hAnsi="Times New Roman" w:cs="Times New Roman"/>
+        </w:rPr>
+        <w:t xml:space="preserve"> maha, ning kontrolleris teostatakse </w:t>
+      </w:r>
+      <w:proofErr w:type="spellStart"/>
+      <w:r>
+        <w:rPr>
+          <w:rFonts w:ascii="Times New Roman" w:hAnsi="Times New Roman" w:cs="Times New Roman"/>
+        </w:rPr>
+        <w:t>random</w:t>
+      </w:r>
+      <w:proofErr w:type="spellEnd"/>
+      <w:r>
+        <w:rPr>
+          <w:rFonts w:ascii="Times New Roman" w:hAnsi="Times New Roman" w:cs="Times New Roman"/>
+        </w:rPr>
+        <w:t xml:space="preserve"> operatsioon (</w:t>
+      </w:r>
+      <w:proofErr w:type="spellStart"/>
+      <w:r>
+        <w:rPr>
+          <w:rFonts w:ascii="Times New Roman" w:hAnsi="Times New Roman" w:cs="Times New Roman"/>
+        </w:rPr>
+        <w:t>more</w:t>
+      </w:r>
+      <w:proofErr w:type="spellEnd"/>
       <w:r>
         <w:rPr>
           <w:rFonts w:ascii="Times New Roman" w:hAnsi="Times New Roman" w:cs="Times New Roman"/>
         </w:rPr>
         <w:t xml:space="preserve"> </w:t>
       </w:r>
-      <w:r>
-        <w:rPr>
-          <w:rFonts w:ascii="Segoe UI Symbol" w:hAnsi="Segoe UI Symbol" w:cs="Segoe UI Symbol"/>
-        </w:rPr>
-        <w:t>✔</w:t>
+      <w:proofErr w:type="spellStart"/>
+      <w:r>
+        <w:rPr>
+          <w:rFonts w:ascii="Times New Roman" w:hAnsi="Times New Roman" w:cs="Times New Roman"/>
+        </w:rPr>
+        <w:t>credits</w:t>
+      </w:r>
+      <w:proofErr w:type="spellEnd"/>
+      <w:r>
+        <w:rPr>
+          <w:rFonts w:ascii="Times New Roman" w:hAnsi="Times New Roman" w:cs="Times New Roman"/>
+        </w:rPr>
+        <w:t xml:space="preserve">, </w:t>
+      </w:r>
+      <w:proofErr w:type="spellStart"/>
+      <w:r>
+        <w:rPr>
+          <w:rFonts w:ascii="Times New Roman" w:hAnsi="Times New Roman" w:cs="Times New Roman"/>
+        </w:rPr>
+        <w:t>toilet</w:t>
+      </w:r>
+      <w:proofErr w:type="spellEnd"/>
+      <w:r>
+        <w:rPr>
+          <w:rFonts w:ascii="Times New Roman" w:hAnsi="Times New Roman" w:cs="Times New Roman"/>
+        </w:rPr>
+        <w:t xml:space="preserve">, </w:t>
+      </w:r>
+      <w:proofErr w:type="spellStart"/>
+      <w:r>
+        <w:rPr>
+          <w:rFonts w:ascii="Times New Roman" w:hAnsi="Times New Roman" w:cs="Times New Roman"/>
+        </w:rPr>
+        <w:t>nothing</w:t>
+      </w:r>
+      <w:proofErr w:type="spellEnd"/>
+      <w:r>
+        <w:rPr>
+          <w:rFonts w:ascii="Times New Roman" w:hAnsi="Times New Roman" w:cs="Times New Roman"/>
+        </w:rPr>
+        <w:t>). Lugu lõpetatakse.</w:t>
       </w:r>
     </w:p>
     <w:p>
@@ -369,96 +2126,21 @@
         <w:pStyle w:val="ListParagraph"/>
         <w:numPr>
           <w:ilvl w:val="0"/>
-          <w:numId w:val="3"/>
-        </w:numPr>
-        <w:tabs>
-          <w:tab w:val="left" w:pos="1776"/>
-        </w:tabs>
-        <w:rPr>
-          <w:rFonts w:ascii="Times New Roman" w:hAnsi="Times New Roman" w:cs="Times New Roman"/>
-        </w:rPr>
-      </w:pPr>
-      <w:r>
-        <w:rPr>
-          <w:rFonts w:ascii="Times New Roman" w:hAnsi="Times New Roman" w:cs="Times New Roman"/>
-        </w:rPr>
-        <w:t>Kasutajate registreerimine</w:t>
-      </w:r>
-      <w:r>
-        <w:rPr>
-          <w:rFonts w:ascii="Times New Roman" w:hAnsi="Times New Roman" w:cs="Times New Roman"/>
-        </w:rPr>
-        <w:t xml:space="preserve"> (TUNNIS)</w:t>
-      </w:r>
-    </w:p>
-    <w:p>
-      <w:pPr>
-        <w:pStyle w:val="ListParagraph"/>
-        <w:numPr>
-          <w:ilvl w:val="1"/>
-          <w:numId w:val="3"/>
-        </w:numPr>
-        <w:tabs>
-          <w:tab w:val="left" w:pos="1776"/>
-        </w:tabs>
-        <w:rPr>
-          <w:rFonts w:ascii="Times New Roman" w:hAnsi="Times New Roman" w:cs="Times New Roman"/>
-        </w:rPr>
-      </w:pPr>
-      <w:r>
-        <w:rPr>
-          <w:rFonts w:ascii="Times New Roman" w:hAnsi="Times New Roman" w:cs="Times New Roman"/>
-        </w:rPr>
-        <w:t>Kasutaja saab registreerida</w:t>
-      </w:r>
-    </w:p>
-    <w:p>
-      <w:pPr>
-        <w:pStyle w:val="ListParagraph"/>
-        <w:numPr>
-          <w:ilvl w:val="1"/>
-          <w:numId w:val="3"/>
-        </w:numPr>
-        <w:tabs>
-          <w:tab w:val="left" w:pos="1776"/>
-        </w:tabs>
-        <w:rPr>
-          <w:rFonts w:ascii="Times New Roman" w:hAnsi="Times New Roman" w:cs="Times New Roman"/>
-        </w:rPr>
-      </w:pPr>
-      <w:r>
-        <w:rPr>
-          <w:rFonts w:ascii="Times New Roman" w:hAnsi="Times New Roman" w:cs="Times New Roman"/>
-        </w:rPr>
-        <w:t>Kasutaja sisestatud emailile tuleb kinnitussõnum</w:t>
-      </w:r>
-    </w:p>
-    <w:p>
-      <w:pPr>
-        <w:pStyle w:val="ListParagraph"/>
-        <w:numPr>
-          <w:ilvl w:val="1"/>
-          <w:numId w:val="3"/>
-        </w:numPr>
-        <w:tabs>
-          <w:tab w:val="left" w:pos="1776"/>
-        </w:tabs>
-        <w:rPr>
-          <w:rFonts w:ascii="Times New Roman" w:hAnsi="Times New Roman" w:cs="Times New Roman"/>
-        </w:rPr>
-      </w:pPr>
-      <w:r>
-        <w:rPr>
-          <w:rFonts w:ascii="Times New Roman" w:hAnsi="Times New Roman" w:cs="Times New Roman"/>
-        </w:rPr>
-        <w:t>Igal kasutajal, on profiili-</w:t>
-      </w:r>
-      <w:proofErr w:type="spellStart"/>
-      <w:r>
-        <w:rPr>
-          <w:rFonts w:ascii="Times New Roman" w:hAnsi="Times New Roman" w:cs="Times New Roman"/>
-        </w:rPr>
-        <w:t>item</w:t>
+          <w:numId w:val="4"/>
+        </w:numPr>
+        <w:tabs>
+          <w:tab w:val="left" w:pos="1776"/>
+        </w:tabs>
+        <w:rPr>
+          <w:rFonts w:ascii="Times New Roman" w:hAnsi="Times New Roman" w:cs="Times New Roman"/>
+        </w:rPr>
+      </w:pPr>
+      <w:proofErr w:type="spellStart"/>
+      <w:r>
+        <w:rPr>
+          <w:rFonts w:ascii="Times New Roman" w:hAnsi="Times New Roman" w:cs="Times New Roman"/>
+        </w:rPr>
+        <w:t>Steal</w:t>
       </w:r>
       <w:proofErr w:type="spellEnd"/>
       <w:r>
@@ -472,14 +2154,110 @@
         <w:rPr>
           <w:rFonts w:ascii="Times New Roman" w:hAnsi="Times New Roman" w:cs="Times New Roman"/>
         </w:rPr>
-        <w:t>backendis</w:t>
-      </w:r>
-      <w:proofErr w:type="spellEnd"/>
-      <w:r>
-        <w:rPr>
-          <w:rFonts w:ascii="Times New Roman" w:hAnsi="Times New Roman" w:cs="Times New Roman"/>
-        </w:rPr>
-        <w:t>, kus hoitakse loendit, Tualettidest mis kasutajal on.</w:t>
+        <w:t>it</w:t>
+      </w:r>
+      <w:proofErr w:type="spellEnd"/>
+      <w:r>
+        <w:rPr>
+          <w:rFonts w:ascii="Times New Roman" w:hAnsi="Times New Roman" w:cs="Times New Roman"/>
+        </w:rPr>
+        <w:t xml:space="preserve"> võtab objekti ära, kuid </w:t>
+      </w:r>
+      <w:proofErr w:type="spellStart"/>
+      <w:r>
+        <w:rPr>
+          <w:rFonts w:ascii="Times New Roman" w:hAnsi="Times New Roman" w:cs="Times New Roman"/>
+        </w:rPr>
+        <w:t>crediteid</w:t>
+      </w:r>
+      <w:proofErr w:type="spellEnd"/>
+      <w:r>
+        <w:rPr>
+          <w:rFonts w:ascii="Times New Roman" w:hAnsi="Times New Roman" w:cs="Times New Roman"/>
+        </w:rPr>
+        <w:t xml:space="preserve"> ei maksta, </w:t>
+      </w:r>
+      <w:r>
+        <w:rPr>
+          <w:rFonts w:ascii="Times New Roman" w:hAnsi="Times New Roman" w:cs="Times New Roman"/>
+        </w:rPr>
+        <w:t xml:space="preserve">ning kontrolleris teostatakse </w:t>
+      </w:r>
+      <w:proofErr w:type="spellStart"/>
+      <w:r>
+        <w:rPr>
+          <w:rFonts w:ascii="Times New Roman" w:hAnsi="Times New Roman" w:cs="Times New Roman"/>
+        </w:rPr>
+        <w:t>random</w:t>
+      </w:r>
+      <w:proofErr w:type="spellEnd"/>
+      <w:r>
+        <w:rPr>
+          <w:rFonts w:ascii="Times New Roman" w:hAnsi="Times New Roman" w:cs="Times New Roman"/>
+        </w:rPr>
+        <w:t xml:space="preserve"> operatsioon (</w:t>
+      </w:r>
+      <w:proofErr w:type="spellStart"/>
+      <w:r>
+        <w:rPr>
+          <w:rFonts w:ascii="Times New Roman" w:hAnsi="Times New Roman" w:cs="Times New Roman"/>
+        </w:rPr>
+        <w:t>more</w:t>
+      </w:r>
+      <w:proofErr w:type="spellEnd"/>
+      <w:r>
+        <w:rPr>
+          <w:rFonts w:ascii="Times New Roman" w:hAnsi="Times New Roman" w:cs="Times New Roman"/>
+        </w:rPr>
+        <w:t xml:space="preserve"> </w:t>
+      </w:r>
+      <w:proofErr w:type="spellStart"/>
+      <w:r>
+        <w:rPr>
+          <w:rFonts w:ascii="Times New Roman" w:hAnsi="Times New Roman" w:cs="Times New Roman"/>
+        </w:rPr>
+        <w:t>credits</w:t>
+      </w:r>
+      <w:proofErr w:type="spellEnd"/>
+      <w:r>
+        <w:rPr>
+          <w:rFonts w:ascii="Times New Roman" w:hAnsi="Times New Roman" w:cs="Times New Roman"/>
+        </w:rPr>
+        <w:t xml:space="preserve">, </w:t>
+      </w:r>
+      <w:proofErr w:type="spellStart"/>
+      <w:r>
+        <w:rPr>
+          <w:rFonts w:ascii="Times New Roman" w:hAnsi="Times New Roman" w:cs="Times New Roman"/>
+        </w:rPr>
+        <w:t>toilet</w:t>
+      </w:r>
+      <w:proofErr w:type="spellEnd"/>
+      <w:r>
+        <w:rPr>
+          <w:rFonts w:ascii="Times New Roman" w:hAnsi="Times New Roman" w:cs="Times New Roman"/>
+        </w:rPr>
+        <w:t xml:space="preserve">, </w:t>
+      </w:r>
+      <w:proofErr w:type="spellStart"/>
+      <w:r>
+        <w:rPr>
+          <w:rFonts w:ascii="Times New Roman" w:hAnsi="Times New Roman" w:cs="Times New Roman"/>
+        </w:rPr>
+        <w:t>nothing</w:t>
+      </w:r>
+      <w:proofErr w:type="spellEnd"/>
+      <w:r>
+        <w:rPr>
+          <w:rFonts w:ascii="Times New Roman" w:hAnsi="Times New Roman" w:cs="Times New Roman"/>
+        </w:rPr>
+        <w:t>)</w:t>
+      </w:r>
+      <w:r>
+        <w:rPr>
+          <w:rFonts w:ascii="Times New Roman" w:hAnsi="Times New Roman" w:cs="Times New Roman"/>
+        </w:rPr>
+        <w:t>. Lugu lõpetatakse.</w:t>
       </w:r>
     </w:p>
     <w:p>
@@ -487,325 +2265,20 @@
         <w:pStyle w:val="ListParagraph"/>
         <w:numPr>
           <w:ilvl w:val="0"/>
-          <w:numId w:val="3"/>
-        </w:numPr>
-        <w:tabs>
-          <w:tab w:val="left" w:pos="1776"/>
-        </w:tabs>
-        <w:rPr>
-          <w:rFonts w:ascii="Times New Roman" w:hAnsi="Times New Roman" w:cs="Times New Roman"/>
-        </w:rPr>
-      </w:pPr>
-      <w:r>
-        <w:rPr>
-          <w:rFonts w:ascii="Times New Roman" w:hAnsi="Times New Roman" w:cs="Times New Roman"/>
-        </w:rPr>
-        <w:t>Asukohad (KODUS)</w:t>
-      </w:r>
-    </w:p>
-    <w:p>
-      <w:pPr>
-        <w:pStyle w:val="ListParagraph"/>
-        <w:numPr>
-          <w:ilvl w:val="1"/>
-          <w:numId w:val="3"/>
-        </w:numPr>
-        <w:tabs>
-          <w:tab w:val="left" w:pos="1776"/>
-        </w:tabs>
-        <w:rPr>
-          <w:rFonts w:ascii="Times New Roman" w:hAnsi="Times New Roman" w:cs="Times New Roman"/>
-        </w:rPr>
-      </w:pPr>
-      <w:r>
-        <w:rPr>
-          <w:rFonts w:ascii="Times New Roman" w:hAnsi="Times New Roman" w:cs="Times New Roman"/>
-        </w:rPr>
-        <w:t>Asukohad</w:t>
-      </w:r>
-    </w:p>
-    <w:p>
-      <w:pPr>
-        <w:pStyle w:val="ListParagraph"/>
-        <w:numPr>
-          <w:ilvl w:val="1"/>
-          <w:numId w:val="3"/>
-        </w:numPr>
-        <w:tabs>
-          <w:tab w:val="left" w:pos="1776"/>
-        </w:tabs>
-        <w:rPr>
-          <w:rFonts w:ascii="Times New Roman" w:hAnsi="Times New Roman" w:cs="Times New Roman"/>
-        </w:rPr>
-      </w:pPr>
-      <w:r>
-        <w:rPr>
-          <w:rFonts w:ascii="Times New Roman" w:hAnsi="Times New Roman" w:cs="Times New Roman"/>
-        </w:rPr>
-        <w:t>Asukohtadel on ka pildid</w:t>
-      </w:r>
-    </w:p>
-    <w:p>
-      <w:pPr>
-        <w:pStyle w:val="ListParagraph"/>
-        <w:numPr>
-          <w:ilvl w:val="0"/>
-          <w:numId w:val="3"/>
-        </w:numPr>
-        <w:tabs>
-          <w:tab w:val="left" w:pos="1776"/>
-        </w:tabs>
-        <w:rPr>
-          <w:rFonts w:ascii="Times New Roman" w:hAnsi="Times New Roman" w:cs="Times New Roman"/>
-        </w:rPr>
-      </w:pPr>
-      <w:r>
-        <w:rPr>
-          <w:rFonts w:ascii="Times New Roman" w:hAnsi="Times New Roman" w:cs="Times New Roman"/>
-        </w:rPr>
-        <w:t>Email (TUNNIS)</w:t>
-      </w:r>
-    </w:p>
-    <w:p>
-      <w:pPr>
-        <w:pStyle w:val="ListParagraph"/>
-        <w:numPr>
-          <w:ilvl w:val="1"/>
-          <w:numId w:val="3"/>
-        </w:numPr>
-        <w:tabs>
-          <w:tab w:val="left" w:pos="1776"/>
-        </w:tabs>
-        <w:rPr>
-          <w:rFonts w:ascii="Times New Roman" w:hAnsi="Times New Roman" w:cs="Times New Roman"/>
-        </w:rPr>
-      </w:pPr>
-      <w:proofErr w:type="spellStart"/>
-      <w:r>
-        <w:rPr>
-          <w:rFonts w:ascii="Times New Roman" w:hAnsi="Times New Roman" w:cs="Times New Roman"/>
-        </w:rPr>
-        <w:t>Admin</w:t>
-      </w:r>
-      <w:proofErr w:type="spellEnd"/>
-      <w:r>
-        <w:rPr>
-          <w:rFonts w:ascii="Times New Roman" w:hAnsi="Times New Roman" w:cs="Times New Roman"/>
-        </w:rPr>
-        <w:t xml:space="preserve"> saab kasutada emaili saatmise vaadet</w:t>
-      </w:r>
-    </w:p>
-    <w:p>
-      <w:pPr>
-        <w:pStyle w:val="ListParagraph"/>
-        <w:numPr>
-          <w:ilvl w:val="1"/>
-          <w:numId w:val="3"/>
-        </w:numPr>
-        <w:tabs>
-          <w:tab w:val="left" w:pos="1776"/>
-        </w:tabs>
-        <w:rPr>
-          <w:rFonts w:ascii="Times New Roman" w:hAnsi="Times New Roman" w:cs="Times New Roman"/>
-        </w:rPr>
-      </w:pPr>
-      <w:r>
-        <w:rPr>
-          <w:rFonts w:ascii="Times New Roman" w:hAnsi="Times New Roman" w:cs="Times New Roman"/>
-        </w:rPr>
-        <w:t xml:space="preserve">Mängija saab </w:t>
-      </w:r>
-      <w:proofErr w:type="spellStart"/>
-      <w:r>
-        <w:rPr>
-          <w:rFonts w:ascii="Times New Roman" w:hAnsi="Times New Roman" w:cs="Times New Roman"/>
-        </w:rPr>
-        <w:t>registreerimisconfirmation</w:t>
-      </w:r>
-      <w:proofErr w:type="spellEnd"/>
-      <w:r>
-        <w:rPr>
-          <w:rFonts w:ascii="Times New Roman" w:hAnsi="Times New Roman" w:cs="Times New Roman"/>
-        </w:rPr>
-        <w:t xml:space="preserve"> kirju</w:t>
-      </w:r>
-    </w:p>
-    <w:p>
-      <w:pPr>
-        <w:pStyle w:val="ListParagraph"/>
-        <w:numPr>
-          <w:ilvl w:val="0"/>
-          <w:numId w:val="3"/>
-        </w:numPr>
-        <w:tabs>
-          <w:tab w:val="left" w:pos="1776"/>
-        </w:tabs>
-        <w:rPr>
-          <w:rFonts w:ascii="Times New Roman" w:hAnsi="Times New Roman" w:cs="Times New Roman"/>
-        </w:rPr>
-      </w:pPr>
-      <w:r>
-        <w:rPr>
-          <w:rFonts w:ascii="Times New Roman" w:hAnsi="Times New Roman" w:cs="Times New Roman"/>
-        </w:rPr>
-        <w:t>Mängijaprofiil (KODUS)</w:t>
-      </w:r>
-    </w:p>
-    <w:p>
-      <w:pPr>
-        <w:pStyle w:val="ListParagraph"/>
-        <w:numPr>
-          <w:ilvl w:val="1"/>
-          <w:numId w:val="3"/>
-        </w:numPr>
-        <w:tabs>
-          <w:tab w:val="left" w:pos="1776"/>
-        </w:tabs>
-        <w:rPr>
-          <w:rFonts w:ascii="Times New Roman" w:hAnsi="Times New Roman" w:cs="Times New Roman"/>
-        </w:rPr>
-      </w:pPr>
-      <w:r>
-        <w:rPr>
-          <w:rFonts w:ascii="Times New Roman" w:hAnsi="Times New Roman" w:cs="Times New Roman"/>
-        </w:rPr>
-        <w:t>Igal kasutajal on juures mängijaprofiil</w:t>
-      </w:r>
-    </w:p>
-    <w:p>
-      <w:pPr>
-        <w:pStyle w:val="ListParagraph"/>
-        <w:numPr>
-          <w:ilvl w:val="1"/>
-          <w:numId w:val="3"/>
-        </w:numPr>
-        <w:tabs>
-          <w:tab w:val="left" w:pos="1776"/>
-        </w:tabs>
-        <w:rPr>
-          <w:rFonts w:ascii="Times New Roman" w:hAnsi="Times New Roman" w:cs="Times New Roman"/>
-        </w:rPr>
-      </w:pPr>
-      <w:r>
-        <w:rPr>
-          <w:rFonts w:ascii="Times New Roman" w:hAnsi="Times New Roman" w:cs="Times New Roman"/>
-        </w:rPr>
-        <w:t>Kasutajale kuvatakse vaated vastavalt profiilile</w:t>
-      </w:r>
-    </w:p>
-    <w:p>
-      <w:pPr>
-        <w:pStyle w:val="ListParagraph"/>
-        <w:numPr>
-          <w:ilvl w:val="1"/>
-          <w:numId w:val="3"/>
-        </w:numPr>
-        <w:tabs>
-          <w:tab w:val="left" w:pos="1776"/>
-        </w:tabs>
-        <w:rPr>
-          <w:rFonts w:ascii="Times New Roman" w:hAnsi="Times New Roman" w:cs="Times New Roman"/>
-        </w:rPr>
-      </w:pPr>
-      <w:r>
-        <w:rPr>
-          <w:rFonts w:ascii="Times New Roman" w:hAnsi="Times New Roman" w:cs="Times New Roman"/>
-        </w:rPr>
-        <w:t>Mängijaprofiil on juures</w:t>
-      </w:r>
-      <w:r>
-        <w:rPr>
-          <w:rFonts w:ascii="Times New Roman" w:hAnsi="Times New Roman" w:cs="Times New Roman"/>
-        </w:rPr>
-        <w:t xml:space="preserve"> </w:t>
-      </w:r>
-      <w:proofErr w:type="spellStart"/>
-      <w:r>
-        <w:rPr>
-          <w:rFonts w:ascii="Times New Roman" w:hAnsi="Times New Roman" w:cs="Times New Roman"/>
-        </w:rPr>
-        <w:t>adminituvastus</w:t>
-      </w:r>
-      <w:proofErr w:type="spellEnd"/>
-      <w:r>
-        <w:rPr>
-          <w:rFonts w:ascii="Times New Roman" w:hAnsi="Times New Roman" w:cs="Times New Roman"/>
-        </w:rPr>
-        <w:t>, et kuvada:</w:t>
-      </w:r>
-    </w:p>
-    <w:p>
-      <w:pPr>
-        <w:pStyle w:val="ListParagraph"/>
-        <w:numPr>
-          <w:ilvl w:val="2"/>
-          <w:numId w:val="3"/>
-        </w:numPr>
-        <w:tabs>
-          <w:tab w:val="left" w:pos="1776"/>
-        </w:tabs>
-        <w:rPr>
-          <w:rFonts w:ascii="Times New Roman" w:hAnsi="Times New Roman" w:cs="Times New Roman"/>
-        </w:rPr>
-      </w:pPr>
-      <w:r>
-        <w:rPr>
-          <w:rFonts w:ascii="Times New Roman" w:hAnsi="Times New Roman" w:cs="Times New Roman"/>
-        </w:rPr>
-        <w:t xml:space="preserve">Adminile </w:t>
-      </w:r>
-      <w:proofErr w:type="spellStart"/>
-      <w:r>
-        <w:rPr>
-          <w:rFonts w:ascii="Times New Roman" w:hAnsi="Times New Roman" w:cs="Times New Roman"/>
-        </w:rPr>
-        <w:t>adminvaated</w:t>
-      </w:r>
-      <w:proofErr w:type="spellEnd"/>
-    </w:p>
-    <w:p>
-      <w:pPr>
-        <w:pStyle w:val="ListParagraph"/>
-        <w:numPr>
-          <w:ilvl w:val="2"/>
-          <w:numId w:val="3"/>
-        </w:numPr>
-        <w:tabs>
-          <w:tab w:val="left" w:pos="1776"/>
-        </w:tabs>
-        <w:rPr>
-          <w:rFonts w:ascii="Times New Roman" w:hAnsi="Times New Roman" w:cs="Times New Roman"/>
-        </w:rPr>
-      </w:pPr>
-      <w:r>
-        <w:rPr>
-          <w:rFonts w:ascii="Times New Roman" w:hAnsi="Times New Roman" w:cs="Times New Roman"/>
-        </w:rPr>
-        <w:t>Mängijale mängijavaated</w:t>
-      </w:r>
-    </w:p>
-    <w:p>
-      <w:pPr>
-        <w:tabs>
-          <w:tab w:val="left" w:pos="1776"/>
-        </w:tabs>
-        <w:rPr>
-          <w:rFonts w:ascii="Times New Roman" w:hAnsi="Times New Roman" w:cs="Times New Roman"/>
-        </w:rPr>
-      </w:pPr>
-      <w:proofErr w:type="spellStart"/>
-      <w:r>
-        <w:rPr>
-          <w:rFonts w:ascii="Times New Roman" w:hAnsi="Times New Roman" w:cs="Times New Roman"/>
-        </w:rPr>
-        <w:t>Toilet</w:t>
-      </w:r>
-      <w:proofErr w:type="spellEnd"/>
-      <w:r>
-        <w:rPr>
-          <w:rFonts w:ascii="Times New Roman" w:hAnsi="Times New Roman" w:cs="Times New Roman"/>
-        </w:rPr>
-        <w:t xml:space="preserve"> indeks vaates on nupp, mille abil kasutaja saab uusi tualette.</w:t>
+          <w:numId w:val="4"/>
+        </w:numPr>
+        <w:tabs>
+          <w:tab w:val="left" w:pos="1776"/>
+        </w:tabs>
+        <w:rPr>
+          <w:rFonts w:ascii="Times New Roman" w:hAnsi="Times New Roman" w:cs="Times New Roman"/>
+        </w:rPr>
+      </w:pPr>
+      <w:r>
+        <w:rPr>
+          <w:rFonts w:ascii="Times New Roman" w:hAnsi="Times New Roman" w:cs="Times New Roman"/>
+        </w:rPr>
+        <w:t>Genereeri uus vaade.</w:t>
       </w:r>
     </w:p>
     <w:sectPr>
@@ -851,7 +2324,7 @@
         <w:ind w:left="2160" w:hanging="180"/>
       </w:pPr>
     </w:lvl>
-    <w:lvl w:ilvl="3" w:tplc="0409000F" w:tentative="1">
+    <w:lvl w:ilvl="3" w:tplc="0409000F">
       <w:start w:val="1"/>
       <w:numFmt w:val="decimal"/>
       <w:lvlText w:val="%4."/>
@@ -860,7 +2333,7 @@
         <w:ind w:left="2880" w:hanging="360"/>
       </w:pPr>
     </w:lvl>
-    <w:lvl w:ilvl="4" w:tplc="04090019" w:tentative="1">
+    <w:lvl w:ilvl="4" w:tplc="04090019">
       <w:start w:val="1"/>
       <w:numFmt w:val="lowerLetter"/>
       <w:lvlText w:val="%5."/>
@@ -1020,6 +2493,95 @@
     </w:lvl>
   </w:abstractNum>
   <w:abstractNum w:abstractNumId="2" w15:restartNumberingAfterBreak="0">
+    <w:nsid w:val="4AF44939"/>
+    <w:multiLevelType w:val="hybridMultilevel"/>
+    <w:tmpl w:val="07AA4B40"/>
+    <w:lvl w:ilvl="0" w:tplc="43546764">
+      <w:start w:val="1"/>
+      <w:numFmt w:val="lowerLetter"/>
+      <w:lvlText w:val="%1."/>
+      <w:lvlJc w:val="left"/>
+      <w:pPr>
+        <w:ind w:left="3240" w:hanging="360"/>
+      </w:pPr>
+      <w:rPr>
+        <w:rFonts w:hint="default"/>
+      </w:rPr>
+    </w:lvl>
+    <w:lvl w:ilvl="1" w:tplc="04090019">
+      <w:start w:val="1"/>
+      <w:numFmt w:val="lowerLetter"/>
+      <w:lvlText w:val="%2."/>
+      <w:lvlJc w:val="left"/>
+      <w:pPr>
+        <w:ind w:left="3960" w:hanging="360"/>
+      </w:pPr>
+    </w:lvl>
+    <w:lvl w:ilvl="2" w:tplc="0409001B" w:tentative="1">
+      <w:start w:val="1"/>
+      <w:numFmt w:val="lowerRoman"/>
+      <w:lvlText w:val="%3."/>
+      <w:lvlJc w:val="right"/>
+      <w:pPr>
+        <w:ind w:left="4680" w:hanging="180"/>
+      </w:pPr>
+    </w:lvl>
+    <w:lvl w:ilvl="3" w:tplc="0409000F" w:tentative="1">
+      <w:start w:val="1"/>
+      <w:numFmt w:val="decimal"/>
+      <w:lvlText w:val="%4."/>
+      <w:lvlJc w:val="left"/>
+      <w:pPr>
+        <w:ind w:left="5400" w:hanging="360"/>
+      </w:pPr>
+    </w:lvl>
+    <w:lvl w:ilvl="4" w:tplc="04090019" w:tentative="1">
+      <w:start w:val="1"/>
+      <w:numFmt w:val="lowerLetter"/>
+      <w:lvlText w:val="%5."/>
+      <w:lvlJc w:val="left"/>
+      <w:pPr>
+        <w:ind w:left="6120" w:hanging="360"/>
+      </w:pPr>
+    </w:lvl>
+    <w:lvl w:ilvl="5" w:tplc="0409001B" w:tentative="1">
+      <w:start w:val="1"/>
+      <w:numFmt w:val="lowerRoman"/>
+      <w:lvlText w:val="%6."/>
+      <w:lvlJc w:val="right"/>
+      <w:pPr>
+        <w:ind w:left="6840" w:hanging="180"/>
+      </w:pPr>
+    </w:lvl>
+    <w:lvl w:ilvl="6" w:tplc="0409000F" w:tentative="1">
+      <w:start w:val="1"/>
+      <w:numFmt w:val="decimal"/>
+      <w:lvlText w:val="%7."/>
+      <w:lvlJc w:val="left"/>
+      <w:pPr>
+        <w:ind w:left="7560" w:hanging="360"/>
+      </w:pPr>
+    </w:lvl>
+    <w:lvl w:ilvl="7" w:tplc="04090019" w:tentative="1">
+      <w:start w:val="1"/>
+      <w:numFmt w:val="lowerLetter"/>
+      <w:lvlText w:val="%8."/>
+      <w:lvlJc w:val="left"/>
+      <w:pPr>
+        <w:ind w:left="8280" w:hanging="360"/>
+      </w:pPr>
+    </w:lvl>
+    <w:lvl w:ilvl="8" w:tplc="0409001B" w:tentative="1">
+      <w:start w:val="1"/>
+      <w:numFmt w:val="lowerRoman"/>
+      <w:lvlText w:val="%9."/>
+      <w:lvlJc w:val="right"/>
+      <w:pPr>
+        <w:ind w:left="9000" w:hanging="180"/>
+      </w:pPr>
+    </w:lvl>
+  </w:abstractNum>
+  <w:abstractNum w:abstractNumId="3" w15:restartNumberingAfterBreak="0">
     <w:nsid w:val="510027C5"/>
     <w:multiLevelType w:val="hybridMultilevel"/>
     <w:tmpl w:val="D14CD17A"/>
@@ -1133,13 +2695,16 @@
     </w:lvl>
   </w:abstractNum>
   <w:num w:numId="1" w16cid:durableId="1033653998">
-    <w:abstractNumId w:val="2"/>
+    <w:abstractNumId w:val="3"/>
   </w:num>
   <w:num w:numId="2" w16cid:durableId="15426243">
     <w:abstractNumId w:val="1"/>
   </w:num>
   <w:num w:numId="3" w16cid:durableId="2123844706">
     <w:abstractNumId w:val="0"/>
+  </w:num>
+  <w:num w:numId="4" w16cid:durableId="1514490511">
+    <w:abstractNumId w:val="2"/>
   </w:num>
 </w:numbering>
 </file>
@@ -1586,6 +3151,25 @@
       <w:contextualSpacing/>
     </w:pPr>
   </w:style>
+  <w:style w:type="table" w:styleId="TableGrid">
+    <w:name w:val="Table Grid"/>
+    <w:basedOn w:val="TableNormal"/>
+    <w:uiPriority w:val="39"/>
+    <w:rsid w:val="00B96B3F"/>
+    <w:pPr>
+      <w:spacing w:after="0" w:line="240" w:lineRule="auto"/>
+    </w:pPr>
+    <w:tblPr>
+      <w:tblBorders>
+        <w:top w:val="single" w:sz="4" w:space="0" w:color="auto"/>
+        <w:left w:val="single" w:sz="4" w:space="0" w:color="auto"/>
+        <w:bottom w:val="single" w:sz="4" w:space="0" w:color="auto"/>
+        <w:right w:val="single" w:sz="4" w:space="0" w:color="auto"/>
+        <w:insideH w:val="single" w:sz="4" w:space="0" w:color="auto"/>
+        <w:insideV w:val="single" w:sz="4" w:space="0" w:color="auto"/>
+      </w:tblBorders>
+    </w:tblPr>
+  </w:style>
 </w:styles>
 </file>
 

</xml_diff>

<commit_message>
pseudocode for player profile controller
</commit_message>
<xml_diff>
--- a/Toilet Clicker.docx
+++ b/Toilet Clicker.docx
@@ -11,125 +11,33 @@
           <w:rFonts w:ascii="Times New Roman" w:hAnsi="Times New Roman" w:cs="Times New Roman"/>
         </w:rPr>
       </w:pPr>
-      <w:proofErr w:type="spellStart"/>
-      <w:r>
-        <w:rPr>
-          <w:rFonts w:ascii="Times New Roman" w:hAnsi="Times New Roman" w:cs="Times New Roman"/>
-        </w:rPr>
-        <w:t>Toilet</w:t>
-      </w:r>
-      <w:proofErr w:type="spellEnd"/>
-      <w:r>
-        <w:rPr>
-          <w:rFonts w:ascii="Times New Roman" w:hAnsi="Times New Roman" w:cs="Times New Roman"/>
-        </w:rPr>
-        <w:t xml:space="preserve"> </w:t>
-      </w:r>
-      <w:proofErr w:type="spellStart"/>
-      <w:r>
-        <w:rPr>
-          <w:rFonts w:ascii="Times New Roman" w:hAnsi="Times New Roman" w:cs="Times New Roman"/>
-        </w:rPr>
-        <w:t>clicker</w:t>
-      </w:r>
-      <w:proofErr w:type="spellEnd"/>
-      <w:r>
-        <w:rPr>
-          <w:rFonts w:ascii="Times New Roman" w:hAnsi="Times New Roman" w:cs="Times New Roman"/>
-        </w:rPr>
-        <w:t>.</w:t>
-      </w:r>
-    </w:p>
-    <w:p>
-      <w:pPr>
-        <w:tabs>
-          <w:tab w:val="left" w:pos="1776"/>
-        </w:tabs>
-        <w:rPr>
-          <w:rFonts w:ascii="Times New Roman" w:hAnsi="Times New Roman" w:cs="Times New Roman"/>
-        </w:rPr>
-      </w:pPr>
-      <w:r>
-        <w:rPr>
-          <w:rFonts w:ascii="Times New Roman" w:hAnsi="Times New Roman" w:cs="Times New Roman"/>
-        </w:rPr>
-        <w:t xml:space="preserve">See on mäng, mis sarnaneb </w:t>
-      </w:r>
-      <w:proofErr w:type="spellStart"/>
-      <w:r>
-        <w:rPr>
-          <w:rFonts w:ascii="Times New Roman" w:hAnsi="Times New Roman" w:cs="Times New Roman"/>
-        </w:rPr>
-        <w:t>Cookie</w:t>
-      </w:r>
-      <w:proofErr w:type="spellEnd"/>
-      <w:r>
-        <w:rPr>
-          <w:rFonts w:ascii="Times New Roman" w:hAnsi="Times New Roman" w:cs="Times New Roman"/>
-        </w:rPr>
-        <w:t xml:space="preserve"> </w:t>
-      </w:r>
-      <w:proofErr w:type="spellStart"/>
-      <w:r>
-        <w:rPr>
-          <w:rFonts w:ascii="Times New Roman" w:hAnsi="Times New Roman" w:cs="Times New Roman"/>
-        </w:rPr>
-        <w:t>Clicker’iga</w:t>
-      </w:r>
-      <w:proofErr w:type="spellEnd"/>
-      <w:r>
-        <w:rPr>
-          <w:rFonts w:ascii="Times New Roman" w:hAnsi="Times New Roman" w:cs="Times New Roman"/>
-        </w:rPr>
-        <w:t xml:space="preserve">. XP suurendamiseks peate </w:t>
-      </w:r>
-      <w:proofErr w:type="spellStart"/>
-      <w:r>
-        <w:rPr>
-          <w:rFonts w:ascii="Times New Roman" w:hAnsi="Times New Roman" w:cs="Times New Roman"/>
-        </w:rPr>
-        <w:t>klikkima</w:t>
-      </w:r>
-      <w:proofErr w:type="spellEnd"/>
-      <w:r>
-        <w:rPr>
-          <w:rFonts w:ascii="Times New Roman" w:hAnsi="Times New Roman" w:cs="Times New Roman"/>
-        </w:rPr>
-        <w:t xml:space="preserve"> tualetti ja uuendama tualetti, et saada </w:t>
-      </w:r>
-      <w:proofErr w:type="spellStart"/>
-      <w:r>
-        <w:rPr>
-          <w:rFonts w:ascii="Times New Roman" w:hAnsi="Times New Roman" w:cs="Times New Roman"/>
-        </w:rPr>
-        <w:t>xp’d</w:t>
-      </w:r>
-      <w:proofErr w:type="spellEnd"/>
-      <w:r>
-        <w:rPr>
-          <w:rFonts w:ascii="Times New Roman" w:hAnsi="Times New Roman" w:cs="Times New Roman"/>
-        </w:rPr>
-        <w:t xml:space="preserve"> kiiremini.</w:t>
-      </w:r>
-      <w:r>
-        <w:rPr>
-          <w:rFonts w:ascii="Times New Roman" w:hAnsi="Times New Roman" w:cs="Times New Roman"/>
-        </w:rPr>
-        <w:t xml:space="preserve"> </w:t>
-      </w:r>
-      <w:proofErr w:type="spellStart"/>
-      <w:r>
-        <w:rPr>
-          <w:rFonts w:ascii="Times New Roman" w:hAnsi="Times New Roman" w:cs="Times New Roman"/>
-        </w:rPr>
-        <w:t>Tualettid</w:t>
-      </w:r>
-      <w:proofErr w:type="spellEnd"/>
-      <w:r>
-        <w:rPr>
-          <w:rFonts w:ascii="Times New Roman" w:hAnsi="Times New Roman" w:cs="Times New Roman"/>
-        </w:rPr>
-        <w:t xml:space="preserve"> asuvad erinevates kohtades.</w:t>
+      <w:r>
+        <w:rPr>
+          <w:rFonts w:ascii="Times New Roman" w:hAnsi="Times New Roman" w:cs="Times New Roman"/>
+        </w:rPr>
+        <w:t>Toilet clicker.</w:t>
+      </w:r>
+    </w:p>
+    <w:p>
+      <w:pPr>
+        <w:tabs>
+          <w:tab w:val="left" w:pos="1776"/>
+        </w:tabs>
+        <w:rPr>
+          <w:rFonts w:ascii="Times New Roman" w:hAnsi="Times New Roman" w:cs="Times New Roman"/>
+        </w:rPr>
+      </w:pPr>
+      <w:r>
+        <w:rPr>
+          <w:rFonts w:ascii="Times New Roman" w:hAnsi="Times New Roman" w:cs="Times New Roman"/>
+        </w:rPr>
+        <w:t>See on mäng, mis sarnaneb Cookie Clicker’iga. XP suurendamiseks peate klikkima tualetti ja uuendama tualetti, et saada xp’d kiiremini.</w:t>
+      </w:r>
+      <w:r>
+        <w:rPr>
+          <w:rFonts w:ascii="Times New Roman" w:hAnsi="Times New Roman" w:cs="Times New Roman"/>
+        </w:rPr>
+        <w:t xml:space="preserve"> Tualettid asuvad erinevates kohtades.</w:t>
       </w:r>
     </w:p>
     <w:p>
@@ -255,43 +163,126 @@
           <w:rFonts w:ascii="Times New Roman" w:hAnsi="Times New Roman" w:cs="Times New Roman"/>
         </w:rPr>
       </w:pPr>
-      <w:proofErr w:type="spellStart"/>
-      <w:r>
-        <w:rPr>
-          <w:rFonts w:ascii="Times New Roman" w:hAnsi="Times New Roman" w:cs="Times New Roman"/>
-        </w:rPr>
-        <w:t>Player</w:t>
-      </w:r>
-      <w:proofErr w:type="spellEnd"/>
+      <w:r>
+        <w:rPr>
+          <w:rFonts w:ascii="Times New Roman" w:hAnsi="Times New Roman" w:cs="Times New Roman"/>
+        </w:rPr>
+        <w:t>Player View</w:t>
+      </w:r>
+    </w:p>
+    <w:p>
+      <w:pPr>
+        <w:tabs>
+          <w:tab w:val="left" w:pos="1776"/>
+        </w:tabs>
+        <w:rPr>
+          <w:rFonts w:ascii="Times New Roman" w:hAnsi="Times New Roman" w:cs="Times New Roman"/>
+        </w:rPr>
+      </w:pPr>
+      <w:r>
+        <w:rPr>
+          <w:rFonts w:ascii="Times New Roman" w:hAnsi="Times New Roman" w:cs="Times New Roman"/>
+        </w:rPr>
+        <w:t>Arenduslikud nõuded:</w:t>
+      </w:r>
+    </w:p>
+    <w:p>
+      <w:pPr>
+        <w:pStyle w:val="ListParagraph"/>
+        <w:numPr>
+          <w:ilvl w:val="0"/>
+          <w:numId w:val="3"/>
+        </w:numPr>
+        <w:tabs>
+          <w:tab w:val="left" w:pos="1776"/>
+        </w:tabs>
+        <w:rPr>
+          <w:rFonts w:ascii="Times New Roman" w:hAnsi="Times New Roman" w:cs="Times New Roman"/>
+        </w:rPr>
+      </w:pPr>
+      <w:r>
+        <w:rPr>
+          <w:rFonts w:ascii="Times New Roman" w:hAnsi="Times New Roman" w:cs="Times New Roman"/>
+        </w:rPr>
+        <w:t xml:space="preserve">Backendis on objekt, mis hoiab </w:t>
+      </w:r>
+      <w:r>
+        <w:rPr>
+          <w:rFonts w:ascii="Times New Roman" w:hAnsi="Times New Roman" w:cs="Times New Roman"/>
+        </w:rPr>
+        <w:t xml:space="preserve">(inventory, titaanid, kohad) </w:t>
+      </w:r>
+      <w:r>
+        <w:rPr>
+          <w:rFonts w:ascii="Segoe UI Symbol" w:hAnsi="Segoe UI Symbol" w:cs="Segoe UI Symbol"/>
+        </w:rPr>
+        <w:t>✔</w:t>
+      </w:r>
+    </w:p>
+    <w:p>
+      <w:pPr>
+        <w:pStyle w:val="ListParagraph"/>
+        <w:numPr>
+          <w:ilvl w:val="1"/>
+          <w:numId w:val="3"/>
+        </w:numPr>
+        <w:tabs>
+          <w:tab w:val="left" w:pos="1776"/>
+        </w:tabs>
+        <w:rPr>
+          <w:rFonts w:ascii="Times New Roman" w:hAnsi="Times New Roman" w:cs="Times New Roman"/>
+        </w:rPr>
+      </w:pPr>
+      <w:r>
+        <w:rPr>
+          <w:rFonts w:ascii="Times New Roman" w:hAnsi="Times New Roman" w:cs="Times New Roman"/>
+        </w:rPr>
+        <w:t>Tualettid</w:t>
+      </w:r>
       <w:r>
         <w:rPr>
           <w:rFonts w:ascii="Times New Roman" w:hAnsi="Times New Roman" w:cs="Times New Roman"/>
         </w:rPr>
         <w:t xml:space="preserve"> </w:t>
       </w:r>
-      <w:proofErr w:type="spellStart"/>
-      <w:r>
-        <w:rPr>
-          <w:rFonts w:ascii="Times New Roman" w:hAnsi="Times New Roman" w:cs="Times New Roman"/>
-        </w:rPr>
-        <w:t>View</w:t>
-      </w:r>
-      <w:proofErr w:type="spellEnd"/>
-    </w:p>
-    <w:p>
-      <w:pPr>
-        <w:tabs>
-          <w:tab w:val="left" w:pos="1776"/>
-        </w:tabs>
-        <w:rPr>
-          <w:rFonts w:ascii="Times New Roman" w:hAnsi="Times New Roman" w:cs="Times New Roman"/>
-        </w:rPr>
-      </w:pPr>
-      <w:r>
-        <w:rPr>
-          <w:rFonts w:ascii="Times New Roman" w:hAnsi="Times New Roman" w:cs="Times New Roman"/>
-        </w:rPr>
-        <w:t>Arenduslikud nõuded:</w:t>
+      <w:r>
+        <w:rPr>
+          <w:rFonts w:ascii="Segoe UI Symbol" w:hAnsi="Segoe UI Symbol" w:cs="Segoe UI Symbol"/>
+        </w:rPr>
+        <w:t>✔</w:t>
+      </w:r>
+    </w:p>
+    <w:p>
+      <w:pPr>
+        <w:pStyle w:val="ListParagraph"/>
+        <w:numPr>
+          <w:ilvl w:val="1"/>
+          <w:numId w:val="3"/>
+        </w:numPr>
+        <w:tabs>
+          <w:tab w:val="left" w:pos="1776"/>
+        </w:tabs>
+        <w:rPr>
+          <w:rFonts w:ascii="Times New Roman" w:hAnsi="Times New Roman" w:cs="Times New Roman"/>
+        </w:rPr>
+      </w:pPr>
+      <w:r>
+        <w:rPr>
+          <w:rFonts w:ascii="Times New Roman" w:hAnsi="Times New Roman" w:cs="Times New Roman"/>
+        </w:rPr>
+        <w:t>Piltide andmebaasis hoidmine</w:t>
+      </w:r>
+      <w:r>
+        <w:rPr>
+          <w:rFonts w:ascii="Times New Roman" w:hAnsi="Times New Roman" w:cs="Times New Roman"/>
+        </w:rPr>
+        <w:t xml:space="preserve"> </w:t>
+      </w:r>
+      <w:r>
+        <w:rPr>
+          <w:rFonts w:ascii="Segoe UI Symbol" w:hAnsi="Segoe UI Symbol" w:cs="Segoe UI Symbol"/>
+        </w:rPr>
+        <w:t>✔</w:t>
       </w:r>
     </w:p>
     <w:p>
@@ -308,39 +299,23 @@
           <w:rFonts w:ascii="Times New Roman" w:hAnsi="Times New Roman" w:cs="Times New Roman"/>
         </w:rPr>
       </w:pPr>
-      <w:proofErr w:type="spellStart"/>
-      <w:r>
-        <w:rPr>
-          <w:rFonts w:ascii="Times New Roman" w:hAnsi="Times New Roman" w:cs="Times New Roman"/>
-        </w:rPr>
-        <w:t>Backendis</w:t>
-      </w:r>
-      <w:proofErr w:type="spellEnd"/>
-      <w:r>
-        <w:rPr>
-          <w:rFonts w:ascii="Times New Roman" w:hAnsi="Times New Roman" w:cs="Times New Roman"/>
-        </w:rPr>
-        <w:t xml:space="preserve"> on objekt, mis hoiab </w:t>
-      </w:r>
-      <w:r>
-        <w:rPr>
-          <w:rFonts w:ascii="Times New Roman" w:hAnsi="Times New Roman" w:cs="Times New Roman"/>
-        </w:rPr>
-        <w:t>(</w:t>
-      </w:r>
-      <w:proofErr w:type="spellStart"/>
-      <w:r>
-        <w:rPr>
-          <w:rFonts w:ascii="Times New Roman" w:hAnsi="Times New Roman" w:cs="Times New Roman"/>
-        </w:rPr>
-        <w:t>inventory</w:t>
-      </w:r>
-      <w:proofErr w:type="spellEnd"/>
-      <w:r>
-        <w:rPr>
-          <w:rFonts w:ascii="Times New Roman" w:hAnsi="Times New Roman" w:cs="Times New Roman"/>
-        </w:rPr>
-        <w:t xml:space="preserve">, titaanid, kohad) </w:t>
+      <w:r>
+        <w:rPr>
+          <w:rFonts w:ascii="Times New Roman" w:hAnsi="Times New Roman" w:cs="Times New Roman"/>
+        </w:rPr>
+        <w:t>Kasutajate registreerimine</w:t>
+      </w:r>
+      <w:r>
+        <w:rPr>
+          <w:rFonts w:ascii="Times New Roman" w:hAnsi="Times New Roman" w:cs="Times New Roman"/>
+        </w:rPr>
+        <w:t xml:space="preserve"> (TUNNIS)</w:t>
+      </w:r>
+      <w:r>
+        <w:rPr>
+          <w:rFonts w:ascii="Times New Roman" w:hAnsi="Times New Roman" w:cs="Times New Roman"/>
+        </w:rPr>
+        <w:t xml:space="preserve"> </w:t>
       </w:r>
       <w:r>
         <w:rPr>
@@ -363,14 +338,12 @@
           <w:rFonts w:ascii="Times New Roman" w:hAnsi="Times New Roman" w:cs="Times New Roman"/>
         </w:rPr>
       </w:pPr>
-      <w:proofErr w:type="spellStart"/>
-      <w:r>
-        <w:rPr>
-          <w:rFonts w:ascii="Times New Roman" w:hAnsi="Times New Roman" w:cs="Times New Roman"/>
-        </w:rPr>
-        <w:t>Tualettid</w:t>
-      </w:r>
-      <w:proofErr w:type="spellEnd"/>
+      <w:r>
+        <w:rPr>
+          <w:rFonts w:ascii="Times New Roman" w:hAnsi="Times New Roman" w:cs="Times New Roman"/>
+        </w:rPr>
+        <w:t>Kasutaja saab registreerida</w:t>
+      </w:r>
       <w:r>
         <w:rPr>
           <w:rFonts w:ascii="Times New Roman" w:hAnsi="Times New Roman" w:cs="Times New Roman"/>
@@ -402,7 +375,7 @@
         <w:rPr>
           <w:rFonts w:ascii="Times New Roman" w:hAnsi="Times New Roman" w:cs="Times New Roman"/>
         </w:rPr>
-        <w:t>Piltide andmebaasis hoidmine</w:t>
+        <w:t>Kasutaja sisestatud emailile tuleb kinnitussõnum</w:t>
       </w:r>
       <w:r>
         <w:rPr>
@@ -421,6 +394,27 @@
       <w:pPr>
         <w:pStyle w:val="ListParagraph"/>
         <w:numPr>
+          <w:ilvl w:val="1"/>
+          <w:numId w:val="3"/>
+        </w:numPr>
+        <w:tabs>
+          <w:tab w:val="left" w:pos="1776"/>
+        </w:tabs>
+        <w:rPr>
+          <w:rFonts w:ascii="Times New Roman" w:hAnsi="Times New Roman" w:cs="Times New Roman"/>
+        </w:rPr>
+      </w:pPr>
+      <w:r>
+        <w:rPr>
+          <w:rFonts w:ascii="Times New Roman" w:hAnsi="Times New Roman" w:cs="Times New Roman"/>
+        </w:rPr>
+        <w:t>Igal kasutajal, on profiili-item backendis, kus hoitakse loendit, Tualettidest mis kasutajal on.</w:t>
+      </w:r>
+    </w:p>
+    <w:p>
+      <w:pPr>
+        <w:pStyle w:val="ListParagraph"/>
+        <w:numPr>
           <w:ilvl w:val="0"/>
           <w:numId w:val="3"/>
         </w:numPr>
@@ -435,13 +429,7 @@
         <w:rPr>
           <w:rFonts w:ascii="Times New Roman" w:hAnsi="Times New Roman" w:cs="Times New Roman"/>
         </w:rPr>
-        <w:t>Kasutajate registreerimine</w:t>
-      </w:r>
-      <w:r>
-        <w:rPr>
-          <w:rFonts w:ascii="Times New Roman" w:hAnsi="Times New Roman" w:cs="Times New Roman"/>
-        </w:rPr>
-        <w:t xml:space="preserve"> (TUNNIS)</w:t>
+        <w:t>Asukohad (KODUS)</w:t>
       </w:r>
       <w:r>
         <w:rPr>
@@ -474,7 +462,7 @@
         <w:rPr>
           <w:rFonts w:ascii="Times New Roman" w:hAnsi="Times New Roman" w:cs="Times New Roman"/>
         </w:rPr>
-        <w:t>Kasutaja saab registreerida</w:t>
+        <w:t>Asukohad</w:t>
       </w:r>
       <w:r>
         <w:rPr>
@@ -507,7 +495,7 @@
         <w:rPr>
           <w:rFonts w:ascii="Times New Roman" w:hAnsi="Times New Roman" w:cs="Times New Roman"/>
         </w:rPr>
-        <w:t>Kasutaja sisestatud emailile tuleb kinnitussõnum</w:t>
+        <w:t>Asukohtadel on ka pildid</w:t>
       </w:r>
       <w:r>
         <w:rPr>
@@ -526,6 +514,39 @@
       <w:pPr>
         <w:pStyle w:val="ListParagraph"/>
         <w:numPr>
+          <w:ilvl w:val="0"/>
+          <w:numId w:val="3"/>
+        </w:numPr>
+        <w:tabs>
+          <w:tab w:val="left" w:pos="1776"/>
+        </w:tabs>
+        <w:rPr>
+          <w:rFonts w:ascii="Times New Roman" w:hAnsi="Times New Roman" w:cs="Times New Roman"/>
+        </w:rPr>
+      </w:pPr>
+      <w:r>
+        <w:rPr>
+          <w:rFonts w:ascii="Times New Roman" w:hAnsi="Times New Roman" w:cs="Times New Roman"/>
+        </w:rPr>
+        <w:t>Email (TUNNIS)</w:t>
+      </w:r>
+      <w:r>
+        <w:rPr>
+          <w:rFonts w:ascii="Times New Roman" w:hAnsi="Times New Roman" w:cs="Times New Roman"/>
+        </w:rPr>
+        <w:t xml:space="preserve"> </w:t>
+      </w:r>
+      <w:r>
+        <w:rPr>
+          <w:rFonts w:ascii="Segoe UI Symbol" w:hAnsi="Segoe UI Symbol" w:cs="Segoe UI Symbol"/>
+        </w:rPr>
+        <w:t>✔</w:t>
+      </w:r>
+    </w:p>
+    <w:p>
+      <w:pPr>
+        <w:pStyle w:val="ListParagraph"/>
+        <w:numPr>
           <w:ilvl w:val="1"/>
           <w:numId w:val="3"/>
         </w:numPr>
@@ -540,35 +561,52 @@
         <w:rPr>
           <w:rFonts w:ascii="Times New Roman" w:hAnsi="Times New Roman" w:cs="Times New Roman"/>
         </w:rPr>
-        <w:t>Igal kasutajal, on profiili-</w:t>
-      </w:r>
-      <w:proofErr w:type="spellStart"/>
-      <w:r>
-        <w:rPr>
-          <w:rFonts w:ascii="Times New Roman" w:hAnsi="Times New Roman" w:cs="Times New Roman"/>
-        </w:rPr>
-        <w:t>item</w:t>
-      </w:r>
-      <w:proofErr w:type="spellEnd"/>
+        <w:t>Admin saab kasutada emaili saatmise vaadet</w:t>
+      </w:r>
       <w:r>
         <w:rPr>
           <w:rFonts w:ascii="Times New Roman" w:hAnsi="Times New Roman" w:cs="Times New Roman"/>
         </w:rPr>
         <w:t xml:space="preserve"> </w:t>
       </w:r>
-      <w:proofErr w:type="spellStart"/>
-      <w:r>
-        <w:rPr>
-          <w:rFonts w:ascii="Times New Roman" w:hAnsi="Times New Roman" w:cs="Times New Roman"/>
-        </w:rPr>
-        <w:t>backendis</w:t>
-      </w:r>
-      <w:proofErr w:type="spellEnd"/>
-      <w:r>
-        <w:rPr>
-          <w:rFonts w:ascii="Times New Roman" w:hAnsi="Times New Roman" w:cs="Times New Roman"/>
-        </w:rPr>
-        <w:t>, kus hoitakse loendit, Tualettidest mis kasutajal on.</w:t>
+      <w:r>
+        <w:rPr>
+          <w:rFonts w:ascii="Segoe UI Symbol" w:hAnsi="Segoe UI Symbol" w:cs="Segoe UI Symbol"/>
+        </w:rPr>
+        <w:t>✔</w:t>
+      </w:r>
+    </w:p>
+    <w:p>
+      <w:pPr>
+        <w:pStyle w:val="ListParagraph"/>
+        <w:numPr>
+          <w:ilvl w:val="1"/>
+          <w:numId w:val="3"/>
+        </w:numPr>
+        <w:tabs>
+          <w:tab w:val="left" w:pos="1776"/>
+        </w:tabs>
+        <w:rPr>
+          <w:rFonts w:ascii="Times New Roman" w:hAnsi="Times New Roman" w:cs="Times New Roman"/>
+        </w:rPr>
+      </w:pPr>
+      <w:r>
+        <w:rPr>
+          <w:rFonts w:ascii="Times New Roman" w:hAnsi="Times New Roman" w:cs="Times New Roman"/>
+        </w:rPr>
+        <w:t>Mängija saab registreerimisconfirmation kirju</w:t>
+      </w:r>
+      <w:r>
+        <w:rPr>
+          <w:rFonts w:ascii="Times New Roman" w:hAnsi="Times New Roman" w:cs="Times New Roman"/>
+        </w:rPr>
+        <w:t xml:space="preserve"> </w:t>
+      </w:r>
+      <w:r>
+        <w:rPr>
+          <w:rFonts w:ascii="Segoe UI Symbol" w:hAnsi="Segoe UI Symbol" w:cs="Segoe UI Symbol"/>
+        </w:rPr>
+        <w:t>✔</w:t>
       </w:r>
     </w:p>
     <w:p>
@@ -589,7 +627,274 @@
         <w:rPr>
           <w:rFonts w:ascii="Times New Roman" w:hAnsi="Times New Roman" w:cs="Times New Roman"/>
         </w:rPr>
-        <w:t>Asukohad (KODUS)</w:t>
+        <w:t>Mängijaprofiil (</w:t>
+      </w:r>
+      <w:r>
+        <w:rPr>
+          <w:rFonts w:ascii="Times New Roman" w:hAnsi="Times New Roman" w:cs="Times New Roman"/>
+        </w:rPr>
+        <w:t>JAGATUD</w:t>
+      </w:r>
+      <w:r>
+        <w:rPr>
+          <w:rFonts w:ascii="Times New Roman" w:hAnsi="Times New Roman" w:cs="Times New Roman"/>
+        </w:rPr>
+        <w:t>)</w:t>
+      </w:r>
+    </w:p>
+    <w:p>
+      <w:pPr>
+        <w:pStyle w:val="ListParagraph"/>
+        <w:numPr>
+          <w:ilvl w:val="1"/>
+          <w:numId w:val="3"/>
+        </w:numPr>
+        <w:tabs>
+          <w:tab w:val="left" w:pos="1776"/>
+        </w:tabs>
+        <w:rPr>
+          <w:rFonts w:ascii="Times New Roman" w:hAnsi="Times New Roman" w:cs="Times New Roman"/>
+        </w:rPr>
+      </w:pPr>
+      <w:r>
+        <w:rPr>
+          <w:rFonts w:ascii="Times New Roman" w:hAnsi="Times New Roman" w:cs="Times New Roman"/>
+        </w:rPr>
+        <w:t>Igal kasutajal on juures mängijaprofiil</w:t>
+      </w:r>
+    </w:p>
+    <w:p>
+      <w:pPr>
+        <w:pStyle w:val="ListParagraph"/>
+        <w:numPr>
+          <w:ilvl w:val="2"/>
+          <w:numId w:val="3"/>
+        </w:numPr>
+        <w:tabs>
+          <w:tab w:val="left" w:pos="1776"/>
+        </w:tabs>
+        <w:rPr>
+          <w:rFonts w:ascii="Times New Roman" w:hAnsi="Times New Roman" w:cs="Times New Roman"/>
+        </w:rPr>
+      </w:pPr>
+      <w:r>
+        <w:rPr>
+          <w:rFonts w:ascii="Times New Roman" w:hAnsi="Times New Roman" w:cs="Times New Roman"/>
+        </w:rPr>
+        <w:t>Profiil genereeritakse siis kui kasutaja registreerub.</w:t>
+      </w:r>
+    </w:p>
+    <w:p>
+      <w:pPr>
+        <w:pStyle w:val="ListParagraph"/>
+        <w:numPr>
+          <w:ilvl w:val="2"/>
+          <w:numId w:val="3"/>
+        </w:numPr>
+        <w:tabs>
+          <w:tab w:val="left" w:pos="1776"/>
+        </w:tabs>
+        <w:rPr>
+          <w:rFonts w:ascii="Times New Roman" w:hAnsi="Times New Roman" w:cs="Times New Roman"/>
+        </w:rPr>
+      </w:pPr>
+      <w:r>
+        <w:rPr>
+          <w:rFonts w:ascii="Times New Roman" w:hAnsi="Times New Roman" w:cs="Times New Roman"/>
+        </w:rPr>
+        <w:t>Esimese asjan kuvatakase profiiliseadistusvaade.</w:t>
+      </w:r>
+    </w:p>
+    <w:p>
+      <w:pPr>
+        <w:pStyle w:val="ListParagraph"/>
+        <w:numPr>
+          <w:ilvl w:val="1"/>
+          <w:numId w:val="3"/>
+        </w:numPr>
+        <w:tabs>
+          <w:tab w:val="left" w:pos="1776"/>
+        </w:tabs>
+        <w:rPr>
+          <w:rFonts w:ascii="Times New Roman" w:hAnsi="Times New Roman" w:cs="Times New Roman"/>
+        </w:rPr>
+      </w:pPr>
+      <w:r>
+        <w:rPr>
+          <w:rFonts w:ascii="Times New Roman" w:hAnsi="Times New Roman" w:cs="Times New Roman"/>
+        </w:rPr>
+        <w:t>Kasutajale kuvatakse vaated vastavalt profiilile</w:t>
+      </w:r>
+    </w:p>
+    <w:p>
+      <w:pPr>
+        <w:pStyle w:val="ListParagraph"/>
+        <w:numPr>
+          <w:ilvl w:val="1"/>
+          <w:numId w:val="3"/>
+        </w:numPr>
+        <w:tabs>
+          <w:tab w:val="left" w:pos="1776"/>
+        </w:tabs>
+        <w:rPr>
+          <w:rFonts w:ascii="Times New Roman" w:hAnsi="Times New Roman" w:cs="Times New Roman"/>
+        </w:rPr>
+      </w:pPr>
+      <w:r>
+        <w:rPr>
+          <w:rFonts w:ascii="Times New Roman" w:hAnsi="Times New Roman" w:cs="Times New Roman"/>
+        </w:rPr>
+        <w:t>Mängijaprofiil on juures</w:t>
+      </w:r>
+      <w:r>
+        <w:rPr>
+          <w:rFonts w:ascii="Times New Roman" w:hAnsi="Times New Roman" w:cs="Times New Roman"/>
+        </w:rPr>
+        <w:t xml:space="preserve"> adminituvastus, et kuvada:</w:t>
+      </w:r>
+    </w:p>
+    <w:p>
+      <w:pPr>
+        <w:pStyle w:val="ListParagraph"/>
+        <w:numPr>
+          <w:ilvl w:val="2"/>
+          <w:numId w:val="3"/>
+        </w:numPr>
+        <w:tabs>
+          <w:tab w:val="left" w:pos="1776"/>
+        </w:tabs>
+        <w:rPr>
+          <w:rFonts w:ascii="Times New Roman" w:hAnsi="Times New Roman" w:cs="Times New Roman"/>
+        </w:rPr>
+      </w:pPr>
+      <w:r>
+        <w:rPr>
+          <w:rFonts w:ascii="Times New Roman" w:hAnsi="Times New Roman" w:cs="Times New Roman"/>
+        </w:rPr>
+        <w:t>Adminile adminvaated</w:t>
+      </w:r>
+    </w:p>
+    <w:p>
+      <w:pPr>
+        <w:pStyle w:val="ListParagraph"/>
+        <w:numPr>
+          <w:ilvl w:val="2"/>
+          <w:numId w:val="3"/>
+        </w:numPr>
+        <w:tabs>
+          <w:tab w:val="left" w:pos="1776"/>
+        </w:tabs>
+        <w:rPr>
+          <w:rFonts w:ascii="Times New Roman" w:hAnsi="Times New Roman" w:cs="Times New Roman"/>
+        </w:rPr>
+      </w:pPr>
+      <w:r>
+        <w:rPr>
+          <w:rFonts w:ascii="Times New Roman" w:hAnsi="Times New Roman" w:cs="Times New Roman"/>
+        </w:rPr>
+        <w:t>Mängijale mängijavaated</w:t>
+      </w:r>
+    </w:p>
+    <w:p>
+      <w:pPr>
+        <w:pStyle w:val="ListParagraph"/>
+        <w:numPr>
+          <w:ilvl w:val="0"/>
+          <w:numId w:val="3"/>
+        </w:numPr>
+        <w:tabs>
+          <w:tab w:val="left" w:pos="1776"/>
+        </w:tabs>
+        <w:rPr>
+          <w:rFonts w:ascii="Times New Roman" w:hAnsi="Times New Roman" w:cs="Times New Roman"/>
+        </w:rPr>
+      </w:pPr>
+      <w:r>
+        <w:rPr>
+          <w:rFonts w:ascii="Times New Roman" w:hAnsi="Times New Roman" w:cs="Times New Roman"/>
+        </w:rPr>
+        <w:t>Gameloop</w:t>
+      </w:r>
+      <w:r>
+        <w:rPr>
+          <w:rFonts w:ascii="Times New Roman" w:hAnsi="Times New Roman" w:cs="Times New Roman"/>
+        </w:rPr>
+        <w:t xml:space="preserve"> (</w:t>
+      </w:r>
+      <w:r>
+        <w:rPr>
+          <w:rFonts w:ascii="Times New Roman" w:hAnsi="Times New Roman" w:cs="Times New Roman"/>
+        </w:rPr>
+        <w:t>JAGATUD</w:t>
+      </w:r>
+      <w:r>
+        <w:rPr>
+          <w:rFonts w:ascii="Times New Roman" w:hAnsi="Times New Roman" w:cs="Times New Roman"/>
+        </w:rPr>
+        <w:t>)</w:t>
+      </w:r>
+    </w:p>
+    <w:p>
+      <w:pPr>
+        <w:pStyle w:val="ListParagraph"/>
+        <w:numPr>
+          <w:ilvl w:val="1"/>
+          <w:numId w:val="3"/>
+        </w:numPr>
+        <w:tabs>
+          <w:tab w:val="left" w:pos="1776"/>
+        </w:tabs>
+        <w:rPr>
+          <w:rFonts w:ascii="Times New Roman" w:hAnsi="Times New Roman" w:cs="Times New Roman"/>
+        </w:rPr>
+      </w:pPr>
+      <w:r>
+        <w:rPr>
+          <w:rFonts w:ascii="Times New Roman" w:hAnsi="Times New Roman" w:cs="Times New Roman"/>
+        </w:rPr>
+        <w:t>Mängijavaade (KODUS)</w:t>
+      </w:r>
+    </w:p>
+    <w:p>
+      <w:pPr>
+        <w:pStyle w:val="ListParagraph"/>
+        <w:numPr>
+          <w:ilvl w:val="2"/>
+          <w:numId w:val="3"/>
+        </w:numPr>
+        <w:tabs>
+          <w:tab w:val="left" w:pos="1776"/>
+        </w:tabs>
+        <w:rPr>
+          <w:rFonts w:ascii="Times New Roman" w:hAnsi="Times New Roman" w:cs="Times New Roman"/>
+        </w:rPr>
+      </w:pPr>
+      <w:r>
+        <w:rPr>
+          <w:rFonts w:ascii="Times New Roman" w:hAnsi="Times New Roman" w:cs="Times New Roman"/>
+        </w:rPr>
+        <w:t>Mängija saab navigeerida vaadete vahel:</w:t>
+      </w:r>
+    </w:p>
+    <w:p>
+      <w:pPr>
+        <w:pStyle w:val="ListParagraph"/>
+        <w:numPr>
+          <w:ilvl w:val="3"/>
+          <w:numId w:val="3"/>
+        </w:numPr>
+        <w:tabs>
+          <w:tab w:val="left" w:pos="1776"/>
+        </w:tabs>
+        <w:rPr>
+          <w:rFonts w:ascii="Times New Roman" w:hAnsi="Times New Roman" w:cs="Times New Roman"/>
+        </w:rPr>
+      </w:pPr>
+      <w:r>
+        <w:rPr>
+          <w:rFonts w:ascii="Times New Roman" w:hAnsi="Times New Roman" w:cs="Times New Roman"/>
+        </w:rPr>
+        <w:t>Toilets</w:t>
       </w:r>
       <w:r>
         <w:rPr>
@@ -599,535 +904,6 @@
       </w:r>
       <w:r>
         <w:rPr>
-          <w:rFonts w:ascii="Segoe UI Symbol" w:hAnsi="Segoe UI Symbol" w:cs="Segoe UI Symbol"/>
-        </w:rPr>
-        <w:t>✔</w:t>
-      </w:r>
-    </w:p>
-    <w:p>
-      <w:pPr>
-        <w:pStyle w:val="ListParagraph"/>
-        <w:numPr>
-          <w:ilvl w:val="1"/>
-          <w:numId w:val="3"/>
-        </w:numPr>
-        <w:tabs>
-          <w:tab w:val="left" w:pos="1776"/>
-        </w:tabs>
-        <w:rPr>
-          <w:rFonts w:ascii="Times New Roman" w:hAnsi="Times New Roman" w:cs="Times New Roman"/>
-        </w:rPr>
-      </w:pPr>
-      <w:r>
-        <w:rPr>
-          <w:rFonts w:ascii="Times New Roman" w:hAnsi="Times New Roman" w:cs="Times New Roman"/>
-        </w:rPr>
-        <w:t>Asukohad</w:t>
-      </w:r>
-      <w:r>
-        <w:rPr>
-          <w:rFonts w:ascii="Times New Roman" w:hAnsi="Times New Roman" w:cs="Times New Roman"/>
-        </w:rPr>
-        <w:t xml:space="preserve"> </w:t>
-      </w:r>
-      <w:r>
-        <w:rPr>
-          <w:rFonts w:ascii="Segoe UI Symbol" w:hAnsi="Segoe UI Symbol" w:cs="Segoe UI Symbol"/>
-        </w:rPr>
-        <w:t>✔</w:t>
-      </w:r>
-    </w:p>
-    <w:p>
-      <w:pPr>
-        <w:pStyle w:val="ListParagraph"/>
-        <w:numPr>
-          <w:ilvl w:val="1"/>
-          <w:numId w:val="3"/>
-        </w:numPr>
-        <w:tabs>
-          <w:tab w:val="left" w:pos="1776"/>
-        </w:tabs>
-        <w:rPr>
-          <w:rFonts w:ascii="Times New Roman" w:hAnsi="Times New Roman" w:cs="Times New Roman"/>
-        </w:rPr>
-      </w:pPr>
-      <w:r>
-        <w:rPr>
-          <w:rFonts w:ascii="Times New Roman" w:hAnsi="Times New Roman" w:cs="Times New Roman"/>
-        </w:rPr>
-        <w:t>Asukohtadel on ka pildid</w:t>
-      </w:r>
-      <w:r>
-        <w:rPr>
-          <w:rFonts w:ascii="Times New Roman" w:hAnsi="Times New Roman" w:cs="Times New Roman"/>
-        </w:rPr>
-        <w:t xml:space="preserve"> </w:t>
-      </w:r>
-      <w:r>
-        <w:rPr>
-          <w:rFonts w:ascii="Segoe UI Symbol" w:hAnsi="Segoe UI Symbol" w:cs="Segoe UI Symbol"/>
-        </w:rPr>
-        <w:t>✔</w:t>
-      </w:r>
-    </w:p>
-    <w:p>
-      <w:pPr>
-        <w:pStyle w:val="ListParagraph"/>
-        <w:numPr>
-          <w:ilvl w:val="0"/>
-          <w:numId w:val="3"/>
-        </w:numPr>
-        <w:tabs>
-          <w:tab w:val="left" w:pos="1776"/>
-        </w:tabs>
-        <w:rPr>
-          <w:rFonts w:ascii="Times New Roman" w:hAnsi="Times New Roman" w:cs="Times New Roman"/>
-        </w:rPr>
-      </w:pPr>
-      <w:r>
-        <w:rPr>
-          <w:rFonts w:ascii="Times New Roman" w:hAnsi="Times New Roman" w:cs="Times New Roman"/>
-        </w:rPr>
-        <w:t>Email (TUNNIS)</w:t>
-      </w:r>
-      <w:r>
-        <w:rPr>
-          <w:rFonts w:ascii="Times New Roman" w:hAnsi="Times New Roman" w:cs="Times New Roman"/>
-        </w:rPr>
-        <w:t xml:space="preserve"> </w:t>
-      </w:r>
-      <w:r>
-        <w:rPr>
-          <w:rFonts w:ascii="Segoe UI Symbol" w:hAnsi="Segoe UI Symbol" w:cs="Segoe UI Symbol"/>
-        </w:rPr>
-        <w:t>✔</w:t>
-      </w:r>
-    </w:p>
-    <w:p>
-      <w:pPr>
-        <w:pStyle w:val="ListParagraph"/>
-        <w:numPr>
-          <w:ilvl w:val="1"/>
-          <w:numId w:val="3"/>
-        </w:numPr>
-        <w:tabs>
-          <w:tab w:val="left" w:pos="1776"/>
-        </w:tabs>
-        <w:rPr>
-          <w:rFonts w:ascii="Times New Roman" w:hAnsi="Times New Roman" w:cs="Times New Roman"/>
-        </w:rPr>
-      </w:pPr>
-      <w:proofErr w:type="spellStart"/>
-      <w:r>
-        <w:rPr>
-          <w:rFonts w:ascii="Times New Roman" w:hAnsi="Times New Roman" w:cs="Times New Roman"/>
-        </w:rPr>
-        <w:t>Admin</w:t>
-      </w:r>
-      <w:proofErr w:type="spellEnd"/>
-      <w:r>
-        <w:rPr>
-          <w:rFonts w:ascii="Times New Roman" w:hAnsi="Times New Roman" w:cs="Times New Roman"/>
-        </w:rPr>
-        <w:t xml:space="preserve"> saab kasutada emaili saatmise vaadet</w:t>
-      </w:r>
-      <w:r>
-        <w:rPr>
-          <w:rFonts w:ascii="Times New Roman" w:hAnsi="Times New Roman" w:cs="Times New Roman"/>
-        </w:rPr>
-        <w:t xml:space="preserve"> </w:t>
-      </w:r>
-      <w:r>
-        <w:rPr>
-          <w:rFonts w:ascii="Segoe UI Symbol" w:hAnsi="Segoe UI Symbol" w:cs="Segoe UI Symbol"/>
-        </w:rPr>
-        <w:t>✔</w:t>
-      </w:r>
-    </w:p>
-    <w:p>
-      <w:pPr>
-        <w:pStyle w:val="ListParagraph"/>
-        <w:numPr>
-          <w:ilvl w:val="1"/>
-          <w:numId w:val="3"/>
-        </w:numPr>
-        <w:tabs>
-          <w:tab w:val="left" w:pos="1776"/>
-        </w:tabs>
-        <w:rPr>
-          <w:rFonts w:ascii="Times New Roman" w:hAnsi="Times New Roman" w:cs="Times New Roman"/>
-        </w:rPr>
-      </w:pPr>
-      <w:r>
-        <w:rPr>
-          <w:rFonts w:ascii="Times New Roman" w:hAnsi="Times New Roman" w:cs="Times New Roman"/>
-        </w:rPr>
-        <w:t xml:space="preserve">Mängija saab </w:t>
-      </w:r>
-      <w:proofErr w:type="spellStart"/>
-      <w:r>
-        <w:rPr>
-          <w:rFonts w:ascii="Times New Roman" w:hAnsi="Times New Roman" w:cs="Times New Roman"/>
-        </w:rPr>
-        <w:t>registreerimisconfirmation</w:t>
-      </w:r>
-      <w:proofErr w:type="spellEnd"/>
-      <w:r>
-        <w:rPr>
-          <w:rFonts w:ascii="Times New Roman" w:hAnsi="Times New Roman" w:cs="Times New Roman"/>
-        </w:rPr>
-        <w:t xml:space="preserve"> kirju</w:t>
-      </w:r>
-      <w:r>
-        <w:rPr>
-          <w:rFonts w:ascii="Times New Roman" w:hAnsi="Times New Roman" w:cs="Times New Roman"/>
-        </w:rPr>
-        <w:t xml:space="preserve"> </w:t>
-      </w:r>
-      <w:r>
-        <w:rPr>
-          <w:rFonts w:ascii="Segoe UI Symbol" w:hAnsi="Segoe UI Symbol" w:cs="Segoe UI Symbol"/>
-        </w:rPr>
-        <w:t>✔</w:t>
-      </w:r>
-    </w:p>
-    <w:p>
-      <w:pPr>
-        <w:pStyle w:val="ListParagraph"/>
-        <w:numPr>
-          <w:ilvl w:val="0"/>
-          <w:numId w:val="3"/>
-        </w:numPr>
-        <w:tabs>
-          <w:tab w:val="left" w:pos="1776"/>
-        </w:tabs>
-        <w:rPr>
-          <w:rFonts w:ascii="Times New Roman" w:hAnsi="Times New Roman" w:cs="Times New Roman"/>
-        </w:rPr>
-      </w:pPr>
-      <w:r>
-        <w:rPr>
-          <w:rFonts w:ascii="Times New Roman" w:hAnsi="Times New Roman" w:cs="Times New Roman"/>
-        </w:rPr>
-        <w:t>Mängijaprofiil (KODUS)</w:t>
-      </w:r>
-    </w:p>
-    <w:p>
-      <w:pPr>
-        <w:pStyle w:val="ListParagraph"/>
-        <w:numPr>
-          <w:ilvl w:val="1"/>
-          <w:numId w:val="3"/>
-        </w:numPr>
-        <w:tabs>
-          <w:tab w:val="left" w:pos="1776"/>
-        </w:tabs>
-        <w:rPr>
-          <w:rFonts w:ascii="Times New Roman" w:hAnsi="Times New Roman" w:cs="Times New Roman"/>
-        </w:rPr>
-      </w:pPr>
-      <w:r>
-        <w:rPr>
-          <w:rFonts w:ascii="Times New Roman" w:hAnsi="Times New Roman" w:cs="Times New Roman"/>
-        </w:rPr>
-        <w:t>Igal kasutajal on juures mängijaprofiil</w:t>
-      </w:r>
-    </w:p>
-    <w:p>
-      <w:pPr>
-        <w:pStyle w:val="ListParagraph"/>
-        <w:numPr>
-          <w:ilvl w:val="2"/>
-          <w:numId w:val="3"/>
-        </w:numPr>
-        <w:tabs>
-          <w:tab w:val="left" w:pos="1776"/>
-        </w:tabs>
-        <w:rPr>
-          <w:rFonts w:ascii="Times New Roman" w:hAnsi="Times New Roman" w:cs="Times New Roman"/>
-        </w:rPr>
-      </w:pPr>
-      <w:r>
-        <w:rPr>
-          <w:rFonts w:ascii="Times New Roman" w:hAnsi="Times New Roman" w:cs="Times New Roman"/>
-        </w:rPr>
-        <w:t>Profiil genereeritakse siis kui kasutaja registreerub.</w:t>
-      </w:r>
-    </w:p>
-    <w:p>
-      <w:pPr>
-        <w:pStyle w:val="ListParagraph"/>
-        <w:numPr>
-          <w:ilvl w:val="2"/>
-          <w:numId w:val="3"/>
-        </w:numPr>
-        <w:tabs>
-          <w:tab w:val="left" w:pos="1776"/>
-        </w:tabs>
-        <w:rPr>
-          <w:rFonts w:ascii="Times New Roman" w:hAnsi="Times New Roman" w:cs="Times New Roman"/>
-        </w:rPr>
-      </w:pPr>
-      <w:r>
-        <w:rPr>
-          <w:rFonts w:ascii="Times New Roman" w:hAnsi="Times New Roman" w:cs="Times New Roman"/>
-        </w:rPr>
-        <w:t xml:space="preserve">Esimese </w:t>
-      </w:r>
-      <w:proofErr w:type="spellStart"/>
-      <w:r>
-        <w:rPr>
-          <w:rFonts w:ascii="Times New Roman" w:hAnsi="Times New Roman" w:cs="Times New Roman"/>
-        </w:rPr>
-        <w:t>asjan</w:t>
-      </w:r>
-      <w:proofErr w:type="spellEnd"/>
-      <w:r>
-        <w:rPr>
-          <w:rFonts w:ascii="Times New Roman" w:hAnsi="Times New Roman" w:cs="Times New Roman"/>
-        </w:rPr>
-        <w:t xml:space="preserve"> </w:t>
-      </w:r>
-      <w:proofErr w:type="spellStart"/>
-      <w:r>
-        <w:rPr>
-          <w:rFonts w:ascii="Times New Roman" w:hAnsi="Times New Roman" w:cs="Times New Roman"/>
-        </w:rPr>
-        <w:t>kuvatakase</w:t>
-      </w:r>
-      <w:proofErr w:type="spellEnd"/>
-      <w:r>
-        <w:rPr>
-          <w:rFonts w:ascii="Times New Roman" w:hAnsi="Times New Roman" w:cs="Times New Roman"/>
-        </w:rPr>
-        <w:t xml:space="preserve"> profiiliseadistusvaade.</w:t>
-      </w:r>
-    </w:p>
-    <w:p>
-      <w:pPr>
-        <w:pStyle w:val="ListParagraph"/>
-        <w:numPr>
-          <w:ilvl w:val="1"/>
-          <w:numId w:val="3"/>
-        </w:numPr>
-        <w:tabs>
-          <w:tab w:val="left" w:pos="1776"/>
-        </w:tabs>
-        <w:rPr>
-          <w:rFonts w:ascii="Times New Roman" w:hAnsi="Times New Roman" w:cs="Times New Roman"/>
-        </w:rPr>
-      </w:pPr>
-      <w:r>
-        <w:rPr>
-          <w:rFonts w:ascii="Times New Roman" w:hAnsi="Times New Roman" w:cs="Times New Roman"/>
-        </w:rPr>
-        <w:t>Kasutajale kuvatakse vaated vastavalt profiilile</w:t>
-      </w:r>
-    </w:p>
-    <w:p>
-      <w:pPr>
-        <w:pStyle w:val="ListParagraph"/>
-        <w:numPr>
-          <w:ilvl w:val="1"/>
-          <w:numId w:val="3"/>
-        </w:numPr>
-        <w:tabs>
-          <w:tab w:val="left" w:pos="1776"/>
-        </w:tabs>
-        <w:rPr>
-          <w:rFonts w:ascii="Times New Roman" w:hAnsi="Times New Roman" w:cs="Times New Roman"/>
-        </w:rPr>
-      </w:pPr>
-      <w:r>
-        <w:rPr>
-          <w:rFonts w:ascii="Times New Roman" w:hAnsi="Times New Roman" w:cs="Times New Roman"/>
-        </w:rPr>
-        <w:t>Mängijaprofiil on juures</w:t>
-      </w:r>
-      <w:r>
-        <w:rPr>
-          <w:rFonts w:ascii="Times New Roman" w:hAnsi="Times New Roman" w:cs="Times New Roman"/>
-        </w:rPr>
-        <w:t xml:space="preserve"> </w:t>
-      </w:r>
-      <w:proofErr w:type="spellStart"/>
-      <w:r>
-        <w:rPr>
-          <w:rFonts w:ascii="Times New Roman" w:hAnsi="Times New Roman" w:cs="Times New Roman"/>
-        </w:rPr>
-        <w:t>adminituvastus</w:t>
-      </w:r>
-      <w:proofErr w:type="spellEnd"/>
-      <w:r>
-        <w:rPr>
-          <w:rFonts w:ascii="Times New Roman" w:hAnsi="Times New Roman" w:cs="Times New Roman"/>
-        </w:rPr>
-        <w:t>, et kuvada:</w:t>
-      </w:r>
-    </w:p>
-    <w:p>
-      <w:pPr>
-        <w:pStyle w:val="ListParagraph"/>
-        <w:numPr>
-          <w:ilvl w:val="2"/>
-          <w:numId w:val="3"/>
-        </w:numPr>
-        <w:tabs>
-          <w:tab w:val="left" w:pos="1776"/>
-        </w:tabs>
-        <w:rPr>
-          <w:rFonts w:ascii="Times New Roman" w:hAnsi="Times New Roman" w:cs="Times New Roman"/>
-        </w:rPr>
-      </w:pPr>
-      <w:r>
-        <w:rPr>
-          <w:rFonts w:ascii="Times New Roman" w:hAnsi="Times New Roman" w:cs="Times New Roman"/>
-        </w:rPr>
-        <w:t xml:space="preserve">Adminile </w:t>
-      </w:r>
-      <w:proofErr w:type="spellStart"/>
-      <w:r>
-        <w:rPr>
-          <w:rFonts w:ascii="Times New Roman" w:hAnsi="Times New Roman" w:cs="Times New Roman"/>
-        </w:rPr>
-        <w:t>adminvaated</w:t>
-      </w:r>
-      <w:proofErr w:type="spellEnd"/>
-    </w:p>
-    <w:p>
-      <w:pPr>
-        <w:pStyle w:val="ListParagraph"/>
-        <w:numPr>
-          <w:ilvl w:val="2"/>
-          <w:numId w:val="3"/>
-        </w:numPr>
-        <w:tabs>
-          <w:tab w:val="left" w:pos="1776"/>
-        </w:tabs>
-        <w:rPr>
-          <w:rFonts w:ascii="Times New Roman" w:hAnsi="Times New Roman" w:cs="Times New Roman"/>
-        </w:rPr>
-      </w:pPr>
-      <w:r>
-        <w:rPr>
-          <w:rFonts w:ascii="Times New Roman" w:hAnsi="Times New Roman" w:cs="Times New Roman"/>
-        </w:rPr>
-        <w:t>Mängijale mängijavaated</w:t>
-      </w:r>
-    </w:p>
-    <w:p>
-      <w:pPr>
-        <w:pStyle w:val="ListParagraph"/>
-        <w:numPr>
-          <w:ilvl w:val="0"/>
-          <w:numId w:val="3"/>
-        </w:numPr>
-        <w:tabs>
-          <w:tab w:val="left" w:pos="1776"/>
-        </w:tabs>
-        <w:rPr>
-          <w:rFonts w:ascii="Times New Roman" w:hAnsi="Times New Roman" w:cs="Times New Roman"/>
-        </w:rPr>
-      </w:pPr>
-      <w:proofErr w:type="spellStart"/>
-      <w:r>
-        <w:rPr>
-          <w:rFonts w:ascii="Times New Roman" w:hAnsi="Times New Roman" w:cs="Times New Roman"/>
-        </w:rPr>
-        <w:t>Gameloop</w:t>
-      </w:r>
-      <w:proofErr w:type="spellEnd"/>
-      <w:r>
-        <w:rPr>
-          <w:rFonts w:ascii="Times New Roman" w:hAnsi="Times New Roman" w:cs="Times New Roman"/>
-        </w:rPr>
-        <w:t xml:space="preserve"> (</w:t>
-      </w:r>
-      <w:r>
-        <w:rPr>
-          <w:rFonts w:ascii="Times New Roman" w:hAnsi="Times New Roman" w:cs="Times New Roman"/>
-        </w:rPr>
-        <w:t>JAGATUD</w:t>
-      </w:r>
-      <w:r>
-        <w:rPr>
-          <w:rFonts w:ascii="Times New Roman" w:hAnsi="Times New Roman" w:cs="Times New Roman"/>
-        </w:rPr>
-        <w:t>)</w:t>
-      </w:r>
-    </w:p>
-    <w:p>
-      <w:pPr>
-        <w:pStyle w:val="ListParagraph"/>
-        <w:numPr>
-          <w:ilvl w:val="1"/>
-          <w:numId w:val="3"/>
-        </w:numPr>
-        <w:tabs>
-          <w:tab w:val="left" w:pos="1776"/>
-        </w:tabs>
-        <w:rPr>
-          <w:rFonts w:ascii="Times New Roman" w:hAnsi="Times New Roman" w:cs="Times New Roman"/>
-        </w:rPr>
-      </w:pPr>
-      <w:r>
-        <w:rPr>
-          <w:rFonts w:ascii="Times New Roman" w:hAnsi="Times New Roman" w:cs="Times New Roman"/>
-        </w:rPr>
-        <w:t>Mängijavaade (KODUS)</w:t>
-      </w:r>
-    </w:p>
-    <w:p>
-      <w:pPr>
-        <w:pStyle w:val="ListParagraph"/>
-        <w:numPr>
-          <w:ilvl w:val="2"/>
-          <w:numId w:val="3"/>
-        </w:numPr>
-        <w:tabs>
-          <w:tab w:val="left" w:pos="1776"/>
-        </w:tabs>
-        <w:rPr>
-          <w:rFonts w:ascii="Times New Roman" w:hAnsi="Times New Roman" w:cs="Times New Roman"/>
-        </w:rPr>
-      </w:pPr>
-      <w:r>
-        <w:rPr>
-          <w:rFonts w:ascii="Times New Roman" w:hAnsi="Times New Roman" w:cs="Times New Roman"/>
-        </w:rPr>
-        <w:t>Mängija saab navigeerida vaadete vahel:</w:t>
-      </w:r>
-    </w:p>
-    <w:p>
-      <w:pPr>
-        <w:pStyle w:val="ListParagraph"/>
-        <w:numPr>
-          <w:ilvl w:val="3"/>
-          <w:numId w:val="3"/>
-        </w:numPr>
-        <w:tabs>
-          <w:tab w:val="left" w:pos="1776"/>
-        </w:tabs>
-        <w:rPr>
-          <w:rFonts w:ascii="Times New Roman" w:hAnsi="Times New Roman" w:cs="Times New Roman"/>
-        </w:rPr>
-      </w:pPr>
-      <w:proofErr w:type="spellStart"/>
-      <w:r>
-        <w:rPr>
-          <w:rFonts w:ascii="Times New Roman" w:hAnsi="Times New Roman" w:cs="Times New Roman"/>
-        </w:rPr>
-        <w:t>Toilets</w:t>
-      </w:r>
-      <w:proofErr w:type="spellEnd"/>
-      <w:r>
-        <w:rPr>
-          <w:rFonts w:ascii="Times New Roman" w:hAnsi="Times New Roman" w:cs="Times New Roman"/>
-        </w:rPr>
-        <w:t xml:space="preserve"> </w:t>
-      </w:r>
-      <w:r>
-        <w:rPr>
           <w:rFonts w:ascii="Times New Roman" w:hAnsi="Times New Roman" w:cs="Times New Roman"/>
         </w:rPr>
         <w:t>&lt;</w:t>
@@ -1138,14 +914,12 @@
         </w:rPr>
         <w:t xml:space="preserve">-&gt; </w:t>
       </w:r>
-      <w:proofErr w:type="spellStart"/>
       <w:r>
         <w:rPr>
           <w:rFonts w:ascii="Times New Roman" w:hAnsi="Times New Roman" w:cs="Times New Roman"/>
         </w:rPr>
         <w:t>Locations</w:t>
       </w:r>
-      <w:proofErr w:type="spellEnd"/>
     </w:p>
     <w:p>
       <w:pPr>
@@ -1189,14 +963,12 @@
           <w:rFonts w:ascii="Times New Roman" w:hAnsi="Times New Roman" w:cs="Times New Roman"/>
         </w:rPr>
       </w:pPr>
-      <w:proofErr w:type="spellStart"/>
       <w:r>
         <w:rPr>
           <w:rFonts w:ascii="Times New Roman" w:hAnsi="Times New Roman" w:cs="Times New Roman"/>
         </w:rPr>
         <w:t>ToiletView</w:t>
       </w:r>
-      <w:proofErr w:type="spellEnd"/>
     </w:p>
     <w:p>
       <w:pPr>
@@ -1260,33 +1032,11 @@
           <w:rFonts w:ascii="Times New Roman" w:hAnsi="Times New Roman" w:cs="Times New Roman"/>
         </w:rPr>
       </w:pPr>
-      <w:proofErr w:type="spellStart"/>
-      <w:r>
-        <w:rPr>
-          <w:rFonts w:ascii="Times New Roman" w:hAnsi="Times New Roman" w:cs="Times New Roman"/>
-        </w:rPr>
-        <w:t>Story</w:t>
-      </w:r>
-      <w:proofErr w:type="spellEnd"/>
-      <w:r>
-        <w:rPr>
-          <w:rFonts w:ascii="Times New Roman" w:hAnsi="Times New Roman" w:cs="Times New Roman"/>
-        </w:rPr>
-        <w:t xml:space="preserve"> </w:t>
-      </w:r>
-      <w:proofErr w:type="spellStart"/>
-      <w:r>
-        <w:rPr>
-          <w:rFonts w:ascii="Times New Roman" w:hAnsi="Times New Roman" w:cs="Times New Roman"/>
-        </w:rPr>
-        <w:t>Quest</w:t>
-      </w:r>
-      <w:proofErr w:type="spellEnd"/>
-      <w:r>
-        <w:rPr>
-          <w:rFonts w:ascii="Times New Roman" w:hAnsi="Times New Roman" w:cs="Times New Roman"/>
-        </w:rPr>
-        <w:t>, mis on juhuarvu abil genereeritud ettekirjutatud vaadete ja tegevuste nimekirjast.</w:t>
+      <w:r>
+        <w:rPr>
+          <w:rFonts w:ascii="Times New Roman" w:hAnsi="Times New Roman" w:cs="Times New Roman"/>
+        </w:rPr>
+        <w:t>Story Quest, mis on juhuarvu abil genereeritud ettekirjutatud vaadete ja tegevuste nimekirjast.</w:t>
       </w:r>
     </w:p>
     <w:p>
@@ -1307,21 +1057,7 @@
         <w:rPr>
           <w:rFonts w:ascii="Times New Roman" w:hAnsi="Times New Roman" w:cs="Times New Roman"/>
         </w:rPr>
-        <w:t xml:space="preserve">Ostab </w:t>
-      </w:r>
-      <w:proofErr w:type="spellStart"/>
-      <w:r>
-        <w:rPr>
-          <w:rFonts w:ascii="Times New Roman" w:hAnsi="Times New Roman" w:cs="Times New Roman"/>
-        </w:rPr>
-        <w:t>Creditite</w:t>
-      </w:r>
-      <w:proofErr w:type="spellEnd"/>
-      <w:r>
-        <w:rPr>
-          <w:rFonts w:ascii="Times New Roman" w:hAnsi="Times New Roman" w:cs="Times New Roman"/>
-        </w:rPr>
-        <w:t xml:space="preserve"> abil uusi tualette.</w:t>
+        <w:t>Ostab Creditite abil uusi tualette.</w:t>
       </w:r>
     </w:p>
     <w:p>
@@ -1338,19 +1074,11 @@
           <w:rFonts w:ascii="Times New Roman" w:hAnsi="Times New Roman" w:cs="Times New Roman"/>
         </w:rPr>
       </w:pPr>
-      <w:proofErr w:type="spellStart"/>
-      <w:r>
-        <w:rPr>
-          <w:rFonts w:ascii="Times New Roman" w:hAnsi="Times New Roman" w:cs="Times New Roman"/>
-        </w:rPr>
-        <w:t>StoryQuest</w:t>
-      </w:r>
-      <w:proofErr w:type="spellEnd"/>
-      <w:r>
-        <w:rPr>
-          <w:rFonts w:ascii="Times New Roman" w:hAnsi="Times New Roman" w:cs="Times New Roman"/>
-        </w:rPr>
-        <w:t xml:space="preserve"> [KLASSIS]</w:t>
+      <w:r>
+        <w:rPr>
+          <w:rFonts w:ascii="Times New Roman" w:hAnsi="Times New Roman" w:cs="Times New Roman"/>
+        </w:rPr>
+        <w:t>StoryQuest [KLASSIS]</w:t>
       </w:r>
     </w:p>
     <w:p>
@@ -1388,28 +1116,12 @@
           <w:rFonts w:ascii="Times New Roman" w:hAnsi="Times New Roman" w:cs="Times New Roman"/>
         </w:rPr>
       </w:pPr>
-      <w:proofErr w:type="spellStart"/>
-      <w:r>
-        <w:rPr>
-          <w:rFonts w:ascii="Times New Roman" w:hAnsi="Times New Roman" w:cs="Times New Roman"/>
-        </w:rPr>
-        <w:t>Name</w:t>
-      </w:r>
-      <w:proofErr w:type="spellEnd"/>
-      <w:r>
-        <w:rPr>
-          <w:rFonts w:ascii="Times New Roman" w:hAnsi="Times New Roman" w:cs="Times New Roman"/>
-        </w:rPr>
-        <w:t xml:space="preserve"> of </w:t>
-      </w:r>
-      <w:proofErr w:type="spellStart"/>
-      <w:r>
-        <w:rPr>
-          <w:rFonts w:ascii="Times New Roman" w:hAnsi="Times New Roman" w:cs="Times New Roman"/>
-        </w:rPr>
-        <w:t>Event</w:t>
-      </w:r>
-      <w:proofErr w:type="spellEnd"/>
+      <w:r>
+        <w:rPr>
+          <w:rFonts w:ascii="Times New Roman" w:hAnsi="Times New Roman" w:cs="Times New Roman"/>
+        </w:rPr>
+        <w:t>Name of Event</w:t>
+      </w:r>
     </w:p>
     <w:p>
       <w:pPr>
@@ -1446,14 +1158,12 @@
           <w:rFonts w:ascii="Times New Roman" w:hAnsi="Times New Roman" w:cs="Times New Roman"/>
         </w:rPr>
       </w:pPr>
-      <w:proofErr w:type="spellStart"/>
       <w:r>
         <w:rPr>
           <w:rFonts w:ascii="Times New Roman" w:hAnsi="Times New Roman" w:cs="Times New Roman"/>
         </w:rPr>
         <w:t>Text</w:t>
       </w:r>
-      <w:proofErr w:type="spellEnd"/>
     </w:p>
     <w:p>
       <w:pPr>
@@ -1469,14 +1179,12 @@
           <w:rFonts w:ascii="Times New Roman" w:hAnsi="Times New Roman" w:cs="Times New Roman"/>
         </w:rPr>
       </w:pPr>
-      <w:proofErr w:type="spellStart"/>
       <w:r>
         <w:rPr>
           <w:rFonts w:ascii="Times New Roman" w:hAnsi="Times New Roman" w:cs="Times New Roman"/>
         </w:rPr>
         <w:t>Options</w:t>
       </w:r>
-      <w:proofErr w:type="spellEnd"/>
     </w:p>
     <w:p>
       <w:pPr>
@@ -1523,42 +1231,18 @@
                 <w:rFonts w:ascii="Times New Roman" w:hAnsi="Times New Roman" w:cs="Times New Roman"/>
               </w:rPr>
             </w:pPr>
-            <w:proofErr w:type="spellStart"/>
             <w:r>
               <w:rPr>
                 <w:rFonts w:ascii="Times New Roman" w:hAnsi="Times New Roman" w:cs="Times New Roman"/>
               </w:rPr>
-              <w:t>StoryName</w:t>
+              <w:t xml:space="preserve">StoryName: A </w:t>
             </w:r>
-            <w:proofErr w:type="spellEnd"/>
             <w:r>
               <w:rPr>
                 <w:rFonts w:ascii="Times New Roman" w:hAnsi="Times New Roman" w:cs="Times New Roman"/>
               </w:rPr>
-              <w:t xml:space="preserve">: A </w:t>
+              <w:t>shop visit</w:t>
             </w:r>
-            <w:proofErr w:type="spellStart"/>
-            <w:r>
-              <w:rPr>
-                <w:rFonts w:ascii="Times New Roman" w:hAnsi="Times New Roman" w:cs="Times New Roman"/>
-              </w:rPr>
-              <w:t>useful</w:t>
-            </w:r>
-            <w:proofErr w:type="spellEnd"/>
-            <w:r>
-              <w:rPr>
-                <w:rFonts w:ascii="Times New Roman" w:hAnsi="Times New Roman" w:cs="Times New Roman"/>
-              </w:rPr>
-              <w:t xml:space="preserve"> </w:t>
-            </w:r>
-            <w:proofErr w:type="spellStart"/>
-            <w:r>
-              <w:rPr>
-                <w:rFonts w:ascii="Times New Roman" w:hAnsi="Times New Roman" w:cs="Times New Roman"/>
-              </w:rPr>
-              <w:t>fool</w:t>
-            </w:r>
-            <w:proofErr w:type="spellEnd"/>
           </w:p>
         </w:tc>
       </w:tr>
@@ -1599,215 +1283,11 @@
                 <w:rFonts w:ascii="Times New Roman" w:hAnsi="Times New Roman" w:cs="Times New Roman"/>
               </w:rPr>
             </w:pPr>
-            <w:proofErr w:type="spellStart"/>
             <w:r>
               <w:rPr>
                 <w:rFonts w:ascii="Times New Roman" w:hAnsi="Times New Roman" w:cs="Times New Roman"/>
               </w:rPr>
-              <w:t>You</w:t>
-            </w:r>
-            <w:proofErr w:type="spellEnd"/>
-            <w:r>
-              <w:rPr>
-                <w:rFonts w:ascii="Times New Roman" w:hAnsi="Times New Roman" w:cs="Times New Roman"/>
-              </w:rPr>
-              <w:t xml:space="preserve"> </w:t>
-            </w:r>
-            <w:proofErr w:type="spellStart"/>
-            <w:r>
-              <w:rPr>
-                <w:rFonts w:ascii="Times New Roman" w:hAnsi="Times New Roman" w:cs="Times New Roman"/>
-              </w:rPr>
-              <w:t>came</w:t>
-            </w:r>
-            <w:proofErr w:type="spellEnd"/>
-            <w:r>
-              <w:rPr>
-                <w:rFonts w:ascii="Times New Roman" w:hAnsi="Times New Roman" w:cs="Times New Roman"/>
-              </w:rPr>
-              <w:t xml:space="preserve"> </w:t>
-            </w:r>
-            <w:proofErr w:type="spellStart"/>
-            <w:r>
-              <w:rPr>
-                <w:rFonts w:ascii="Times New Roman" w:hAnsi="Times New Roman" w:cs="Times New Roman"/>
-              </w:rPr>
-              <w:t>across</w:t>
-            </w:r>
-            <w:proofErr w:type="spellEnd"/>
-            <w:r>
-              <w:rPr>
-                <w:rFonts w:ascii="Times New Roman" w:hAnsi="Times New Roman" w:cs="Times New Roman"/>
-              </w:rPr>
-              <w:t xml:space="preserve"> a </w:t>
-            </w:r>
-            <w:proofErr w:type="spellStart"/>
-            <w:r>
-              <w:rPr>
-                <w:rFonts w:ascii="Times New Roman" w:hAnsi="Times New Roman" w:cs="Times New Roman"/>
-              </w:rPr>
-              <w:t>baby</w:t>
-            </w:r>
-            <w:proofErr w:type="spellEnd"/>
-            <w:r>
-              <w:rPr>
-                <w:rFonts w:ascii="Times New Roman" w:hAnsi="Times New Roman" w:cs="Times New Roman"/>
-              </w:rPr>
-              <w:t xml:space="preserve"> </w:t>
-            </w:r>
-            <w:proofErr w:type="spellStart"/>
-            <w:r>
-              <w:rPr>
-                <w:rFonts w:ascii="Times New Roman" w:hAnsi="Times New Roman" w:cs="Times New Roman"/>
-              </w:rPr>
-              <w:t>toilet</w:t>
-            </w:r>
-            <w:proofErr w:type="spellEnd"/>
-            <w:r>
-              <w:rPr>
-                <w:rFonts w:ascii="Times New Roman" w:hAnsi="Times New Roman" w:cs="Times New Roman"/>
-              </w:rPr>
-              <w:t xml:space="preserve"> in a </w:t>
-            </w:r>
-            <w:proofErr w:type="spellStart"/>
-            <w:r>
-              <w:rPr>
-                <w:rFonts w:ascii="Times New Roman" w:hAnsi="Times New Roman" w:cs="Times New Roman"/>
-              </w:rPr>
-              <w:t>store</w:t>
-            </w:r>
-            <w:proofErr w:type="spellEnd"/>
-            <w:r>
-              <w:rPr>
-                <w:rFonts w:ascii="Times New Roman" w:hAnsi="Times New Roman" w:cs="Times New Roman"/>
-              </w:rPr>
-              <w:t xml:space="preserve">. </w:t>
-            </w:r>
-            <w:proofErr w:type="spellStart"/>
-            <w:r>
-              <w:rPr>
-                <w:rFonts w:ascii="Times New Roman" w:hAnsi="Times New Roman" w:cs="Times New Roman"/>
-              </w:rPr>
-              <w:t>He</w:t>
-            </w:r>
-            <w:proofErr w:type="spellEnd"/>
-            <w:r>
-              <w:rPr>
-                <w:rFonts w:ascii="Times New Roman" w:hAnsi="Times New Roman" w:cs="Times New Roman"/>
-              </w:rPr>
-              <w:t xml:space="preserve"> </w:t>
-            </w:r>
-            <w:proofErr w:type="spellStart"/>
-            <w:r>
-              <w:rPr>
-                <w:rFonts w:ascii="Times New Roman" w:hAnsi="Times New Roman" w:cs="Times New Roman"/>
-              </w:rPr>
-              <w:t>seems</w:t>
-            </w:r>
-            <w:proofErr w:type="spellEnd"/>
-            <w:r>
-              <w:rPr>
-                <w:rFonts w:ascii="Times New Roman" w:hAnsi="Times New Roman" w:cs="Times New Roman"/>
-              </w:rPr>
-              <w:t xml:space="preserve"> </w:t>
-            </w:r>
-            <w:proofErr w:type="spellStart"/>
-            <w:r>
-              <w:rPr>
-                <w:rFonts w:ascii="Times New Roman" w:hAnsi="Times New Roman" w:cs="Times New Roman"/>
-              </w:rPr>
-              <w:t>like</w:t>
-            </w:r>
-            <w:proofErr w:type="spellEnd"/>
-            <w:r>
-              <w:rPr>
-                <w:rFonts w:ascii="Times New Roman" w:hAnsi="Times New Roman" w:cs="Times New Roman"/>
-              </w:rPr>
-              <w:t xml:space="preserve"> </w:t>
-            </w:r>
-            <w:proofErr w:type="spellStart"/>
-            <w:r>
-              <w:rPr>
-                <w:rFonts w:ascii="Times New Roman" w:hAnsi="Times New Roman" w:cs="Times New Roman"/>
-              </w:rPr>
-              <w:t>he</w:t>
-            </w:r>
-            <w:proofErr w:type="spellEnd"/>
-            <w:r>
-              <w:rPr>
-                <w:rFonts w:ascii="Times New Roman" w:hAnsi="Times New Roman" w:cs="Times New Roman"/>
-              </w:rPr>
-              <w:t xml:space="preserve"> </w:t>
-            </w:r>
-            <w:proofErr w:type="spellStart"/>
-            <w:r>
-              <w:rPr>
-                <w:rFonts w:ascii="Times New Roman" w:hAnsi="Times New Roman" w:cs="Times New Roman"/>
-              </w:rPr>
-              <w:t>needs</w:t>
-            </w:r>
-            <w:proofErr w:type="spellEnd"/>
-            <w:r>
-              <w:rPr>
-                <w:rFonts w:ascii="Times New Roman" w:hAnsi="Times New Roman" w:cs="Times New Roman"/>
-              </w:rPr>
-              <w:t xml:space="preserve"> </w:t>
-            </w:r>
-            <w:proofErr w:type="spellStart"/>
-            <w:r>
-              <w:rPr>
-                <w:rFonts w:ascii="Times New Roman" w:hAnsi="Times New Roman" w:cs="Times New Roman"/>
-              </w:rPr>
-              <w:t>help</w:t>
-            </w:r>
-            <w:proofErr w:type="spellEnd"/>
-            <w:r>
-              <w:rPr>
-                <w:rFonts w:ascii="Times New Roman" w:hAnsi="Times New Roman" w:cs="Times New Roman"/>
-              </w:rPr>
-              <w:t xml:space="preserve">. </w:t>
-            </w:r>
-            <w:proofErr w:type="spellStart"/>
-            <w:r>
-              <w:rPr>
-                <w:rFonts w:ascii="Times New Roman" w:hAnsi="Times New Roman" w:cs="Times New Roman"/>
-              </w:rPr>
-              <w:t>What</w:t>
-            </w:r>
-            <w:proofErr w:type="spellEnd"/>
-            <w:r>
-              <w:rPr>
-                <w:rFonts w:ascii="Times New Roman" w:hAnsi="Times New Roman" w:cs="Times New Roman"/>
-              </w:rPr>
-              <w:t xml:space="preserve"> do </w:t>
-            </w:r>
-            <w:proofErr w:type="spellStart"/>
-            <w:r>
-              <w:rPr>
-                <w:rFonts w:ascii="Times New Roman" w:hAnsi="Times New Roman" w:cs="Times New Roman"/>
-              </w:rPr>
-              <w:t>you</w:t>
-            </w:r>
-            <w:proofErr w:type="spellEnd"/>
-            <w:r>
-              <w:rPr>
-                <w:rFonts w:ascii="Times New Roman" w:hAnsi="Times New Roman" w:cs="Times New Roman"/>
-              </w:rPr>
-              <w:t xml:space="preserve"> </w:t>
-            </w:r>
-            <w:proofErr w:type="spellStart"/>
-            <w:r>
-              <w:rPr>
-                <w:rFonts w:ascii="Times New Roman" w:hAnsi="Times New Roman" w:cs="Times New Roman"/>
-              </w:rPr>
-              <w:t>to</w:t>
-            </w:r>
-            <w:proofErr w:type="spellEnd"/>
-            <w:r>
-              <w:rPr>
-                <w:rFonts w:ascii="Times New Roman" w:hAnsi="Times New Roman" w:cs="Times New Roman"/>
-              </w:rPr>
-              <w:t>?</w:t>
+              <w:t>You came across a baby toilet in a store. He seems like he needs help. What do you to?</w:t>
             </w:r>
           </w:p>
         </w:tc>
@@ -1830,63 +1310,7 @@
               <w:rPr>
                 <w:rFonts w:ascii="Times New Roman" w:hAnsi="Times New Roman" w:cs="Times New Roman"/>
               </w:rPr>
-              <w:t>&lt;</w:t>
-            </w:r>
-            <w:proofErr w:type="spellStart"/>
-            <w:r>
-              <w:rPr>
-                <w:rFonts w:ascii="Times New Roman" w:hAnsi="Times New Roman" w:cs="Times New Roman"/>
-              </w:rPr>
-              <w:t>Buy</w:t>
-            </w:r>
-            <w:proofErr w:type="spellEnd"/>
-            <w:r>
-              <w:rPr>
-                <w:rFonts w:ascii="Times New Roman" w:hAnsi="Times New Roman" w:cs="Times New Roman"/>
-              </w:rPr>
-              <w:t xml:space="preserve"> </w:t>
-            </w:r>
-            <w:proofErr w:type="spellStart"/>
-            <w:r>
-              <w:rPr>
-                <w:rFonts w:ascii="Times New Roman" w:hAnsi="Times New Roman" w:cs="Times New Roman"/>
-              </w:rPr>
-              <w:t>it</w:t>
-            </w:r>
-            <w:proofErr w:type="spellEnd"/>
-            <w:r>
-              <w:rPr>
-                <w:rFonts w:ascii="Times New Roman" w:hAnsi="Times New Roman" w:cs="Times New Roman"/>
-              </w:rPr>
-              <w:t xml:space="preserve"> </w:t>
-            </w:r>
-            <w:proofErr w:type="spellStart"/>
-            <w:r>
-              <w:rPr>
-                <w:rFonts w:ascii="Times New Roman" w:hAnsi="Times New Roman" w:cs="Times New Roman"/>
-              </w:rPr>
-              <w:t>for</w:t>
-            </w:r>
-            <w:proofErr w:type="spellEnd"/>
-            <w:r>
-              <w:rPr>
-                <w:rFonts w:ascii="Times New Roman" w:hAnsi="Times New Roman" w:cs="Times New Roman"/>
-              </w:rPr>
-              <w:t xml:space="preserve"> X </w:t>
-            </w:r>
-            <w:proofErr w:type="spellStart"/>
-            <w:r>
-              <w:rPr>
-                <w:rFonts w:ascii="Times New Roman" w:hAnsi="Times New Roman" w:cs="Times New Roman"/>
-              </w:rPr>
-              <w:t>credits</w:t>
-            </w:r>
-            <w:proofErr w:type="spellEnd"/>
-            <w:r>
-              <w:rPr>
-                <w:rFonts w:ascii="Times New Roman" w:hAnsi="Times New Roman" w:cs="Times New Roman"/>
-              </w:rPr>
-              <w:t>&gt;</w:t>
+              <w:t>&lt;Buy it for X credits&gt;</w:t>
             </w:r>
           </w:p>
           <w:p>
@@ -1902,35 +1326,7 @@
               <w:rPr>
                 <w:rFonts w:ascii="Times New Roman" w:hAnsi="Times New Roman" w:cs="Times New Roman"/>
               </w:rPr>
-              <w:t>&lt;</w:t>
-            </w:r>
-            <w:proofErr w:type="spellStart"/>
-            <w:r>
-              <w:rPr>
-                <w:rFonts w:ascii="Times New Roman" w:hAnsi="Times New Roman" w:cs="Times New Roman"/>
-              </w:rPr>
-              <w:t>Steal</w:t>
-            </w:r>
-            <w:proofErr w:type="spellEnd"/>
-            <w:r>
-              <w:rPr>
-                <w:rFonts w:ascii="Times New Roman" w:hAnsi="Times New Roman" w:cs="Times New Roman"/>
-              </w:rPr>
-              <w:t xml:space="preserve"> </w:t>
-            </w:r>
-            <w:proofErr w:type="spellStart"/>
-            <w:r>
-              <w:rPr>
-                <w:rFonts w:ascii="Times New Roman" w:hAnsi="Times New Roman" w:cs="Times New Roman"/>
-              </w:rPr>
-              <w:t>it</w:t>
-            </w:r>
-            <w:proofErr w:type="spellEnd"/>
-            <w:r>
-              <w:rPr>
-                <w:rFonts w:ascii="Times New Roman" w:hAnsi="Times New Roman" w:cs="Times New Roman"/>
-              </w:rPr>
-              <w:t>&gt;</w:t>
+              <w:t>&lt;Steal it&gt;</w:t>
             </w:r>
           </w:p>
           <w:p>
@@ -1946,49 +1342,7 @@
               <w:rPr>
                 <w:rFonts w:ascii="Times New Roman" w:hAnsi="Times New Roman" w:cs="Times New Roman"/>
               </w:rPr>
-              <w:t>&lt;</w:t>
-            </w:r>
-            <w:proofErr w:type="spellStart"/>
-            <w:r>
-              <w:rPr>
-                <w:rFonts w:ascii="Times New Roman" w:hAnsi="Times New Roman" w:cs="Times New Roman"/>
-              </w:rPr>
-              <w:t>Say</w:t>
-            </w:r>
-            <w:proofErr w:type="spellEnd"/>
-            <w:r>
-              <w:rPr>
-                <w:rFonts w:ascii="Times New Roman" w:hAnsi="Times New Roman" w:cs="Times New Roman"/>
-              </w:rPr>
-              <w:t xml:space="preserve"> no and </w:t>
-            </w:r>
-            <w:proofErr w:type="spellStart"/>
-            <w:r>
-              <w:rPr>
-                <w:rFonts w:ascii="Times New Roman" w:hAnsi="Times New Roman" w:cs="Times New Roman"/>
-              </w:rPr>
-              <w:t>continue</w:t>
-            </w:r>
-            <w:proofErr w:type="spellEnd"/>
-            <w:r>
-              <w:rPr>
-                <w:rFonts w:ascii="Times New Roman" w:hAnsi="Times New Roman" w:cs="Times New Roman"/>
-              </w:rPr>
-              <w:t xml:space="preserve"> </w:t>
-            </w:r>
-            <w:proofErr w:type="spellStart"/>
-            <w:r>
-              <w:rPr>
-                <w:rFonts w:ascii="Times New Roman" w:hAnsi="Times New Roman" w:cs="Times New Roman"/>
-              </w:rPr>
-              <w:t>journey</w:t>
-            </w:r>
-            <w:proofErr w:type="spellEnd"/>
-            <w:r>
-              <w:rPr>
-                <w:rFonts w:ascii="Times New Roman" w:hAnsi="Times New Roman" w:cs="Times New Roman"/>
-              </w:rPr>
-              <w:t>&gt;</w:t>
+              <w:t>&lt;Say no and continue journey&gt;</w:t>
             </w:r>
           </w:p>
         </w:tc>
@@ -2008,117 +1362,11 @@
           <w:rFonts w:ascii="Times New Roman" w:hAnsi="Times New Roman" w:cs="Times New Roman"/>
         </w:rPr>
       </w:pPr>
-      <w:proofErr w:type="spellStart"/>
-      <w:r>
-        <w:rPr>
-          <w:rFonts w:ascii="Times New Roman" w:hAnsi="Times New Roman" w:cs="Times New Roman"/>
-        </w:rPr>
-        <w:t>Buy</w:t>
-      </w:r>
-      <w:proofErr w:type="spellEnd"/>
-      <w:r>
-        <w:rPr>
-          <w:rFonts w:ascii="Times New Roman" w:hAnsi="Times New Roman" w:cs="Times New Roman"/>
-        </w:rPr>
-        <w:t xml:space="preserve"> </w:t>
-      </w:r>
-      <w:proofErr w:type="spellStart"/>
-      <w:r>
-        <w:rPr>
-          <w:rFonts w:ascii="Times New Roman" w:hAnsi="Times New Roman" w:cs="Times New Roman"/>
-        </w:rPr>
-        <w:t>it</w:t>
-      </w:r>
-      <w:proofErr w:type="spellEnd"/>
-      <w:r>
-        <w:rPr>
-          <w:rFonts w:ascii="Times New Roman" w:hAnsi="Times New Roman" w:cs="Times New Roman"/>
-        </w:rPr>
-        <w:t xml:space="preserve"> võtab kasutajalt </w:t>
-      </w:r>
-      <w:proofErr w:type="spellStart"/>
-      <w:r>
-        <w:rPr>
-          <w:rFonts w:ascii="Times New Roman" w:hAnsi="Times New Roman" w:cs="Times New Roman"/>
-        </w:rPr>
-        <w:t>crediteid</w:t>
-      </w:r>
-      <w:proofErr w:type="spellEnd"/>
-      <w:r>
-        <w:rPr>
-          <w:rFonts w:ascii="Times New Roman" w:hAnsi="Times New Roman" w:cs="Times New Roman"/>
-        </w:rPr>
-        <w:t xml:space="preserve"> maha, ning kontrolleris teostatakse </w:t>
-      </w:r>
-      <w:proofErr w:type="spellStart"/>
-      <w:r>
-        <w:rPr>
-          <w:rFonts w:ascii="Times New Roman" w:hAnsi="Times New Roman" w:cs="Times New Roman"/>
-        </w:rPr>
-        <w:t>random</w:t>
-      </w:r>
-      <w:proofErr w:type="spellEnd"/>
-      <w:r>
-        <w:rPr>
-          <w:rFonts w:ascii="Times New Roman" w:hAnsi="Times New Roman" w:cs="Times New Roman"/>
-        </w:rPr>
-        <w:t xml:space="preserve"> operatsioon (</w:t>
-      </w:r>
-      <w:proofErr w:type="spellStart"/>
-      <w:r>
-        <w:rPr>
-          <w:rFonts w:ascii="Times New Roman" w:hAnsi="Times New Roman" w:cs="Times New Roman"/>
-        </w:rPr>
-        <w:t>more</w:t>
-      </w:r>
-      <w:proofErr w:type="spellEnd"/>
-      <w:r>
-        <w:rPr>
-          <w:rFonts w:ascii="Times New Roman" w:hAnsi="Times New Roman" w:cs="Times New Roman"/>
-        </w:rPr>
-        <w:t xml:space="preserve"> </w:t>
-      </w:r>
-      <w:proofErr w:type="spellStart"/>
-      <w:r>
-        <w:rPr>
-          <w:rFonts w:ascii="Times New Roman" w:hAnsi="Times New Roman" w:cs="Times New Roman"/>
-        </w:rPr>
-        <w:t>credits</w:t>
-      </w:r>
-      <w:proofErr w:type="spellEnd"/>
-      <w:r>
-        <w:rPr>
-          <w:rFonts w:ascii="Times New Roman" w:hAnsi="Times New Roman" w:cs="Times New Roman"/>
-        </w:rPr>
-        <w:t xml:space="preserve">, </w:t>
-      </w:r>
-      <w:proofErr w:type="spellStart"/>
-      <w:r>
-        <w:rPr>
-          <w:rFonts w:ascii="Times New Roman" w:hAnsi="Times New Roman" w:cs="Times New Roman"/>
-        </w:rPr>
-        <w:t>toilet</w:t>
-      </w:r>
-      <w:proofErr w:type="spellEnd"/>
-      <w:r>
-        <w:rPr>
-          <w:rFonts w:ascii="Times New Roman" w:hAnsi="Times New Roman" w:cs="Times New Roman"/>
-        </w:rPr>
-        <w:t xml:space="preserve">, </w:t>
-      </w:r>
-      <w:proofErr w:type="spellStart"/>
-      <w:r>
-        <w:rPr>
-          <w:rFonts w:ascii="Times New Roman" w:hAnsi="Times New Roman" w:cs="Times New Roman"/>
-        </w:rPr>
-        <w:t>nothing</w:t>
-      </w:r>
-      <w:proofErr w:type="spellEnd"/>
-      <w:r>
-        <w:rPr>
-          <w:rFonts w:ascii="Times New Roman" w:hAnsi="Times New Roman" w:cs="Times New Roman"/>
-        </w:rPr>
-        <w:t>). Lugu lõpetatakse.</w:t>
+      <w:r>
+        <w:rPr>
+          <w:rFonts w:ascii="Times New Roman" w:hAnsi="Times New Roman" w:cs="Times New Roman"/>
+        </w:rPr>
+        <w:t>Buy it võtab kasutajalt crediteid maha, ning kontrolleris teostatakse random operatsioon (more credits, toilet, nothing). Lugu lõpetatakse.</w:t>
       </w:r>
     </w:p>
     <w:p>
@@ -2135,129 +1383,11 @@
           <w:rFonts w:ascii="Times New Roman" w:hAnsi="Times New Roman" w:cs="Times New Roman"/>
         </w:rPr>
       </w:pPr>
-      <w:proofErr w:type="spellStart"/>
-      <w:r>
-        <w:rPr>
-          <w:rFonts w:ascii="Times New Roman" w:hAnsi="Times New Roman" w:cs="Times New Roman"/>
-        </w:rPr>
-        <w:t>Steal</w:t>
-      </w:r>
-      <w:proofErr w:type="spellEnd"/>
-      <w:r>
-        <w:rPr>
-          <w:rFonts w:ascii="Times New Roman" w:hAnsi="Times New Roman" w:cs="Times New Roman"/>
-        </w:rPr>
-        <w:t xml:space="preserve"> </w:t>
-      </w:r>
-      <w:proofErr w:type="spellStart"/>
-      <w:r>
-        <w:rPr>
-          <w:rFonts w:ascii="Times New Roman" w:hAnsi="Times New Roman" w:cs="Times New Roman"/>
-        </w:rPr>
-        <w:t>it</w:t>
-      </w:r>
-      <w:proofErr w:type="spellEnd"/>
-      <w:r>
-        <w:rPr>
-          <w:rFonts w:ascii="Times New Roman" w:hAnsi="Times New Roman" w:cs="Times New Roman"/>
-        </w:rPr>
-        <w:t xml:space="preserve"> võtab objekti ära, kuid </w:t>
-      </w:r>
-      <w:proofErr w:type="spellStart"/>
-      <w:r>
-        <w:rPr>
-          <w:rFonts w:ascii="Times New Roman" w:hAnsi="Times New Roman" w:cs="Times New Roman"/>
-        </w:rPr>
-        <w:t>crediteid</w:t>
-      </w:r>
-      <w:proofErr w:type="spellEnd"/>
-      <w:r>
-        <w:rPr>
-          <w:rFonts w:ascii="Times New Roman" w:hAnsi="Times New Roman" w:cs="Times New Roman"/>
-        </w:rPr>
-        <w:t xml:space="preserve"> ei maksta, </w:t>
-      </w:r>
-      <w:r>
-        <w:rPr>
-          <w:rFonts w:ascii="Times New Roman" w:hAnsi="Times New Roman" w:cs="Times New Roman"/>
-        </w:rPr>
-        <w:t xml:space="preserve">ning kontrolleris teostatakse </w:t>
-      </w:r>
-      <w:proofErr w:type="spellStart"/>
-      <w:r>
-        <w:rPr>
-          <w:rFonts w:ascii="Times New Roman" w:hAnsi="Times New Roman" w:cs="Times New Roman"/>
-        </w:rPr>
-        <w:t>random</w:t>
-      </w:r>
-      <w:proofErr w:type="spellEnd"/>
-      <w:r>
-        <w:rPr>
-          <w:rFonts w:ascii="Times New Roman" w:hAnsi="Times New Roman" w:cs="Times New Roman"/>
-        </w:rPr>
-        <w:t xml:space="preserve"> operatsioon (</w:t>
-      </w:r>
-      <w:proofErr w:type="spellStart"/>
-      <w:r>
-        <w:rPr>
-          <w:rFonts w:ascii="Times New Roman" w:hAnsi="Times New Roman" w:cs="Times New Roman"/>
-        </w:rPr>
-        <w:t>more</w:t>
-      </w:r>
-      <w:proofErr w:type="spellEnd"/>
-      <w:r>
-        <w:rPr>
-          <w:rFonts w:ascii="Times New Roman" w:hAnsi="Times New Roman" w:cs="Times New Roman"/>
-        </w:rPr>
-        <w:t xml:space="preserve"> </w:t>
-      </w:r>
-      <w:proofErr w:type="spellStart"/>
-      <w:r>
-        <w:rPr>
-          <w:rFonts w:ascii="Times New Roman" w:hAnsi="Times New Roman" w:cs="Times New Roman"/>
-        </w:rPr>
-        <w:t>credits</w:t>
-      </w:r>
-      <w:proofErr w:type="spellEnd"/>
-      <w:r>
-        <w:rPr>
-          <w:rFonts w:ascii="Times New Roman" w:hAnsi="Times New Roman" w:cs="Times New Roman"/>
-        </w:rPr>
-        <w:t xml:space="preserve">, </w:t>
-      </w:r>
-      <w:proofErr w:type="spellStart"/>
-      <w:r>
-        <w:rPr>
-          <w:rFonts w:ascii="Times New Roman" w:hAnsi="Times New Roman" w:cs="Times New Roman"/>
-        </w:rPr>
-        <w:t>toilet</w:t>
-      </w:r>
-      <w:proofErr w:type="spellEnd"/>
-      <w:r>
-        <w:rPr>
-          <w:rFonts w:ascii="Times New Roman" w:hAnsi="Times New Roman" w:cs="Times New Roman"/>
-        </w:rPr>
-        <w:t xml:space="preserve">, </w:t>
-      </w:r>
-      <w:proofErr w:type="spellStart"/>
-      <w:r>
-        <w:rPr>
-          <w:rFonts w:ascii="Times New Roman" w:hAnsi="Times New Roman" w:cs="Times New Roman"/>
-        </w:rPr>
-        <w:t>nothing</w:t>
-      </w:r>
-      <w:proofErr w:type="spellEnd"/>
-      <w:r>
-        <w:rPr>
-          <w:rFonts w:ascii="Times New Roman" w:hAnsi="Times New Roman" w:cs="Times New Roman"/>
-        </w:rPr>
-        <w:t>)</w:t>
-      </w:r>
-      <w:r>
-        <w:rPr>
-          <w:rFonts w:ascii="Times New Roman" w:hAnsi="Times New Roman" w:cs="Times New Roman"/>
-        </w:rPr>
-        <w:t>. Lugu lõpetatakse.</w:t>
+      <w:r>
+        <w:rPr>
+          <w:rFonts w:ascii="Times New Roman" w:hAnsi="Times New Roman" w:cs="Times New Roman"/>
+        </w:rPr>
+        <w:t>Steal it võtab objekti ära, kuid crediteid ei maksta, ning kontrolleris teostatakse random operatsioon (more credits, toilet, nothing). Lugu lõpetatakse.</w:t>
       </w:r>
     </w:p>
     <w:p>

</xml_diff>